<commit_message>
Medical role in Shanoir
</commit_message>
<xml_diff>
--- a/docs/Shanoir-NG_User_management.docx
+++ b/docs/Shanoir-NG_User_management.docx
@@ -3846,13 +3846,7 @@
         <w:rPr>
           <w:lang w:val="en-US"/>
         </w:rPr>
-        <w:t>Once inactive, user c</w:t>
-      </w:r>
-      <w:r>
-        <w:rPr>
-          <w:lang w:val="en-US"/>
-        </w:rPr>
-        <w:t xml:space="preserve">an send a request to extend this date (administrator accepts this with few clicks in </w:t>
+        <w:t xml:space="preserve">Once inactive, user can send a request to extend this date (administrator accepts this with few clicks in </w:t>
       </w:r>
       <w:r>
         <w:rPr>
@@ -3901,6 +3895,54 @@
           <w:lang w:val="en-US"/>
         </w:rPr>
         <w:t>fine four roles of user account. One user can have only one role.</w:t>
+      </w:r>
+    </w:p>
+    <w:p>
+      <w:pPr>
+        <w:rPr>
+          <w:lang w:val="en-US"/>
+        </w:rPr>
+      </w:pPr>
+      <w:r>
+        <w:rPr>
+          <w:lang w:val="en-US"/>
+        </w:rPr>
+        <w:t xml:space="preserve">Role </w:t>
+      </w:r>
+      <w:r>
+        <w:rPr>
+          <w:b/>
+          <w:lang w:val="en-US"/>
+        </w:rPr>
+        <w:t>Medical</w:t>
+      </w:r>
+      <w:r>
+        <w:rPr>
+          <w:lang w:val="en-US"/>
+        </w:rPr>
+        <w:t xml:space="preserve"> disappears in </w:t>
+      </w:r>
+      <w:bookmarkStart w:id="15" w:name="_GoBack"/>
+      <w:bookmarkEnd w:id="15"/>
+      <w:r>
+        <w:rPr>
+          <w:lang w:val="en-US"/>
+        </w:rPr>
+        <w:t xml:space="preserve">new </w:t>
+      </w:r>
+      <w:proofErr w:type="spellStart"/>
+      <w:r>
+        <w:rPr>
+          <w:lang w:val="en-US"/>
+        </w:rPr>
+        <w:t>Shanoir</w:t>
+      </w:r>
+      <w:proofErr w:type="spellEnd"/>
+      <w:r>
+        <w:rPr>
+          <w:lang w:val="en-US"/>
+        </w:rPr>
+        <w:t>. All users being Medical can be changed to User.</w:t>
       </w:r>
     </w:p>
     <w:p>
@@ -4141,14 +4183,14 @@
           <w:lang w:val="en-US"/>
         </w:rPr>
       </w:pPr>
-      <w:bookmarkStart w:id="15" w:name="_Toc467140820"/>
+      <w:bookmarkStart w:id="16" w:name="_Toc467140820"/>
       <w:r>
         <w:rPr>
           <w:lang w:val="en-US"/>
         </w:rPr>
         <w:t>PACS import</w:t>
       </w:r>
-      <w:bookmarkEnd w:id="15"/>
+      <w:bookmarkEnd w:id="16"/>
     </w:p>
     <w:p>
       <w:pPr>
@@ -4184,14 +4226,14 @@
           <w:lang w:val="en-US"/>
         </w:rPr>
       </w:pPr>
-      <w:bookmarkStart w:id="16" w:name="_Toc467140821"/>
+      <w:bookmarkStart w:id="17" w:name="_Toc467140821"/>
       <w:r>
         <w:rPr>
           <w:lang w:val="en-US"/>
         </w:rPr>
         <w:t>PACS Access</w:t>
       </w:r>
-      <w:bookmarkEnd w:id="16"/>
+      <w:bookmarkEnd w:id="17"/>
     </w:p>
     <w:p>
       <w:pPr>
@@ -4221,14 +4263,14 @@
           <w:lang w:val="en-US"/>
         </w:rPr>
       </w:pPr>
-      <w:bookmarkStart w:id="17" w:name="_Toc467140822"/>
+      <w:bookmarkStart w:id="18" w:name="_Toc467140822"/>
       <w:r>
         <w:rPr>
           <w:lang w:val="en-US"/>
         </w:rPr>
         <w:t>Medical</w:t>
       </w:r>
-      <w:bookmarkEnd w:id="17"/>
+      <w:bookmarkEnd w:id="18"/>
     </w:p>
     <w:p>
       <w:pPr>
@@ -4319,14 +4361,14 @@
           <w:lang w:val="en-US"/>
         </w:rPr>
       </w:pPr>
-      <w:bookmarkStart w:id="18" w:name="_Toc467140823"/>
+      <w:bookmarkStart w:id="19" w:name="_Toc467140823"/>
       <w:r>
         <w:rPr>
           <w:lang w:val="en-US"/>
         </w:rPr>
         <w:t>Active</w:t>
       </w:r>
-      <w:bookmarkEnd w:id="18"/>
+      <w:bookmarkEnd w:id="19"/>
     </w:p>
     <w:p>
       <w:pPr>
@@ -4360,14 +4402,14 @@
           <w:lang w:val="en-US"/>
         </w:rPr>
       </w:pPr>
-      <w:bookmarkStart w:id="19" w:name="_Toc467140824"/>
+      <w:bookmarkStart w:id="20" w:name="_Toc467140824"/>
       <w:r>
         <w:rPr>
           <w:lang w:val="en-US"/>
         </w:rPr>
         <w:t>Institution</w:t>
       </w:r>
-      <w:bookmarkEnd w:id="19"/>
+      <w:bookmarkEnd w:id="20"/>
     </w:p>
     <w:p>
       <w:proofErr w:type="spellStart"/>
@@ -4400,7 +4442,7 @@
           <w:lang w:val="en-US"/>
         </w:rPr>
       </w:pPr>
-      <w:bookmarkStart w:id="20" w:name="_Toc467140825"/>
+      <w:bookmarkStart w:id="21" w:name="_Toc467140825"/>
       <w:r>
         <w:rPr>
           <w:lang w:val="en-US"/>
@@ -4408,37 +4450,16 @@
         <w:lastRenderedPageBreak/>
         <w:t>Service</w:t>
       </w:r>
-      <w:bookmarkEnd w:id="20"/>
-    </w:p>
-    <w:p>
-      <w:pPr>
-        <w:rPr>
-          <w:lang w:val="en-US"/>
-        </w:rPr>
-      </w:pPr>
-      <w:r>
-        <w:rPr>
-          <w:lang w:val="en-US"/>
-        </w:rPr>
-        <w:t xml:space="preserve">User’s </w:t>
-      </w:r>
-      <w:r>
-        <w:rPr>
-          <w:lang w:val="en-US"/>
-        </w:rPr>
-        <w:t>service –</w:t>
-      </w:r>
-      <w:r>
-        <w:rPr>
-          <w:lang w:val="en-US"/>
-        </w:rPr>
-        <w:t xml:space="preserve"> facultative</w:t>
-      </w:r>
-      <w:r>
-        <w:rPr>
-          <w:lang w:val="en-US"/>
-        </w:rPr>
-        <w:t xml:space="preserve"> (ex. Visages)</w:t>
+      <w:bookmarkEnd w:id="21"/>
+    </w:p>
+    <w:p>
+      <w:proofErr w:type="spellStart"/>
+      <w:r>
+        <w:t>User’s</w:t>
+      </w:r>
+      <w:proofErr w:type="spellEnd"/>
+      <w:r>
+        <w:t xml:space="preserve"> service – facultative (ex. Visages)</w:t>
       </w:r>
     </w:p>
     <w:p>
@@ -4448,56 +4469,26 @@
           <w:lang w:val="en-US"/>
         </w:rPr>
       </w:pPr>
-      <w:bookmarkStart w:id="21" w:name="_Toc467140826"/>
+      <w:bookmarkStart w:id="22" w:name="_Toc467140826"/>
       <w:r>
         <w:rPr>
           <w:lang w:val="en-US"/>
         </w:rPr>
         <w:t>Function</w:t>
       </w:r>
-      <w:bookmarkEnd w:id="21"/>
-    </w:p>
-    <w:p>
-      <w:pPr>
-        <w:rPr>
-          <w:lang w:val="en-US"/>
-        </w:rPr>
-      </w:pPr>
-      <w:r>
-        <w:rPr>
-          <w:lang w:val="en-US"/>
-        </w:rPr>
-        <w:t xml:space="preserve">User’s </w:t>
-      </w:r>
-      <w:r>
-        <w:rPr>
-          <w:lang w:val="en-US"/>
-        </w:rPr>
-        <w:t>function</w:t>
-      </w:r>
-      <w:r>
-        <w:rPr>
-          <w:lang w:val="en-US"/>
-        </w:rPr>
-        <w:t xml:space="preserve"> </w:t>
-      </w:r>
-      <w:r>
-        <w:rPr>
-          <w:lang w:val="en-US"/>
-        </w:rPr>
-        <w:t>–</w:t>
-      </w:r>
-      <w:r>
-        <w:rPr>
-          <w:lang w:val="en-US"/>
-        </w:rPr>
-        <w:t xml:space="preserve"> facultative</w:t>
-      </w:r>
-      <w:r>
-        <w:rPr>
-          <w:lang w:val="en-US"/>
-        </w:rPr>
-        <w:t xml:space="preserve"> (ex. PhD Student)</w:t>
+      <w:bookmarkEnd w:id="22"/>
+    </w:p>
+    <w:p>
+      <w:pPr>
+        <w:rPr>
+          <w:lang w:val="en-US"/>
+        </w:rPr>
+      </w:pPr>
+      <w:r>
+        <w:rPr>
+          <w:lang w:val="en-US"/>
+        </w:rPr>
+        <w:t>User’s function – facultative (ex. PhD Student)</w:t>
       </w:r>
     </w:p>
     <w:p>
@@ -4507,14 +4498,14 @@
           <w:lang w:val="en-US"/>
         </w:rPr>
       </w:pPr>
-      <w:bookmarkStart w:id="22" w:name="_Toc467140827"/>
+      <w:bookmarkStart w:id="23" w:name="_Toc467140827"/>
       <w:r>
         <w:rPr>
           <w:lang w:val="en-US"/>
         </w:rPr>
         <w:t>Study</w:t>
       </w:r>
-      <w:bookmarkEnd w:id="22"/>
+      <w:bookmarkEnd w:id="23"/>
     </w:p>
     <w:p>
       <w:pPr>
@@ -4536,14 +4527,14 @@
           <w:lang w:val="en-US"/>
         </w:rPr>
       </w:pPr>
-      <w:bookmarkStart w:id="23" w:name="_Toc467140828"/>
+      <w:bookmarkStart w:id="24" w:name="_Toc467140828"/>
       <w:r>
         <w:rPr>
           <w:lang w:val="en-US"/>
         </w:rPr>
         <w:t>Contact</w:t>
       </w:r>
-      <w:bookmarkEnd w:id="23"/>
+      <w:bookmarkEnd w:id="24"/>
     </w:p>
     <w:p>
       <w:pPr>
@@ -4585,14 +4576,14 @@
           <w:lang w:val="en-US"/>
         </w:rPr>
       </w:pPr>
-      <w:bookmarkStart w:id="24" w:name="_Toc467140829"/>
+      <w:bookmarkStart w:id="25" w:name="_Toc467140829"/>
       <w:r>
         <w:rPr>
           <w:lang w:val="en-US"/>
         </w:rPr>
         <w:t>Comment</w:t>
       </w:r>
-      <w:bookmarkEnd w:id="24"/>
+      <w:bookmarkEnd w:id="25"/>
     </w:p>
     <w:p>
       <w:pPr>
@@ -4661,14 +4652,14 @@
           <w:lang w:val="en-US"/>
         </w:rPr>
       </w:pPr>
-      <w:bookmarkStart w:id="25" w:name="_Toc467140830"/>
+      <w:bookmarkStart w:id="26" w:name="_Toc467140830"/>
       <w:r>
         <w:rPr>
           <w:lang w:val="en-US"/>
         </w:rPr>
         <w:t>Team</w:t>
       </w:r>
-      <w:bookmarkEnd w:id="25"/>
+      <w:bookmarkEnd w:id="26"/>
     </w:p>
     <w:p>
       <w:pPr>
@@ -4759,14 +4750,14 @@
           <w:lang w:val="en-US"/>
         </w:rPr>
       </w:pPr>
-      <w:bookmarkStart w:id="26" w:name="_Toc467140831"/>
+      <w:bookmarkStart w:id="27" w:name="_Toc467140831"/>
       <w:r>
         <w:rPr>
           <w:lang w:val="en-US"/>
         </w:rPr>
         <w:t>User preferences</w:t>
       </w:r>
-      <w:bookmarkEnd w:id="26"/>
+      <w:bookmarkEnd w:id="27"/>
     </w:p>
     <w:p>
       <w:pPr>
@@ -4841,14 +4832,14 @@
           <w:lang w:val="en-US"/>
         </w:rPr>
       </w:pPr>
-      <w:bookmarkStart w:id="27" w:name="_Toc467140832"/>
+      <w:bookmarkStart w:id="28" w:name="_Toc467140832"/>
       <w:r>
         <w:rPr>
           <w:lang w:val="en-US"/>
         </w:rPr>
         <w:t>Functionalities</w:t>
       </w:r>
-      <w:bookmarkEnd w:id="27"/>
+      <w:bookmarkEnd w:id="28"/>
     </w:p>
     <w:p>
       <w:pPr>
@@ -4857,14 +4848,14 @@
           <w:lang w:val="en-US"/>
         </w:rPr>
       </w:pPr>
-      <w:bookmarkStart w:id="28" w:name="_Toc467140833"/>
+      <w:bookmarkStart w:id="29" w:name="_Toc467140833"/>
       <w:r>
         <w:rPr>
           <w:lang w:val="en-US"/>
         </w:rPr>
         <w:t>Create user</w:t>
       </w:r>
-      <w:bookmarkEnd w:id="28"/>
+      <w:bookmarkEnd w:id="29"/>
     </w:p>
     <w:p>
       <w:pPr>
@@ -5114,7 +5105,13 @@
         <w:rPr>
           <w:lang w:val="en-US"/>
         </w:rPr>
-        <w:t>If allowed, administrator is allowed to modify all the fields and is forced to choose Role.</w:t>
+        <w:t>If allow</w:t>
+      </w:r>
+      <w:r>
+        <w:rPr>
+          <w:lang w:val="en-US"/>
+        </w:rPr>
+        <w:t>, administrator is allowed to modify all the fields and is forced to choose Role.</w:t>
       </w:r>
     </w:p>
     <w:p>
@@ -5132,14 +5129,14 @@
           <w:lang w:val="en-US"/>
         </w:rPr>
       </w:pPr>
-      <w:bookmarkStart w:id="29" w:name="_Toc467140834"/>
+      <w:bookmarkStart w:id="30" w:name="_Toc467140834"/>
       <w:r>
         <w:rPr>
           <w:lang w:val="en-US"/>
         </w:rPr>
         <w:t>Delete user</w:t>
       </w:r>
-      <w:bookmarkEnd w:id="29"/>
+      <w:bookmarkEnd w:id="30"/>
     </w:p>
     <w:p>
       <w:pPr>
@@ -5185,16 +5182,7 @@
           <w:i/>
           <w:lang w:val="en-US"/>
         </w:rPr>
-        <w:t>eleting is o</w:t>
-      </w:r>
-      <w:bookmarkStart w:id="30" w:name="_GoBack"/>
-      <w:bookmarkEnd w:id="30"/>
-      <w:r>
-        <w:rPr>
-          <w:i/>
-          <w:lang w:val="en-US"/>
-        </w:rPr>
-        <w:t xml:space="preserve">nly possible if </w:t>
+        <w:t xml:space="preserve">eleting is only possible if </w:t>
       </w:r>
       <w:r>
         <w:rPr>
@@ -8460,7 +8448,7 @@
 </file>
 
 <file path=customXml/itemProps1.xml><?xml version="1.0" encoding="utf-8"?>
-<ds:datastoreItem xmlns:ds="http://schemas.openxmlformats.org/officeDocument/2006/customXml" ds:itemID="{1CA5D7D9-B9D3-48B7-A57A-A9508E6A4561}">
+<ds:datastoreItem xmlns:ds="http://schemas.openxmlformats.org/officeDocument/2006/customXml" ds:itemID="{6695250F-AEC1-4F38-8393-A7A1D178C708}">
   <ds:schemaRefs>
     <ds:schemaRef ds:uri="http://schemas.openxmlformats.org/officeDocument/2006/bibliography"/>
   </ds:schemaRefs>

</xml_diff>

<commit_message>
Delete Action, Comment renamed to Motivation
</commit_message>
<xml_diff>
--- a/docs/Shanoir-NG_User_management.docx
+++ b/docs/Shanoir-NG_User_management.docx
@@ -7,22 +7,12 @@
         <w:pStyle w:val="Title"/>
         <w:jc w:val="center"/>
       </w:pPr>
-      <w:proofErr w:type="spellStart"/>
-      <w:r>
-        <w:t>Shanoir</w:t>
-      </w:r>
-      <w:proofErr w:type="spellEnd"/>
-      <w:r>
-        <w:t xml:space="preserve"> NG</w:t>
-      </w:r>
-      <w:r>
-        <w:t xml:space="preserve"> – User </w:t>
-      </w:r>
-      <w:proofErr w:type="spellStart"/>
-      <w:r>
-        <w:t>Managment</w:t>
-      </w:r>
-      <w:proofErr w:type="spellEnd"/>
+      <w:r>
+        <w:t>Shanoir NG</w:t>
+      </w:r>
+      <w:r>
+        <w:t xml:space="preserve"> – User Managment</w:t>
+      </w:r>
     </w:p>
     <w:p>
       <w:pPr>
@@ -3153,21 +3143,7 @@
         <w:rPr>
           <w:lang w:val="en-US"/>
         </w:rPr>
-        <w:t xml:space="preserve">This microservice is a part of the </w:t>
-      </w:r>
-      <w:proofErr w:type="spellStart"/>
-      <w:r>
-        <w:rPr>
-          <w:lang w:val="en-US"/>
-        </w:rPr>
-        <w:t>Shanoir</w:t>
-      </w:r>
-      <w:proofErr w:type="spellEnd"/>
-      <w:r>
-        <w:rPr>
-          <w:lang w:val="en-US"/>
-        </w:rPr>
-        <w:t>-NG application and is responsible for user management and their requests.</w:t>
+        <w:t>This microservice is a part of the Shanoir-NG application and is responsible for user management and their requests.</w:t>
       </w:r>
     </w:p>
     <w:p>
@@ -3192,19 +3168,11 @@
           <w:lang w:val="en-US"/>
         </w:rPr>
       </w:pPr>
-      <w:proofErr w:type="spellStart"/>
-      <w:r>
-        <w:rPr>
-          <w:lang w:val="en-US"/>
-        </w:rPr>
-        <w:t>Shanoir</w:t>
-      </w:r>
-      <w:proofErr w:type="spellEnd"/>
-      <w:r>
-        <w:rPr>
-          <w:lang w:val="en-US"/>
-        </w:rPr>
-        <w:t xml:space="preserve"> NG main functionalities are:</w:t>
+      <w:r>
+        <w:rPr>
+          <w:lang w:val="en-US"/>
+        </w:rPr>
+        <w:t>Shanoir NG main functionalities are:</w:t>
       </w:r>
     </w:p>
     <w:p>
@@ -3379,19 +3347,11 @@
           <w:lang w:val="en-US"/>
         </w:rPr>
       </w:pPr>
-      <w:proofErr w:type="spellStart"/>
-      <w:r>
-        <w:rPr>
-          <w:lang w:val="en-US"/>
-        </w:rPr>
-        <w:t>Shanoir</w:t>
-      </w:r>
-      <w:proofErr w:type="spellEnd"/>
-      <w:r>
-        <w:rPr>
-          <w:lang w:val="en-US"/>
-        </w:rPr>
-        <w:t xml:space="preserve"> administrators</w:t>
+      <w:r>
+        <w:rPr>
+          <w:lang w:val="en-US"/>
+        </w:rPr>
+        <w:t>Shanoir administrators</w:t>
       </w:r>
     </w:p>
     <w:p>
@@ -3405,19 +3365,11 @@
           <w:lang w:val="en-US"/>
         </w:rPr>
       </w:pPr>
-      <w:proofErr w:type="spellStart"/>
-      <w:r>
-        <w:rPr>
-          <w:lang w:val="en-US"/>
-        </w:rPr>
-        <w:t>Shanoir</w:t>
-      </w:r>
-      <w:proofErr w:type="spellEnd"/>
-      <w:r>
-        <w:rPr>
-          <w:lang w:val="en-US"/>
-        </w:rPr>
-        <w:t xml:space="preserve"> users of any level</w:t>
+      <w:r>
+        <w:rPr>
+          <w:lang w:val="en-US"/>
+        </w:rPr>
+        <w:t>Shanoir users of any level</w:t>
       </w:r>
     </w:p>
     <w:p>
@@ -3724,21 +3676,7 @@
         <w:rPr>
           <w:lang w:val="en-US"/>
         </w:rPr>
-        <w:t xml:space="preserve"> at least 1 letter, 1 number and 1 special character (</w:t>
-      </w:r>
-      <w:proofErr w:type="gramStart"/>
-      <w:r>
-        <w:rPr>
-          <w:lang w:val="en-US"/>
-        </w:rPr>
-        <w:t>%,$</w:t>
-      </w:r>
-      <w:proofErr w:type="gramEnd"/>
-      <w:r>
-        <w:rPr>
-          <w:lang w:val="en-US"/>
-        </w:rPr>
-        <w:t>,#,@) and be at least of 8 characters</w:t>
+        <w:t xml:space="preserve"> at least 1 letter, 1 number and 1 special character (%,$,#,@) and be at least of 8 characters</w:t>
       </w:r>
       <w:r>
         <w:rPr>
@@ -3920,21 +3858,7 @@
         <w:rPr>
           <w:lang w:val="en-US"/>
         </w:rPr>
-        <w:t xml:space="preserve"> disappears in new </w:t>
-      </w:r>
-      <w:proofErr w:type="spellStart"/>
-      <w:r>
-        <w:rPr>
-          <w:lang w:val="en-US"/>
-        </w:rPr>
-        <w:t>Shanoir</w:t>
-      </w:r>
-      <w:proofErr w:type="spellEnd"/>
-      <w:r>
-        <w:rPr>
-          <w:lang w:val="en-US"/>
-        </w:rPr>
-        <w:t>. All users being Medical can be changed to User.</w:t>
+        <w:t xml:space="preserve"> disappears in new Shanoir. All users being Medical can be changed to User.</w:t>
       </w:r>
     </w:p>
     <w:p>
@@ -4024,7 +3948,6 @@
           <w:lang w:val="en-US"/>
         </w:rPr>
       </w:pPr>
-      <w:proofErr w:type="spellStart"/>
       <w:r>
         <w:rPr>
           <w:lang w:val="en-US"/>
@@ -4037,7 +3960,6 @@
         </w:rPr>
         <w:t>euroinfo</w:t>
       </w:r>
-      <w:proofErr w:type="spellEnd"/>
       <w:r>
         <w:rPr>
           <w:lang w:val="en-US"/>
@@ -4069,35 +3991,7 @@
         <w:rPr>
           <w:lang w:val="en-US"/>
         </w:rPr>
-        <w:t xml:space="preserve">This is the basic role in </w:t>
-      </w:r>
-      <w:proofErr w:type="spellStart"/>
-      <w:r>
-        <w:rPr>
-          <w:lang w:val="en-US"/>
-        </w:rPr>
-        <w:t>Shanoir</w:t>
-      </w:r>
-      <w:proofErr w:type="spellEnd"/>
-      <w:r>
-        <w:rPr>
-          <w:lang w:val="en-US"/>
-        </w:rPr>
-        <w:t xml:space="preserve">. Set this role to the users that are not intended to be responsible for any research study and who don't have a strong knowledge of the </w:t>
-      </w:r>
-      <w:proofErr w:type="spellStart"/>
-      <w:r>
-        <w:rPr>
-          <w:lang w:val="en-US"/>
-        </w:rPr>
-        <w:t>Shanoir</w:t>
-      </w:r>
-      <w:proofErr w:type="spellEnd"/>
-      <w:r>
-        <w:rPr>
-          <w:lang w:val="en-US"/>
-        </w:rPr>
-        <w:t xml:space="preserve"> features. This type of user can download and import data if they are allowed to by the responsible of the research study of the data.</w:t>
+        <w:t>This is the basic role in Shanoir. Set this role to the users that are not intended to be responsible for any research study and who don't have a strong knowledge of the Shanoir features. This type of user can download and import data if they are allowed to by the responsible of the research study of the data.</w:t>
       </w:r>
     </w:p>
     <w:p>
@@ -4151,21 +4045,7 @@
         <w:rPr>
           <w:lang w:val="en-US"/>
         </w:rPr>
-        <w:t xml:space="preserve">An administrator has the same rights as a medical doctor-user and can manage the users of </w:t>
-      </w:r>
-      <w:proofErr w:type="spellStart"/>
-      <w:r>
-        <w:rPr>
-          <w:lang w:val="en-US"/>
-        </w:rPr>
-        <w:t>Shanoir</w:t>
-      </w:r>
-      <w:proofErr w:type="spellEnd"/>
-      <w:r>
-        <w:rPr>
-          <w:lang w:val="en-US"/>
-        </w:rPr>
-        <w:t>.</w:t>
+        <w:t>An administrator has the same rights as a medical doctor-user and can manage the users of Shanoir.</w:t>
       </w:r>
     </w:p>
     <w:p>
@@ -4183,6 +4063,24 @@
         <w:t>PACS import</w:t>
       </w:r>
       <w:bookmarkEnd w:id="15"/>
+      <w:r>
+        <w:rPr>
+          <w:lang w:val="en-US"/>
+        </w:rPr>
+        <w:t xml:space="preserve"> (</w:t>
+      </w:r>
+      <w:r>
+        <w:rPr>
+          <w:rStyle w:val="name"/>
+        </w:rPr>
+        <w:t>canImportFromPACS</w:t>
+      </w:r>
+      <w:r>
+        <w:rPr>
+          <w:rStyle w:val="name"/>
+        </w:rPr>
+        <w:t>)</w:t>
+      </w:r>
     </w:p>
     <w:p>
       <w:pPr>
@@ -4202,14 +4100,12 @@
         </w:rPr>
         <w:t xml:space="preserve">: </w:t>
       </w:r>
-      <w:proofErr w:type="spellStart"/>
       <w:r>
         <w:rPr>
           <w:lang w:val="en-US"/>
         </w:rPr>
         <w:t>boolean</w:t>
       </w:r>
-      <w:proofErr w:type="spellEnd"/>
     </w:p>
     <w:p>
       <w:pPr>
@@ -4226,27 +4122,37 @@
         <w:t>PACS Access</w:t>
       </w:r>
       <w:bookmarkEnd w:id="16"/>
-    </w:p>
-    <w:p>
-      <w:pPr>
-        <w:rPr>
-          <w:lang w:val="en-US"/>
-        </w:rPr>
-      </w:pPr>
-      <w:r>
-        <w:rPr>
-          <w:lang w:val="en-US"/>
-        </w:rPr>
-        <w:t xml:space="preserve">Allows user to access PACS: </w:t>
-      </w:r>
-      <w:proofErr w:type="spellStart"/>
-      <w:r>
-        <w:rPr>
-          <w:lang w:val="en-US"/>
-        </w:rPr>
-        <w:t>boolean</w:t>
-      </w:r>
-      <w:proofErr w:type="spellEnd"/>
+      <w:r>
+        <w:rPr>
+          <w:lang w:val="en-US"/>
+        </w:rPr>
+        <w:t xml:space="preserve"> (</w:t>
+      </w:r>
+      <w:r>
+        <w:rPr>
+          <w:rStyle w:val="name"/>
+        </w:rPr>
+        <w:t>canAccessToDicomAssociation</w:t>
+      </w:r>
+      <w:r>
+        <w:rPr>
+          <w:rStyle w:val="name"/>
+        </w:rPr>
+        <w:t>)</w:t>
+      </w:r>
+    </w:p>
+    <w:p>
+      <w:pPr>
+        <w:rPr>
+          <w:lang w:val="en-US"/>
+        </w:rPr>
+      </w:pPr>
+      <w:r>
+        <w:rPr>
+          <w:lang w:val="en-US"/>
+        </w:rPr>
+        <w:t>Allows user to access PACS: boolean</w:t>
+      </w:r>
     </w:p>
     <w:p>
       <w:pPr>
@@ -4313,36 +4219,20 @@
           <w:b/>
           <w:lang w:val="en-US"/>
         </w:rPr>
-        <w:t xml:space="preserve">Not used in the </w:t>
-      </w:r>
-      <w:proofErr w:type="spellStart"/>
+        <w:t>Not used in the Shanoir-NG – use</w:t>
+      </w:r>
       <w:r>
         <w:rPr>
           <w:b/>
           <w:lang w:val="en-US"/>
         </w:rPr>
-        <w:t>Shanoir</w:t>
-      </w:r>
-      <w:proofErr w:type="spellEnd"/>
+        <w:t>d</w:t>
+      </w:r>
       <w:r>
         <w:rPr>
           <w:b/>
           <w:lang w:val="en-US"/>
         </w:rPr>
-        <w:t>-NG – use</w:t>
-      </w:r>
-      <w:r>
-        <w:rPr>
-          <w:b/>
-          <w:lang w:val="en-US"/>
-        </w:rPr>
-        <w:t>d</w:t>
-      </w:r>
-      <w:r>
-        <w:rPr>
-          <w:b/>
-          <w:lang w:val="en-US"/>
-        </w:rPr>
         <w:t xml:space="preserve"> only for migrated data </w:t>
       </w:r>
     </w:p>
@@ -4360,32 +4250,44 @@
         </w:rPr>
         <w:t>Institution</w:t>
       </w:r>
-      <w:bookmarkStart w:id="19" w:name="_GoBack"/>
       <w:bookmarkEnd w:id="18"/>
+    </w:p>
+    <w:p>
+      <w:r>
+        <w:t xml:space="preserve">User’s institution – facultative (ex. </w:t>
+      </w:r>
+      <w:r>
+        <w:t>Inria</w:t>
+      </w:r>
+      <w:r>
+        <w:t xml:space="preserve"> </w:t>
+      </w:r>
+      <w:r>
+        <w:t>Rennes</w:t>
+      </w:r>
+      <w:r>
+        <w:t>)</w:t>
+      </w:r>
+    </w:p>
+    <w:p>
+      <w:pPr>
+        <w:pStyle w:val="Heading3"/>
+        <w:rPr>
+          <w:lang w:val="en-US"/>
+        </w:rPr>
+      </w:pPr>
+      <w:bookmarkStart w:id="19" w:name="_Toc467140825"/>
+      <w:r>
+        <w:rPr>
+          <w:lang w:val="en-US"/>
+        </w:rPr>
+        <w:t>Service</w:t>
+      </w:r>
       <w:bookmarkEnd w:id="19"/>
     </w:p>
     <w:p>
-      <w:proofErr w:type="spellStart"/>
-      <w:r>
-        <w:t>User’s</w:t>
-      </w:r>
-      <w:proofErr w:type="spellEnd"/>
-      <w:r>
-        <w:t xml:space="preserve"> institution – facultative (ex. </w:t>
-      </w:r>
-      <w:proofErr w:type="spellStart"/>
-      <w:r>
-        <w:t>Inria</w:t>
-      </w:r>
-      <w:proofErr w:type="spellEnd"/>
-      <w:r>
-        <w:t xml:space="preserve"> </w:t>
-      </w:r>
-      <w:r>
-        <w:t>Rennes</w:t>
-      </w:r>
-      <w:r>
-        <w:t>)</w:t>
+      <w:r>
+        <w:t>User’s service – facultative (ex. Visages)</w:t>
       </w:r>
     </w:p>
     <w:p>
@@ -4395,33 +4297,7 @@
           <w:lang w:val="en-US"/>
         </w:rPr>
       </w:pPr>
-      <w:bookmarkStart w:id="20" w:name="_Toc467140825"/>
-      <w:r>
-        <w:rPr>
-          <w:lang w:val="en-US"/>
-        </w:rPr>
-        <w:t>Service</w:t>
-      </w:r>
-      <w:bookmarkEnd w:id="20"/>
-    </w:p>
-    <w:p>
-      <w:proofErr w:type="spellStart"/>
-      <w:r>
-        <w:t>User’s</w:t>
-      </w:r>
-      <w:proofErr w:type="spellEnd"/>
-      <w:r>
-        <w:t xml:space="preserve"> service – facultative (ex. Visages)</w:t>
-      </w:r>
-    </w:p>
-    <w:p>
-      <w:pPr>
-        <w:pStyle w:val="Heading3"/>
-        <w:rPr>
-          <w:lang w:val="en-US"/>
-        </w:rPr>
-      </w:pPr>
-      <w:bookmarkStart w:id="21" w:name="_Toc467140826"/>
+      <w:bookmarkStart w:id="20" w:name="_Toc467140826"/>
       <w:r>
         <w:rPr>
           <w:lang w:val="en-US"/>
@@ -4429,6 +4305,35 @@
         <w:lastRenderedPageBreak/>
         <w:t>Function</w:t>
       </w:r>
+      <w:bookmarkEnd w:id="20"/>
+    </w:p>
+    <w:p>
+      <w:pPr>
+        <w:rPr>
+          <w:lang w:val="en-US"/>
+        </w:rPr>
+      </w:pPr>
+      <w:r>
+        <w:rPr>
+          <w:lang w:val="en-US"/>
+        </w:rPr>
+        <w:t>User’s function – facultative (ex. PhD Student)</w:t>
+      </w:r>
+    </w:p>
+    <w:p>
+      <w:pPr>
+        <w:pStyle w:val="Heading3"/>
+        <w:rPr>
+          <w:lang w:val="en-US"/>
+        </w:rPr>
+      </w:pPr>
+      <w:bookmarkStart w:id="21" w:name="_Toc467140827"/>
+      <w:r>
+        <w:rPr>
+          <w:lang w:val="en-US"/>
+        </w:rPr>
+        <w:t>Study</w:t>
+      </w:r>
       <w:bookmarkEnd w:id="21"/>
     </w:p>
     <w:p>
@@ -4441,7 +4346,7 @@
         <w:rPr>
           <w:lang w:val="en-US"/>
         </w:rPr>
-        <w:t>User’s function – facultative (ex. PhD Student)</w:t>
+        <w:t>Study the user wants to have access to (ex. EMISEP)</w:t>
       </w:r>
     </w:p>
     <w:p>
@@ -4451,12 +4356,12 @@
           <w:lang w:val="en-US"/>
         </w:rPr>
       </w:pPr>
-      <w:bookmarkStart w:id="22" w:name="_Toc467140827"/>
-      <w:r>
-        <w:rPr>
-          <w:lang w:val="en-US"/>
-        </w:rPr>
-        <w:t>Study</w:t>
+      <w:bookmarkStart w:id="22" w:name="_Toc467140828"/>
+      <w:r>
+        <w:rPr>
+          <w:lang w:val="en-US"/>
+        </w:rPr>
+        <w:t>Contact</w:t>
       </w:r>
       <w:bookmarkEnd w:id="22"/>
     </w:p>
@@ -4470,7 +4375,13 @@
         <w:rPr>
           <w:lang w:val="en-US"/>
         </w:rPr>
-        <w:t>Study the user wants to have access to (ex. EMISEP)</w:t>
+        <w:t xml:space="preserve">User’s contact </w:t>
+      </w:r>
+      <w:r>
+        <w:rPr>
+          <w:lang w:val="en-US"/>
+        </w:rPr>
+        <w:t>in Shanoir – used in case of questions (ex. Anthony Hopkins)</w:t>
       </w:r>
     </w:p>
     <w:p>
@@ -4480,13 +4391,13 @@
           <w:lang w:val="en-US"/>
         </w:rPr>
       </w:pPr>
-      <w:bookmarkStart w:id="23" w:name="_Toc467140828"/>
-      <w:r>
-        <w:rPr>
-          <w:lang w:val="en-US"/>
-        </w:rPr>
-        <w:t>Contact</w:t>
-      </w:r>
+      <w:r>
+        <w:rPr>
+          <w:lang w:val="en-US"/>
+        </w:rPr>
+        <w:t>Motivation</w:t>
+      </w:r>
+      <w:bookmarkStart w:id="23" w:name="_GoBack"/>
       <w:bookmarkEnd w:id="23"/>
     </w:p>
     <w:p>
@@ -4499,27 +4410,7 @@
         <w:rPr>
           <w:lang w:val="en-US"/>
         </w:rPr>
-        <w:t xml:space="preserve">User’s contact </w:t>
-      </w:r>
-      <w:r>
-        <w:rPr>
-          <w:lang w:val="en-US"/>
-        </w:rPr>
-        <w:t xml:space="preserve">in </w:t>
-      </w:r>
-      <w:proofErr w:type="spellStart"/>
-      <w:r>
-        <w:rPr>
-          <w:lang w:val="en-US"/>
-        </w:rPr>
-        <w:t>Shanoir</w:t>
-      </w:r>
-      <w:proofErr w:type="spellEnd"/>
-      <w:r>
-        <w:rPr>
-          <w:lang w:val="en-US"/>
-        </w:rPr>
-        <w:t xml:space="preserve"> – used in case of questions (ex. Anthony Hopkins)</w:t>
+        <w:t>“What would you like to do in Shanoir” -&gt; to verify the suitable role for the user (ex. download and upload data, manage study)</w:t>
       </w:r>
     </w:p>
     <w:p>
@@ -4529,12 +4420,12 @@
           <w:lang w:val="en-US"/>
         </w:rPr>
       </w:pPr>
-      <w:bookmarkStart w:id="24" w:name="_Toc467140829"/>
-      <w:r>
-        <w:rPr>
-          <w:lang w:val="en-US"/>
-        </w:rPr>
-        <w:t>Comment</w:t>
+      <w:bookmarkStart w:id="24" w:name="_Toc467140830"/>
+      <w:r>
+        <w:rPr>
+          <w:lang w:val="en-US"/>
+        </w:rPr>
+        <w:t>Team</w:t>
       </w:r>
       <w:bookmarkEnd w:id="24"/>
     </w:p>
@@ -4548,169 +4439,93 @@
         <w:rPr>
           <w:lang w:val="en-US"/>
         </w:rPr>
-        <w:t>Facultative</w:t>
-      </w:r>
-      <w:r>
-        <w:rPr>
-          <w:lang w:val="en-US"/>
-        </w:rPr>
-        <w:t xml:space="preserve"> – in case user wants to put additional information</w:t>
-      </w:r>
-    </w:p>
-    <w:p>
-      <w:pPr>
-        <w:pStyle w:val="Heading3"/>
-        <w:rPr>
-          <w:lang w:val="en-US"/>
-        </w:rPr>
-      </w:pPr>
-      <w:r>
-        <w:rPr>
-          <w:lang w:val="en-US"/>
-        </w:rPr>
-        <w:t>Action</w:t>
-      </w:r>
-    </w:p>
-    <w:p>
-      <w:pPr>
-        <w:rPr>
-          <w:lang w:val="en-US"/>
-        </w:rPr>
-      </w:pPr>
-      <w:r>
-        <w:rPr>
-          <w:lang w:val="en-US"/>
-        </w:rPr>
-        <w:t xml:space="preserve">“What would you like to do in </w:t>
-      </w:r>
-      <w:proofErr w:type="spellStart"/>
-      <w:r>
-        <w:rPr>
-          <w:lang w:val="en-US"/>
-        </w:rPr>
-        <w:t>Shanoir</w:t>
-      </w:r>
-      <w:proofErr w:type="spellEnd"/>
-      <w:r>
-        <w:rPr>
-          <w:lang w:val="en-US"/>
-        </w:rPr>
-        <w:t>” -&gt; to verify the suitable role for the user (ex. download and upload data, manage study)</w:t>
-      </w:r>
-    </w:p>
-    <w:p>
-      <w:pPr>
-        <w:pStyle w:val="Heading3"/>
-        <w:rPr>
-          <w:lang w:val="en-US"/>
-        </w:rPr>
-      </w:pPr>
-      <w:bookmarkStart w:id="25" w:name="_Toc467140830"/>
-      <w:r>
-        <w:rPr>
-          <w:lang w:val="en-US"/>
-        </w:rPr>
-        <w:t>Team</w:t>
+        <w:t>Team is a group of users that share the datasets belong</w:t>
+      </w:r>
+      <w:r>
+        <w:rPr>
+          <w:lang w:val="en-US"/>
+        </w:rPr>
+        <w:t>ing</w:t>
+      </w:r>
+      <w:r>
+        <w:rPr>
+          <w:lang w:val="en-US"/>
+        </w:rPr>
+        <w:t xml:space="preserve"> to at least one of them</w:t>
+      </w:r>
+      <w:r>
+        <w:rPr>
+          <w:lang w:val="en-US"/>
+        </w:rPr>
+        <w:t>, i.e. if one user is the owner of the dataset, all users in the team can see it.</w:t>
+      </w:r>
+    </w:p>
+    <w:p>
+      <w:pPr>
+        <w:rPr>
+          <w:lang w:val="en-US"/>
+        </w:rPr>
+      </w:pPr>
+      <w:r>
+        <w:rPr>
+          <w:lang w:val="en-US"/>
+        </w:rPr>
+        <w:t>Team is not obligatory.</w:t>
+      </w:r>
+    </w:p>
+    <w:p>
+      <w:pPr>
+        <w:rPr>
+          <w:lang w:val="en-US"/>
+        </w:rPr>
+      </w:pPr>
+      <w:r>
+        <w:rPr>
+          <w:lang w:val="en-US"/>
+        </w:rPr>
+        <w:t>One user can belong to only one team</w:t>
+      </w:r>
+      <w:r>
+        <w:rPr>
+          <w:lang w:val="en-US"/>
+        </w:rPr>
+        <w:t>.</w:t>
+      </w:r>
+    </w:p>
+    <w:p>
+      <w:pPr>
+        <w:rPr>
+          <w:lang w:val="en-US"/>
+        </w:rPr>
+      </w:pPr>
+      <w:r>
+        <w:rPr>
+          <w:lang w:val="en-US"/>
+        </w:rPr>
+        <w:t>Only admin</w:t>
+      </w:r>
+      <w:r>
+        <w:rPr>
+          <w:lang w:val="en-US"/>
+        </w:rPr>
+        <w:t xml:space="preserve"> can add/delete/modify teams.</w:t>
+      </w:r>
+    </w:p>
+    <w:p>
+      <w:pPr>
+        <w:pStyle w:val="Heading2"/>
+        <w:rPr>
+          <w:lang w:val="en-US"/>
+        </w:rPr>
+      </w:pPr>
+      <w:bookmarkStart w:id="25" w:name="_Toc467140831"/>
+      <w:r>
+        <w:rPr>
+          <w:lang w:val="en-US"/>
+        </w:rPr>
+        <w:t>User preferences</w:t>
       </w:r>
       <w:bookmarkEnd w:id="25"/>
-    </w:p>
-    <w:p>
-      <w:pPr>
-        <w:rPr>
-          <w:lang w:val="en-US"/>
-        </w:rPr>
-      </w:pPr>
-      <w:r>
-        <w:rPr>
-          <w:lang w:val="en-US"/>
-        </w:rPr>
-        <w:t>Team is a group of users that share the datasets belong</w:t>
-      </w:r>
-      <w:r>
-        <w:rPr>
-          <w:lang w:val="en-US"/>
-        </w:rPr>
-        <w:t>ing</w:t>
-      </w:r>
-      <w:r>
-        <w:rPr>
-          <w:lang w:val="en-US"/>
-        </w:rPr>
-        <w:t xml:space="preserve"> to at least one of them</w:t>
-      </w:r>
-      <w:r>
-        <w:rPr>
-          <w:lang w:val="en-US"/>
-        </w:rPr>
-        <w:t>, i.e. if one user is the owner of the dataset, all users in the team can see it.</w:t>
-      </w:r>
-    </w:p>
-    <w:p>
-      <w:pPr>
-        <w:rPr>
-          <w:lang w:val="en-US"/>
-        </w:rPr>
-      </w:pPr>
-      <w:r>
-        <w:rPr>
-          <w:lang w:val="en-US"/>
-        </w:rPr>
-        <w:t>Team is not obligatory.</w:t>
-      </w:r>
-    </w:p>
-    <w:p>
-      <w:pPr>
-        <w:rPr>
-          <w:lang w:val="en-US"/>
-        </w:rPr>
-      </w:pPr>
-      <w:r>
-        <w:rPr>
-          <w:lang w:val="en-US"/>
-        </w:rPr>
-        <w:t>One user can belong to only one team</w:t>
-      </w:r>
-      <w:r>
-        <w:rPr>
-          <w:lang w:val="en-US"/>
-        </w:rPr>
-        <w:t>.</w:t>
-      </w:r>
-    </w:p>
-    <w:p>
-      <w:pPr>
-        <w:rPr>
-          <w:lang w:val="en-US"/>
-        </w:rPr>
-      </w:pPr>
-      <w:r>
-        <w:rPr>
-          <w:lang w:val="en-US"/>
-        </w:rPr>
-        <w:t>Only admin</w:t>
-      </w:r>
-      <w:r>
-        <w:rPr>
-          <w:lang w:val="en-US"/>
-        </w:rPr>
-        <w:t xml:space="preserve"> can add/delete/modify teams.</w:t>
-      </w:r>
-    </w:p>
-    <w:p>
-      <w:pPr>
-        <w:pStyle w:val="Heading2"/>
-        <w:rPr>
-          <w:lang w:val="en-US"/>
-        </w:rPr>
-      </w:pPr>
-      <w:bookmarkStart w:id="26" w:name="_Toc467140831"/>
-      <w:r>
-        <w:rPr>
-          <w:lang w:val="en-US"/>
-        </w:rPr>
-        <w:t>User preferences</w:t>
-      </w:r>
-      <w:bookmarkEnd w:id="26"/>
     </w:p>
     <w:p>
       <w:pPr>
@@ -4740,35 +4555,7 @@
         <w:rPr>
           <w:lang w:val="en-US"/>
         </w:rPr>
-        <w:t>Language (</w:t>
-      </w:r>
-      <w:proofErr w:type="spellStart"/>
-      <w:r>
-        <w:rPr>
-          <w:lang w:val="en-US"/>
-        </w:rPr>
-        <w:t>fr</w:t>
-      </w:r>
-      <w:proofErr w:type="spellEnd"/>
-      <w:r>
-        <w:rPr>
-          <w:lang w:val="en-US"/>
-        </w:rPr>
-        <w:t xml:space="preserve"> or </w:t>
-      </w:r>
-      <w:proofErr w:type="spellStart"/>
-      <w:r>
-        <w:rPr>
-          <w:lang w:val="en-US"/>
-        </w:rPr>
-        <w:t>en</w:t>
-      </w:r>
-      <w:proofErr w:type="spellEnd"/>
-      <w:r>
-        <w:rPr>
-          <w:lang w:val="en-US"/>
-        </w:rPr>
-        <w:t>)</w:t>
+        <w:t>Language (fr or en)</w:t>
       </w:r>
     </w:p>
     <w:p>
@@ -4785,14 +4572,14 @@
           <w:lang w:val="en-US"/>
         </w:rPr>
       </w:pPr>
-      <w:bookmarkStart w:id="27" w:name="_Toc467140832"/>
+      <w:bookmarkStart w:id="26" w:name="_Toc467140832"/>
       <w:r>
         <w:rPr>
           <w:lang w:val="en-US"/>
         </w:rPr>
         <w:t>Functionalities</w:t>
       </w:r>
-      <w:bookmarkEnd w:id="27"/>
+      <w:bookmarkEnd w:id="26"/>
     </w:p>
     <w:p>
       <w:pPr>
@@ -4807,7 +4594,7 @@
         </w:rPr>
         <w:t>View user</w:t>
       </w:r>
-      <w:bookmarkStart w:id="28" w:name="_Toc467140833"/>
+      <w:bookmarkStart w:id="27" w:name="_Toc467140833"/>
     </w:p>
     <w:p>
       <w:pPr>
@@ -4912,7 +4699,7 @@
         </w:rPr>
         <w:t>Create user</w:t>
       </w:r>
-      <w:bookmarkEnd w:id="28"/>
+      <w:bookmarkEnd w:id="27"/>
     </w:p>
     <w:p>
       <w:pPr>
@@ -4978,21 +4765,7 @@
         <w:rPr>
           <w:lang w:val="en-US"/>
         </w:rPr>
-        <w:t xml:space="preserve">, institute, service, function, study, contact, comment and team for </w:t>
-      </w:r>
-      <w:proofErr w:type="spellStart"/>
-      <w:r>
-        <w:rPr>
-          <w:lang w:val="en-US"/>
-        </w:rPr>
-        <w:t>shanoir</w:t>
-      </w:r>
-      <w:proofErr w:type="spellEnd"/>
-      <w:r>
-        <w:rPr>
-          <w:lang w:val="en-US"/>
-        </w:rPr>
-        <w:t>-challenges</w:t>
+        <w:t>, institute, service, function, study, contact, comment and team for shanoir-challenges</w:t>
       </w:r>
       <w:r>
         <w:rPr>
@@ -5018,19 +4791,11 @@
         </w:rPr>
         <w:t xml:space="preserve">Accepting the user request by the administrator and filling in the other fields (role, </w:t>
       </w:r>
-      <w:proofErr w:type="spellStart"/>
-      <w:r>
-        <w:rPr>
-          <w:lang w:val="en-US"/>
-        </w:rPr>
-        <w:t>pacs</w:t>
-      </w:r>
-      <w:proofErr w:type="spellEnd"/>
-      <w:r>
-        <w:rPr>
-          <w:lang w:val="en-US"/>
-        </w:rPr>
-        <w:t xml:space="preserve"> import, medical, comment, team). The account is now active.</w:t>
+      <w:r>
+        <w:rPr>
+          <w:lang w:val="en-US"/>
+        </w:rPr>
+        <w:t>pacs import, medical, comment, team). The account is now active.</w:t>
       </w:r>
     </w:p>
     <w:p>
@@ -5101,34 +4866,34 @@
         <w:rPr>
           <w:lang w:val="en-US"/>
         </w:rPr>
+        <w:t>Extension Request List</w:t>
+      </w:r>
+    </w:p>
+    <w:p>
+      <w:pPr>
+        <w:rPr>
+          <w:lang w:val="en-US"/>
+        </w:rPr>
+      </w:pPr>
+      <w:r>
+        <w:rPr>
+          <w:lang w:val="en-US"/>
+        </w:rPr>
+        <w:t>To modify the expiration date of the existing account.</w:t>
+      </w:r>
+    </w:p>
+    <w:p>
+      <w:pPr>
+        <w:pStyle w:val="Heading4"/>
+        <w:rPr>
+          <w:lang w:val="en-US"/>
+        </w:rPr>
+      </w:pPr>
+      <w:r>
+        <w:rPr>
+          <w:lang w:val="en-US"/>
+        </w:rPr>
         <w:lastRenderedPageBreak/>
-        <w:t>Extension Request List</w:t>
-      </w:r>
-    </w:p>
-    <w:p>
-      <w:pPr>
-        <w:rPr>
-          <w:lang w:val="en-US"/>
-        </w:rPr>
-      </w:pPr>
-      <w:r>
-        <w:rPr>
-          <w:lang w:val="en-US"/>
-        </w:rPr>
-        <w:t>To modify the expiration date of the existing account.</w:t>
-      </w:r>
-    </w:p>
-    <w:p>
-      <w:pPr>
-        <w:pStyle w:val="Heading4"/>
-        <w:rPr>
-          <w:lang w:val="en-US"/>
-        </w:rPr>
-      </w:pPr>
-      <w:r>
-        <w:rPr>
-          <w:lang w:val="en-US"/>
-        </w:rPr>
         <w:t xml:space="preserve">Creation </w:t>
       </w:r>
       <w:r>
@@ -5185,105 +4950,105 @@
           <w:lang w:val="en-US"/>
         </w:rPr>
       </w:pPr>
-      <w:bookmarkStart w:id="29" w:name="_Toc467140834"/>
+      <w:bookmarkStart w:id="28" w:name="_Toc467140834"/>
       <w:r>
         <w:rPr>
           <w:lang w:val="en-US"/>
         </w:rPr>
         <w:t>Delete user</w:t>
       </w:r>
+      <w:bookmarkEnd w:id="28"/>
+    </w:p>
+    <w:p>
+      <w:pPr>
+        <w:rPr>
+          <w:lang w:val="en-US"/>
+        </w:rPr>
+      </w:pPr>
+      <w:r>
+        <w:rPr>
+          <w:lang w:val="en-US"/>
+        </w:rPr>
+        <w:t>This action is reserved for the administrators</w:t>
+      </w:r>
+      <w:r>
+        <w:rPr>
+          <w:lang w:val="en-US"/>
+        </w:rPr>
+        <w:t>. In the Administration panel he chooses the user to delete and confirms his choice.</w:t>
+      </w:r>
+      <w:r>
+        <w:rPr>
+          <w:lang w:val="en-US"/>
+        </w:rPr>
+        <w:t xml:space="preserve"> This option </w:t>
+      </w:r>
+    </w:p>
+    <w:p>
+      <w:pPr>
+        <w:rPr>
+          <w:i/>
+          <w:lang w:val="en-US"/>
+        </w:rPr>
+      </w:pPr>
+      <w:r>
+        <w:rPr>
+          <w:i/>
+          <w:lang w:val="en-US"/>
+        </w:rPr>
+        <w:t>For the moment, d</w:t>
+      </w:r>
+      <w:r>
+        <w:rPr>
+          <w:i/>
+          <w:lang w:val="en-US"/>
+        </w:rPr>
+        <w:t xml:space="preserve">eleting is only possible if </w:t>
+      </w:r>
+      <w:r>
+        <w:rPr>
+          <w:i/>
+          <w:lang w:val="en-US"/>
+        </w:rPr>
+        <w:t xml:space="preserve">user is not linked to any study – in the future we want to be able to delete the user </w:t>
+      </w:r>
+      <w:r>
+        <w:rPr>
+          <w:i/>
+          <w:lang w:val="en-US"/>
+        </w:rPr>
+        <w:t>along with</w:t>
+      </w:r>
+      <w:r>
+        <w:rPr>
+          <w:i/>
+          <w:lang w:val="en-US"/>
+        </w:rPr>
+        <w:t xml:space="preserve"> the links to the studies</w:t>
+      </w:r>
+    </w:p>
+    <w:p>
+      <w:pPr>
+        <w:rPr>
+          <w:lang w:val="en-US"/>
+        </w:rPr>
+      </w:pPr>
+    </w:p>
+    <w:p>
+      <w:pPr>
+        <w:pStyle w:val="Heading3"/>
+        <w:rPr>
+          <w:lang w:val="en-US"/>
+        </w:rPr>
+      </w:pPr>
+      <w:bookmarkStart w:id="29" w:name="_Toc467140835"/>
+      <w:r>
+        <w:rPr>
+          <w:lang w:val="en-US"/>
+        </w:rPr>
+        <w:t>Update user</w:t>
+      </w:r>
       <w:bookmarkEnd w:id="29"/>
-    </w:p>
-    <w:p>
-      <w:pPr>
-        <w:rPr>
-          <w:lang w:val="en-US"/>
-        </w:rPr>
-      </w:pPr>
-      <w:r>
-        <w:rPr>
-          <w:lang w:val="en-US"/>
-        </w:rPr>
-        <w:t>This action is reserved for the administrators</w:t>
-      </w:r>
-      <w:r>
-        <w:rPr>
-          <w:lang w:val="en-US"/>
-        </w:rPr>
-        <w:t>. In the Administration panel he chooses the user to delete and confirms his choice.</w:t>
-      </w:r>
-      <w:r>
-        <w:rPr>
-          <w:lang w:val="en-US"/>
-        </w:rPr>
-        <w:t xml:space="preserve"> This option </w:t>
-      </w:r>
-    </w:p>
-    <w:p>
-      <w:pPr>
-        <w:rPr>
-          <w:i/>
-          <w:lang w:val="en-US"/>
-        </w:rPr>
-      </w:pPr>
-      <w:r>
-        <w:rPr>
-          <w:i/>
-          <w:lang w:val="en-US"/>
-        </w:rPr>
-        <w:t>For the moment, d</w:t>
-      </w:r>
-      <w:r>
-        <w:rPr>
-          <w:i/>
-          <w:lang w:val="en-US"/>
-        </w:rPr>
-        <w:t xml:space="preserve">eleting is only possible if </w:t>
-      </w:r>
-      <w:r>
-        <w:rPr>
-          <w:i/>
-          <w:lang w:val="en-US"/>
-        </w:rPr>
-        <w:t xml:space="preserve">user is not linked to any study – in the future we want to be able to delete the user </w:t>
-      </w:r>
-      <w:r>
-        <w:rPr>
-          <w:i/>
-          <w:lang w:val="en-US"/>
-        </w:rPr>
-        <w:t>along with</w:t>
-      </w:r>
-      <w:r>
-        <w:rPr>
-          <w:i/>
-          <w:lang w:val="en-US"/>
-        </w:rPr>
-        <w:t xml:space="preserve"> the links to the studies</w:t>
-      </w:r>
-    </w:p>
-    <w:p>
-      <w:pPr>
-        <w:rPr>
-          <w:lang w:val="en-US"/>
-        </w:rPr>
-      </w:pPr>
-    </w:p>
-    <w:p>
-      <w:pPr>
-        <w:pStyle w:val="Heading3"/>
-        <w:rPr>
-          <w:lang w:val="en-US"/>
-        </w:rPr>
-      </w:pPr>
-      <w:bookmarkStart w:id="30" w:name="_Toc467140835"/>
-      <w:r>
-        <w:rPr>
-          <w:lang w:val="en-US"/>
-        </w:rPr>
-        <w:t>Update user</w:t>
-      </w:r>
-      <w:bookmarkEnd w:id="30"/>
     </w:p>
     <w:p>
       <w:pPr>
@@ -5523,7 +5288,7 @@
           <w:lang w:val="en-US"/>
         </w:rPr>
       </w:pPr>
-      <w:bookmarkStart w:id="31" w:name="_Toc467140836"/>
+      <w:bookmarkStart w:id="30" w:name="_Toc467140836"/>
       <w:r>
         <w:rPr>
           <w:lang w:val="en-US"/>
@@ -5536,7 +5301,7 @@
         </w:rPr>
         <w:t>Architecture</w:t>
       </w:r>
-      <w:bookmarkEnd w:id="31"/>
+      <w:bookmarkEnd w:id="30"/>
     </w:p>
     <w:p>
       <w:pPr>
@@ -5546,28 +5311,83 @@
           <w:lang w:val="en-US"/>
         </w:rPr>
       </w:pPr>
-      <w:bookmarkStart w:id="32" w:name="_Toc467140837"/>
+      <w:bookmarkStart w:id="31" w:name="_Toc467140837"/>
       <w:r>
         <w:rPr>
           <w:lang w:val="en-US"/>
         </w:rPr>
         <w:t>Interfaces</w:t>
       </w:r>
+      <w:bookmarkEnd w:id="31"/>
+    </w:p>
+    <w:p>
+      <w:pPr>
+        <w:pStyle w:val="Heading3"/>
+        <w:rPr>
+          <w:lang w:val="en-US"/>
+        </w:rPr>
+      </w:pPr>
+      <w:bookmarkStart w:id="32" w:name="_Toc467140838"/>
+      <w:r>
+        <w:rPr>
+          <w:lang w:val="en-US"/>
+        </w:rPr>
+        <w:t>Communication with other microservices</w:t>
+      </w:r>
       <w:bookmarkEnd w:id="32"/>
     </w:p>
     <w:p>
       <w:pPr>
+        <w:rPr>
+          <w:lang w:val="en-US"/>
+        </w:rPr>
+      </w:pPr>
+      <w:r>
+        <w:rPr>
+          <w:lang w:val="en-US"/>
+        </w:rPr>
+        <w:t xml:space="preserve">User management microservices uses </w:t>
+      </w:r>
+      <w:r>
+        <w:rPr>
+          <w:lang w:val="en-US"/>
+        </w:rPr>
+        <w:t>web services and message queues.</w:t>
+      </w:r>
+    </w:p>
+    <w:p>
+      <w:pPr>
+        <w:rPr>
+          <w:lang w:val="en-US"/>
+        </w:rPr>
+      </w:pPr>
+      <w:r>
+        <w:rPr>
+          <w:lang w:val="en-US"/>
+        </w:rPr>
+        <w:t>Bla bla bla</w:t>
+      </w:r>
+    </w:p>
+    <w:p>
+      <w:pPr>
+        <w:rPr>
+          <w:lang w:val="en-US"/>
+        </w:rPr>
+      </w:pPr>
+    </w:p>
+    <w:p>
+      <w:pPr>
         <w:pStyle w:val="Heading3"/>
         <w:rPr>
           <w:lang w:val="en-US"/>
         </w:rPr>
       </w:pPr>
-      <w:bookmarkStart w:id="33" w:name="_Toc467140838"/>
-      <w:r>
-        <w:rPr>
-          <w:lang w:val="en-US"/>
-        </w:rPr>
-        <w:t>Communication with other microservices</w:t>
+      <w:bookmarkStart w:id="33" w:name="_Toc467140839"/>
+      <w:r>
+        <w:rPr>
+          <w:lang w:val="en-US"/>
+        </w:rPr>
+        <w:t>Communication with Shanoir</w:t>
       </w:r>
       <w:bookmarkEnd w:id="33"/>
     </w:p>
@@ -5581,160 +5401,39 @@
         <w:rPr>
           <w:lang w:val="en-US"/>
         </w:rPr>
-        <w:t xml:space="preserve">User management microservices uses </w:t>
-      </w:r>
-      <w:r>
-        <w:rPr>
-          <w:lang w:val="en-US"/>
-        </w:rPr>
-        <w:t>web services and message queues.</w:t>
-      </w:r>
-    </w:p>
-    <w:p>
-      <w:pPr>
-        <w:rPr>
-          <w:lang w:val="en-US"/>
-        </w:rPr>
-      </w:pPr>
-      <w:proofErr w:type="spellStart"/>
-      <w:r>
-        <w:rPr>
-          <w:lang w:val="en-US"/>
-        </w:rPr>
-        <w:t>Bla</w:t>
-      </w:r>
-      <w:proofErr w:type="spellEnd"/>
+        <w:t xml:space="preserve">Every time a request is sent from Shanoir, it arrives via MQ to Shanoir-NG. </w:t>
+      </w:r>
+    </w:p>
+    <w:p>
+      <w:pPr>
+        <w:rPr>
+          <w:lang w:val="en-US"/>
+        </w:rPr>
+      </w:pPr>
+      <w:r>
+        <w:rPr>
+          <w:lang w:val="en-US"/>
+        </w:rPr>
+        <w:t xml:space="preserve">The request </w:t>
+      </w:r>
+      <w:r>
+        <w:rPr>
+          <w:lang w:val="en-US"/>
+        </w:rPr>
+        <w:t xml:space="preserve">contains </w:t>
+      </w:r>
+      <w:r>
+        <w:rPr>
+          <w:lang w:val="en-US"/>
+        </w:rPr>
+        <w:t>the fields</w:t>
+      </w:r>
       <w:r>
         <w:rPr>
           <w:lang w:val="en-US"/>
         </w:rPr>
         <w:t xml:space="preserve"> </w:t>
       </w:r>
-      <w:proofErr w:type="spellStart"/>
-      <w:r>
-        <w:rPr>
-          <w:lang w:val="en-US"/>
-        </w:rPr>
-        <w:t>bla</w:t>
-      </w:r>
-      <w:proofErr w:type="spellEnd"/>
-      <w:r>
-        <w:rPr>
-          <w:lang w:val="en-US"/>
-        </w:rPr>
-        <w:t xml:space="preserve"> </w:t>
-      </w:r>
-      <w:proofErr w:type="spellStart"/>
-      <w:r>
-        <w:rPr>
-          <w:lang w:val="en-US"/>
-        </w:rPr>
-        <w:t>bla</w:t>
-      </w:r>
-      <w:proofErr w:type="spellEnd"/>
-    </w:p>
-    <w:p>
-      <w:pPr>
-        <w:rPr>
-          <w:lang w:val="en-US"/>
-        </w:rPr>
-      </w:pPr>
-    </w:p>
-    <w:p>
-      <w:pPr>
-        <w:pStyle w:val="Heading3"/>
-        <w:rPr>
-          <w:lang w:val="en-US"/>
-        </w:rPr>
-      </w:pPr>
-      <w:bookmarkStart w:id="34" w:name="_Toc467140839"/>
-      <w:r>
-        <w:rPr>
-          <w:lang w:val="en-US"/>
-        </w:rPr>
-        <w:t xml:space="preserve">Communication with </w:t>
-      </w:r>
-      <w:proofErr w:type="spellStart"/>
-      <w:r>
-        <w:rPr>
-          <w:lang w:val="en-US"/>
-        </w:rPr>
-        <w:t>Shanoir</w:t>
-      </w:r>
-      <w:bookmarkEnd w:id="34"/>
-      <w:proofErr w:type="spellEnd"/>
-    </w:p>
-    <w:p>
-      <w:pPr>
-        <w:rPr>
-          <w:lang w:val="en-US"/>
-        </w:rPr>
-      </w:pPr>
-      <w:r>
-        <w:rPr>
-          <w:lang w:val="en-US"/>
-        </w:rPr>
-        <w:t xml:space="preserve">Every time a request is sent from </w:t>
-      </w:r>
-      <w:proofErr w:type="spellStart"/>
-      <w:r>
-        <w:rPr>
-          <w:lang w:val="en-US"/>
-        </w:rPr>
-        <w:t>Shanoir</w:t>
-      </w:r>
-      <w:proofErr w:type="spellEnd"/>
-      <w:r>
-        <w:rPr>
-          <w:lang w:val="en-US"/>
-        </w:rPr>
-        <w:t xml:space="preserve">, it arrives via MQ to </w:t>
-      </w:r>
-      <w:proofErr w:type="spellStart"/>
-      <w:r>
-        <w:rPr>
-          <w:lang w:val="en-US"/>
-        </w:rPr>
-        <w:t>Shanoir</w:t>
-      </w:r>
-      <w:proofErr w:type="spellEnd"/>
-      <w:r>
-        <w:rPr>
-          <w:lang w:val="en-US"/>
-        </w:rPr>
-        <w:t xml:space="preserve">-NG. </w:t>
-      </w:r>
-    </w:p>
-    <w:p>
-      <w:pPr>
-        <w:rPr>
-          <w:lang w:val="en-US"/>
-        </w:rPr>
-      </w:pPr>
-      <w:r>
-        <w:rPr>
-          <w:lang w:val="en-US"/>
-        </w:rPr>
-        <w:t xml:space="preserve">The request </w:t>
-      </w:r>
-      <w:r>
-        <w:rPr>
-          <w:lang w:val="en-US"/>
-        </w:rPr>
-        <w:t xml:space="preserve">contains </w:t>
-      </w:r>
-      <w:r>
-        <w:rPr>
-          <w:lang w:val="en-US"/>
-        </w:rPr>
-        <w:t>the fields</w:t>
-      </w:r>
-      <w:r>
-        <w:rPr>
-          <w:lang w:val="en-US"/>
-        </w:rPr>
-        <w:t xml:space="preserve"> </w:t>
-      </w:r>
       <w:r>
         <w:rPr>
           <w:lang w:val="en-US"/>
@@ -5745,21 +5444,7 @@
         <w:rPr>
           <w:lang w:val="en-US"/>
         </w:rPr>
-        <w:t xml:space="preserve"> (in </w:t>
-      </w:r>
-      <w:proofErr w:type="spellStart"/>
-      <w:r>
-        <w:rPr>
-          <w:lang w:val="en-US"/>
-        </w:rPr>
-        <w:t>Shanoir</w:t>
-      </w:r>
-      <w:proofErr w:type="spellEnd"/>
-      <w:r>
-        <w:rPr>
-          <w:lang w:val="en-US"/>
-        </w:rPr>
-        <w:t>, in menu Preferences -&gt; Edit profile)</w:t>
+        <w:t xml:space="preserve"> (in Shanoir, in menu Preferences -&gt; Edit profile)</w:t>
       </w:r>
       <w:r>
         <w:rPr>
@@ -5774,43 +5459,12 @@
           <w:lang w:val="en-US"/>
         </w:rPr>
       </w:pPr>
-      <w:proofErr w:type="spellStart"/>
-      <w:r>
-        <w:rPr>
-          <w:lang w:val="en-US"/>
-        </w:rPr>
-        <w:lastRenderedPageBreak/>
-        <w:t>Bla</w:t>
-      </w:r>
-      <w:proofErr w:type="spellEnd"/>
-      <w:r>
-        <w:rPr>
-          <w:lang w:val="en-US"/>
-        </w:rPr>
-        <w:t xml:space="preserve"> </w:t>
-      </w:r>
-      <w:proofErr w:type="spellStart"/>
-      <w:r>
-        <w:rPr>
-          <w:lang w:val="en-US"/>
-        </w:rPr>
-        <w:t>bla</w:t>
-      </w:r>
-      <w:proofErr w:type="spellEnd"/>
-      <w:r>
-        <w:rPr>
-          <w:lang w:val="en-US"/>
-        </w:rPr>
-        <w:t xml:space="preserve"> </w:t>
-      </w:r>
-      <w:proofErr w:type="spellStart"/>
-      <w:r>
-        <w:rPr>
-          <w:lang w:val="en-US"/>
-        </w:rPr>
-        <w:t>bla</w:t>
-      </w:r>
-      <w:proofErr w:type="spellEnd"/>
+      <w:r>
+        <w:rPr>
+          <w:lang w:val="en-US"/>
+        </w:rPr>
+        <w:t>Bla bla bla</w:t>
+      </w:r>
     </w:p>
     <w:p>
       <w:pPr>
@@ -8324,6 +7978,11 @@
       <w:ind w:left="440"/>
     </w:pPr>
   </w:style>
+  <w:style w:type="character" w:customStyle="1" w:styleId="name">
+    <w:name w:val="name"/>
+    <w:basedOn w:val="DefaultParagraphFont"/>
+    <w:rsid w:val="00024633"/>
+  </w:style>
 </w:styles>
 </file>
 
@@ -8593,7 +8252,7 @@
 </file>
 
 <file path=customXml/itemProps1.xml><?xml version="1.0" encoding="utf-8"?>
-<ds:datastoreItem xmlns:ds="http://schemas.openxmlformats.org/officeDocument/2006/customXml" ds:itemID="{A5013DCA-0E45-4EF9-BB42-B3CD70F19EBD}">
+<ds:datastoreItem xmlns:ds="http://schemas.openxmlformats.org/officeDocument/2006/customXml" ds:itemID="{FFE6988F-9929-4BBE-ABBF-F49EDB9A631D}">
   <ds:schemaRefs>
     <ds:schemaRef ds:uri="http://schemas.openxmlformats.org/officeDocument/2006/bibliography"/>
   </ds:schemaRefs>

</xml_diff>

<commit_message>
Details for account request
</commit_message>
<xml_diff>
--- a/docs/Shanoir-NG_User_management.docx
+++ b/docs/Shanoir-NG_User_management.docx
@@ -1610,23 +1610,7 @@
                 <w:noProof/>
                 <w:lang w:val="en-US"/>
               </w:rPr>
-              <w:t>Is first expirat</w:t>
-            </w:r>
-            <w:r>
-              <w:rPr>
-                <w:rStyle w:val="Hyperlink"/>
-                <w:noProof/>
-                <w:lang w:val="en-US"/>
-              </w:rPr>
-              <w:t>i</w:t>
-            </w:r>
-            <w:r>
-              <w:rPr>
-                <w:rStyle w:val="Hyperlink"/>
-                <w:noProof/>
-                <w:lang w:val="en-US"/>
-              </w:rPr>
-              <w:t>on notification sent</w:t>
+              <w:t>Is first expiration notification sent</w:t>
             </w:r>
             <w:r>
               <w:rPr>
@@ -4794,6 +4778,197 @@
     </w:p>
     <w:p>
       <w:pPr>
+        <w:rPr>
+          <w:lang w:val="en-US"/>
+        </w:rPr>
+      </w:pPr>
+      <w:r>
+        <w:rPr>
+          <w:lang w:val="en-US"/>
+        </w:rPr>
+        <w:t>User form to fill in (users table):</w:t>
+      </w:r>
+    </w:p>
+    <w:p>
+      <w:pPr>
+        <w:pStyle w:val="ListParagraph"/>
+        <w:numPr>
+          <w:ilvl w:val="0"/>
+          <w:numId w:val="14"/>
+        </w:numPr>
+        <w:rPr>
+          <w:lang w:val="en-US"/>
+        </w:rPr>
+      </w:pPr>
+      <w:r>
+        <w:rPr>
+          <w:lang w:val="en-US"/>
+        </w:rPr>
+        <w:t xml:space="preserve">First Name - </w:t>
+      </w:r>
+      <w:r>
+        <w:rPr>
+          <w:lang w:val="en-US"/>
+        </w:rPr>
+        <w:t>o</w:t>
+      </w:r>
+      <w:r>
+        <w:rPr>
+          <w:lang w:val="en-US"/>
+        </w:rPr>
+        <w:t>bligatory</w:t>
+      </w:r>
+    </w:p>
+    <w:p>
+      <w:pPr>
+        <w:pStyle w:val="ListParagraph"/>
+        <w:numPr>
+          <w:ilvl w:val="0"/>
+          <w:numId w:val="14"/>
+        </w:numPr>
+        <w:rPr>
+          <w:lang w:val="en-US"/>
+        </w:rPr>
+      </w:pPr>
+      <w:r>
+        <w:rPr>
+          <w:lang w:val="en-US"/>
+        </w:rPr>
+        <w:t xml:space="preserve">Last Name – </w:t>
+      </w:r>
+      <w:r>
+        <w:rPr>
+          <w:lang w:val="en-US"/>
+        </w:rPr>
+        <w:t>o</w:t>
+      </w:r>
+      <w:r>
+        <w:rPr>
+          <w:lang w:val="en-US"/>
+        </w:rPr>
+        <w:t>bligatory</w:t>
+      </w:r>
+    </w:p>
+    <w:p>
+      <w:pPr>
+        <w:pStyle w:val="ListParagraph"/>
+        <w:numPr>
+          <w:ilvl w:val="0"/>
+          <w:numId w:val="14"/>
+        </w:numPr>
+        <w:rPr>
+          <w:lang w:val="en-US"/>
+        </w:rPr>
+      </w:pPr>
+      <w:r>
+        <w:rPr>
+          <w:lang w:val="en-US"/>
+        </w:rPr>
+        <w:t xml:space="preserve">Email – </w:t>
+      </w:r>
+      <w:r>
+        <w:rPr>
+          <w:lang w:val="en-US"/>
+        </w:rPr>
+        <w:t>o</w:t>
+      </w:r>
+      <w:r>
+        <w:rPr>
+          <w:lang w:val="en-US"/>
+        </w:rPr>
+        <w:t>bligatory</w:t>
+      </w:r>
+    </w:p>
+    <w:p>
+      <w:pPr>
+        <w:pStyle w:val="ListParagraph"/>
+        <w:numPr>
+          <w:ilvl w:val="0"/>
+          <w:numId w:val="14"/>
+        </w:numPr>
+        <w:rPr>
+          <w:lang w:val="en-US"/>
+        </w:rPr>
+      </w:pPr>
+      <w:r>
+        <w:rPr>
+          <w:lang w:val="en-US"/>
+        </w:rPr>
+        <w:t>Expiration date – facultative</w:t>
+      </w:r>
+    </w:p>
+    <w:p>
+      <w:pPr>
+        <w:pStyle w:val="ListParagraph"/>
+        <w:numPr>
+          <w:ilvl w:val="0"/>
+          <w:numId w:val="14"/>
+        </w:numPr>
+        <w:rPr>
+          <w:lang w:val="en-US"/>
+        </w:rPr>
+      </w:pPr>
+      <w:r>
+        <w:rPr>
+          <w:lang w:val="en-US"/>
+        </w:rPr>
+        <w:t>Is medical – obligatory but default to No</w:t>
+      </w:r>
+    </w:p>
+    <w:p>
+      <w:pPr>
+        <w:pStyle w:val="ListParagraph"/>
+        <w:numPr>
+          <w:ilvl w:val="0"/>
+          <w:numId w:val="14"/>
+        </w:numPr>
+        <w:rPr>
+          <w:lang w:val="en-US"/>
+        </w:rPr>
+      </w:pPr>
+      <w:r>
+        <w:rPr>
+          <w:lang w:val="en-US"/>
+        </w:rPr>
+        <w:t>Can import from PACS – obligatory but default to No</w:t>
+      </w:r>
+    </w:p>
+    <w:p>
+      <w:pPr>
+        <w:rPr>
+          <w:lang w:val="en-US"/>
+        </w:rPr>
+      </w:pPr>
+    </w:p>
+    <w:p>
+      <w:pPr>
+        <w:rPr>
+          <w:lang w:val="en-US"/>
+        </w:rPr>
+      </w:pPr>
+      <w:r>
+        <w:rPr>
+          <w:lang w:val="en-US"/>
+        </w:rPr>
+        <w:t xml:space="preserve">Fields for </w:t>
+      </w:r>
+      <w:proofErr w:type="spellStart"/>
+      <w:r>
+        <w:rPr>
+          <w:lang w:val="en-US"/>
+        </w:rPr>
+        <w:t>account_request_info</w:t>
+      </w:r>
+      <w:proofErr w:type="spellEnd"/>
+      <w:r>
+        <w:rPr>
+          <w:lang w:val="en-US"/>
+        </w:rPr>
+        <w:t>:</w:t>
+      </w:r>
+    </w:p>
+    <w:p>
+      <w:pPr>
         <w:pStyle w:val="Heading3"/>
         <w:rPr>
           <w:lang w:val="en-US"/>
@@ -4809,20 +4984,47 @@
       <w:bookmarkEnd w:id="21"/>
     </w:p>
     <w:p>
+      <w:pPr>
+        <w:rPr>
+          <w:lang w:val="en-US"/>
+        </w:rPr>
+      </w:pPr>
+      <w:r>
+        <w:rPr>
+          <w:lang w:val="en-US"/>
+        </w:rPr>
+        <w:t xml:space="preserve">User’s institution – </w:t>
+      </w:r>
+      <w:r>
+        <w:rPr>
+          <w:lang w:val="en-US"/>
+        </w:rPr>
+        <w:t>o</w:t>
+      </w:r>
+      <w:r>
+        <w:rPr>
+          <w:lang w:val="en-US"/>
+        </w:rPr>
+        <w:t>bligatory</w:t>
+      </w:r>
+      <w:r>
+        <w:rPr>
+          <w:lang w:val="en-US"/>
+        </w:rPr>
+        <w:t xml:space="preserve"> (ex. </w:t>
+      </w:r>
       <w:proofErr w:type="spellStart"/>
       <w:r>
-        <w:t>User’s</w:t>
+        <w:rPr>
+          <w:lang w:val="en-US"/>
+        </w:rPr>
+        <w:t>Inria</w:t>
       </w:r>
       <w:proofErr w:type="spellEnd"/>
       <w:r>
-        <w:t xml:space="preserve"> institution – facultative (ex. </w:t>
-      </w:r>
-      <w:proofErr w:type="spellStart"/>
-      <w:r>
-        <w:t>Inria</w:t>
-      </w:r>
-      <w:proofErr w:type="spellEnd"/>
-      <w:r>
+        <w:rPr>
+          <w:lang w:val="en-US"/>
+        </w:rPr>
         <w:t xml:space="preserve"> Rennes)</w:t>
       </w:r>
     </w:p>
@@ -4843,13 +5045,40 @@
       <w:bookmarkEnd w:id="22"/>
     </w:p>
     <w:p>
-      <w:proofErr w:type="spellStart"/>
-      <w:r>
-        <w:t>User’s</w:t>
-      </w:r>
-      <w:proofErr w:type="spellEnd"/>
-      <w:r>
-        <w:t xml:space="preserve"> service – facultative (ex. Visages)</w:t>
+      <w:pPr>
+        <w:rPr>
+          <w:lang w:val="en-US"/>
+        </w:rPr>
+      </w:pPr>
+      <w:r>
+        <w:rPr>
+          <w:lang w:val="en-US"/>
+        </w:rPr>
+        <w:t xml:space="preserve">User’s service – </w:t>
+      </w:r>
+      <w:r>
+        <w:rPr>
+          <w:lang w:val="en-US"/>
+        </w:rPr>
+        <w:t>o</w:t>
+      </w:r>
+      <w:r>
+        <w:rPr>
+          <w:lang w:val="en-US"/>
+        </w:rPr>
+        <w:t>bligatory</w:t>
+      </w:r>
+      <w:r>
+        <w:rPr>
+          <w:lang w:val="en-US"/>
+        </w:rPr>
+        <w:t xml:space="preserve"> </w:t>
+      </w:r>
+      <w:r>
+        <w:rPr>
+          <w:lang w:val="en-US"/>
+        </w:rPr>
+        <w:t>(ex. Visages)</w:t>
       </w:r>
     </w:p>
     <w:p>
@@ -4878,7 +5107,31 @@
         <w:rPr>
           <w:lang w:val="en-US"/>
         </w:rPr>
-        <w:t>User’s function – facultative (ex. PhD Student)</w:t>
+        <w:t xml:space="preserve">User’s function – </w:t>
+      </w:r>
+      <w:r>
+        <w:rPr>
+          <w:lang w:val="en-US"/>
+        </w:rPr>
+        <w:t>o</w:t>
+      </w:r>
+      <w:r>
+        <w:rPr>
+          <w:lang w:val="en-US"/>
+        </w:rPr>
+        <w:t>bligatory</w:t>
+      </w:r>
+      <w:r>
+        <w:rPr>
+          <w:lang w:val="en-US"/>
+        </w:rPr>
+        <w:t xml:space="preserve"> </w:t>
+      </w:r>
+      <w:r>
+        <w:rPr>
+          <w:lang w:val="en-US"/>
+        </w:rPr>
+        <w:t>(ex. PhD Student)</w:t>
       </w:r>
     </w:p>
     <w:p>
@@ -4913,7 +5166,19 @@
         <w:rPr>
           <w:lang w:val="en-US"/>
         </w:rPr>
-        <w:t>. Facultative</w:t>
+        <w:t xml:space="preserve">. </w:t>
+      </w:r>
+      <w:r>
+        <w:rPr>
+          <w:lang w:val="en-US"/>
+        </w:rPr>
+        <w:t>o</w:t>
+      </w:r>
+      <w:r>
+        <w:rPr>
+          <w:lang w:val="en-US"/>
+        </w:rPr>
+        <w:t>bligatory</w:t>
       </w:r>
     </w:p>
     <w:p>
@@ -4928,6 +5193,7 @@
         <w:rPr>
           <w:lang w:val="en-US"/>
         </w:rPr>
+        <w:lastRenderedPageBreak/>
         <w:t>Contact</w:t>
       </w:r>
       <w:bookmarkEnd w:id="25"/>
@@ -4954,7 +5220,19 @@
         <w:rPr>
           <w:lang w:val="en-US"/>
         </w:rPr>
-        <w:t>. Facultative</w:t>
+        <w:t xml:space="preserve">. </w:t>
+      </w:r>
+      <w:r>
+        <w:rPr>
+          <w:lang w:val="en-US"/>
+        </w:rPr>
+        <w:t>o</w:t>
+      </w:r>
+      <w:r>
+        <w:rPr>
+          <w:lang w:val="en-US"/>
+        </w:rPr>
+        <w:t>bligatory</w:t>
       </w:r>
     </w:p>
     <w:p>
@@ -4989,7 +5267,66 @@
         <w:rPr>
           <w:lang w:val="en-US"/>
         </w:rPr>
-        <w:t>. Facultative</w:t>
+        <w:t xml:space="preserve">. </w:t>
+      </w:r>
+      <w:r>
+        <w:rPr>
+          <w:lang w:val="en-US"/>
+        </w:rPr>
+        <w:t>o</w:t>
+      </w:r>
+      <w:r>
+        <w:rPr>
+          <w:lang w:val="en-US"/>
+        </w:rPr>
+        <w:t>bligatory</w:t>
+      </w:r>
+    </w:p>
+    <w:p>
+      <w:pPr>
+        <w:rPr>
+          <w:lang w:val="en-US"/>
+        </w:rPr>
+      </w:pPr>
+    </w:p>
+    <w:p>
+      <w:pPr>
+        <w:rPr>
+          <w:lang w:val="en-US"/>
+        </w:rPr>
+      </w:pPr>
+      <w:bookmarkStart w:id="27" w:name="_GoBack"/>
+      <w:bookmarkEnd w:id="27"/>
+      <w:r>
+        <w:rPr>
+          <w:lang w:val="en-US"/>
+        </w:rPr>
+        <w:t>After sending the request, a confirmation appears on the screen saying that “</w:t>
+      </w:r>
+      <w:r>
+        <w:rPr>
+          <w:lang w:val="en-US"/>
+        </w:rPr>
+        <w:t>An email has been sent to the administrator who will validate your request. You will receive an email once your account activated.</w:t>
+      </w:r>
+      <w:r>
+        <w:rPr>
+          <w:lang w:val="en-US"/>
+        </w:rPr>
+        <w:t>”</w:t>
+      </w:r>
+    </w:p>
+    <w:p>
+      <w:pPr>
+        <w:rPr>
+          <w:lang w:val="en-US"/>
+        </w:rPr>
+      </w:pPr>
+      <w:r>
+        <w:rPr>
+          <w:lang w:val="en-US"/>
+        </w:rPr>
+        <w:t>User is redirected to the main page.</w:t>
       </w:r>
     </w:p>
     <w:p>
@@ -5006,14 +5343,14 @@
           <w:lang w:val="en-US"/>
         </w:rPr>
       </w:pPr>
-      <w:bookmarkStart w:id="27" w:name="_Toc472408776"/>
+      <w:bookmarkStart w:id="28" w:name="_Toc472408776"/>
       <w:r>
         <w:rPr>
           <w:lang w:val="en-US"/>
         </w:rPr>
         <w:t>Functionalities</w:t>
       </w:r>
-      <w:bookmarkEnd w:id="27"/>
+      <w:bookmarkEnd w:id="28"/>
     </w:p>
     <w:p>
       <w:pPr>
@@ -5022,14 +5359,14 @@
           <w:lang w:val="en-US"/>
         </w:rPr>
       </w:pPr>
-      <w:bookmarkStart w:id="28" w:name="_Toc472408777"/>
+      <w:bookmarkStart w:id="29" w:name="_Toc472408777"/>
       <w:r>
         <w:rPr>
           <w:lang w:val="en-US"/>
         </w:rPr>
         <w:t>View user</w:t>
       </w:r>
-      <w:bookmarkEnd w:id="28"/>
+      <w:bookmarkEnd w:id="29"/>
     </w:p>
     <w:p>
       <w:pPr>
@@ -5056,15 +5393,14 @@
           <w:lang w:val="en-US"/>
         </w:rPr>
       </w:pPr>
-      <w:bookmarkStart w:id="29" w:name="_Toc472408778"/>
-      <w:r>
-        <w:rPr>
-          <w:lang w:val="en-US"/>
-        </w:rPr>
-        <w:lastRenderedPageBreak/>
+      <w:bookmarkStart w:id="30" w:name="_Toc472408778"/>
+      <w:r>
+        <w:rPr>
+          <w:lang w:val="en-US"/>
+        </w:rPr>
         <w:t>Create user</w:t>
       </w:r>
-      <w:bookmarkEnd w:id="29"/>
+      <w:bookmarkEnd w:id="30"/>
     </w:p>
     <w:p>
       <w:pPr>
@@ -5228,14 +5564,14 @@
         </w:rPr>
         <w:t xml:space="preserve"> </w:t>
       </w:r>
-      <w:bookmarkStart w:id="30" w:name="_Toc472408779"/>
+      <w:bookmarkStart w:id="31" w:name="_Toc472408779"/>
       <w:r>
         <w:rPr>
           <w:lang w:val="en-US"/>
         </w:rPr>
         <w:t>Manage user account requests</w:t>
       </w:r>
-      <w:bookmarkEnd w:id="30"/>
+      <w:bookmarkEnd w:id="31"/>
     </w:p>
     <w:p>
       <w:pPr>
@@ -5401,14 +5737,14 @@
           <w:lang w:val="en-US"/>
         </w:rPr>
       </w:pPr>
-      <w:bookmarkStart w:id="31" w:name="_Toc472408780"/>
+      <w:bookmarkStart w:id="32" w:name="_Toc472408780"/>
       <w:r>
         <w:rPr>
           <w:lang w:val="en-US"/>
         </w:rPr>
         <w:t>Manage expiration requests</w:t>
       </w:r>
-      <w:bookmarkEnd w:id="31"/>
+      <w:bookmarkEnd w:id="32"/>
     </w:p>
     <w:p>
       <w:pPr>
@@ -5501,6 +5837,7 @@
         <w:rPr>
           <w:lang w:val="en-US"/>
         </w:rPr>
+        <w:lastRenderedPageBreak/>
         <w:t xml:space="preserve">Once clicked, a new window appears that allows to choose </w:t>
       </w:r>
       <w:r>
@@ -5731,8 +6068,6 @@
         </w:rPr>
         <w:t xml:space="preserve"> until the request in treated.</w:t>
       </w:r>
-      <w:bookmarkStart w:id="32" w:name="_GoBack"/>
-      <w:bookmarkEnd w:id="32"/>
     </w:p>
     <w:p>
       <w:pPr>
@@ -5879,7 +6214,6 @@
         <w:rPr>
           <w:lang w:val="en-US"/>
         </w:rPr>
-        <w:lastRenderedPageBreak/>
         <w:t>Delete user</w:t>
       </w:r>
       <w:bookmarkEnd w:id="33"/>
@@ -6249,6 +6583,7 @@
         <w:rPr>
           <w:lang w:val="en-US"/>
         </w:rPr>
+        <w:lastRenderedPageBreak/>
         <w:t>Communication with Shanoir</w:t>
       </w:r>
       <w:bookmarkEnd w:id="38"/>
@@ -9554,7 +9889,7 @@
 </file>
 
 <file path=customXml/itemProps1.xml><?xml version="1.0" encoding="utf-8"?>
-<ds:datastoreItem xmlns:ds="http://schemas.openxmlformats.org/officeDocument/2006/customXml" ds:itemID="{996CB2BD-1102-46A5-B4E2-8D112753590F}">
+<ds:datastoreItem xmlns:ds="http://schemas.openxmlformats.org/officeDocument/2006/customXml" ds:itemID="{45576055-2BFF-49AF-AA04-FA8155CE665A}">
   <ds:schemaRefs>
     <ds:schemaRef ds:uri="http://schemas.openxmlformats.org/officeDocument/2006/bibliography"/>
   </ds:schemaRefs>

</xml_diff>

<commit_message>
MS users specs: no constraint for username
</commit_message>
<xml_diff>
--- a/docs/Shanoir-NG_User_management.docx
+++ b/docs/Shanoir-NG_User_management.docx
@@ -1,27 +1,22 @@
 
 <file path=word/document.xml><?xml version="1.0" encoding="utf-8"?>
-<w:document xmlns:wpc="http://schemas.microsoft.com/office/word/2010/wordprocessingCanvas" xmlns:cx="http://schemas.microsoft.com/office/drawing/2014/chartex" xmlns:cx1="http://schemas.microsoft.com/office/drawing/2015/9/8/chartex" xmlns:mc="http://schemas.openxmlformats.org/markup-compatibility/2006" xmlns:o="urn:schemas-microsoft-com:office:office" xmlns:r="http://schemas.openxmlformats.org/officeDocument/2006/relationships" xmlns:m="http://schemas.openxmlformats.org/officeDocument/2006/math" xmlns:v="urn:schemas-microsoft-com:vml" xmlns:wp14="http://schemas.microsoft.com/office/word/2010/wordprocessingDrawing" xmlns:wp="http://schemas.openxmlformats.org/drawingml/2006/wordprocessingDrawing" xmlns:w10="urn:schemas-microsoft-com:office:word" xmlns:w="http://schemas.openxmlformats.org/wordprocessingml/2006/main" xmlns:w14="http://schemas.microsoft.com/office/word/2010/wordml" xmlns:w15="http://schemas.microsoft.com/office/word/2012/wordml" xmlns:w16se="http://schemas.microsoft.com/office/word/2015/wordml/symex" xmlns:wpg="http://schemas.microsoft.com/office/word/2010/wordprocessingGroup" xmlns:wpi="http://schemas.microsoft.com/office/word/2010/wordprocessingInk" xmlns:wne="http://schemas.microsoft.com/office/word/2006/wordml" xmlns:wps="http://schemas.microsoft.com/office/word/2010/wordprocessingShape" mc:Ignorable="w14 w15 w16se wp14">
+<w:document xmlns:wpc="http://schemas.microsoft.com/office/word/2010/wordprocessingCanvas" xmlns:mc="http://schemas.openxmlformats.org/markup-compatibility/2006" xmlns:o="urn:schemas-microsoft-com:office:office" xmlns:r="http://schemas.openxmlformats.org/officeDocument/2006/relationships" xmlns:m="http://schemas.openxmlformats.org/officeDocument/2006/math" xmlns:v="urn:schemas-microsoft-com:vml" xmlns:wp14="http://schemas.microsoft.com/office/word/2010/wordprocessingDrawing" xmlns:wp="http://schemas.openxmlformats.org/drawingml/2006/wordprocessingDrawing" xmlns:w10="urn:schemas-microsoft-com:office:word" xmlns:w="http://schemas.openxmlformats.org/wordprocessingml/2006/main" xmlns:w14="http://schemas.microsoft.com/office/word/2010/wordml" xmlns:w15="http://schemas.microsoft.com/office/word/2012/wordml" xmlns:wpg="http://schemas.microsoft.com/office/word/2010/wordprocessingGroup" xmlns:wpi="http://schemas.microsoft.com/office/word/2010/wordprocessingInk" xmlns:wne="http://schemas.microsoft.com/office/word/2006/wordml" xmlns:wps="http://schemas.microsoft.com/office/word/2010/wordprocessingShape" mc:Ignorable="w14 w15 wp14">
   <w:body>
     <w:p>
       <w:pPr>
-        <w:pStyle w:val="Title"/>
+        <w:pStyle w:val="Titre"/>
         <w:jc w:val="center"/>
       </w:pPr>
       <w:r>
         <w:t>Shanoir NG</w:t>
       </w:r>
       <w:r>
-        <w:t xml:space="preserve"> – User </w:t>
-      </w:r>
-      <w:proofErr w:type="spellStart"/>
-      <w:r>
-        <w:t>Managment</w:t>
-      </w:r>
-      <w:proofErr w:type="spellEnd"/>
-    </w:p>
-    <w:p>
-      <w:pPr>
-        <w:pStyle w:val="Title"/>
+        <w:t xml:space="preserve"> – User Managment</w:t>
+      </w:r>
+    </w:p>
+    <w:p>
+      <w:pPr>
+        <w:pStyle w:val="Titre"/>
         <w:jc w:val="center"/>
       </w:pPr>
       <w:r>
@@ -62,7 +57,7 @@
       <w:sdtContent>
         <w:p>
           <w:pPr>
-            <w:pStyle w:val="TOCHeading"/>
+            <w:pStyle w:val="En-ttedetabledesmatires"/>
             <w:jc w:val="both"/>
           </w:pPr>
           <w:r>
@@ -71,7 +66,7 @@
         </w:p>
         <w:p>
           <w:pPr>
-            <w:pStyle w:val="TOC1"/>
+            <w:pStyle w:val="TM1"/>
             <w:tabs>
               <w:tab w:val="left" w:pos="440"/>
               <w:tab w:val="right" w:leader="dot" w:pos="9062"/>
@@ -94,7 +89,7 @@
           <w:hyperlink w:anchor="_Toc472408750" w:history="1">
             <w:r>
               <w:rPr>
-                <w:rStyle w:val="Hyperlink"/>
+                <w:rStyle w:val="Lienhypertexte"/>
                 <w:noProof/>
                 <w:lang w:val="en-US"/>
               </w:rPr>
@@ -110,7 +105,7 @@
             </w:r>
             <w:r>
               <w:rPr>
-                <w:rStyle w:val="Hyperlink"/>
+                <w:rStyle w:val="Lienhypertexte"/>
                 <w:noProof/>
                 <w:lang w:val="en-US"/>
               </w:rPr>
@@ -168,7 +163,7 @@
         </w:p>
         <w:p>
           <w:pPr>
-            <w:pStyle w:val="TOC2"/>
+            <w:pStyle w:val="TM2"/>
             <w:tabs>
               <w:tab w:val="left" w:pos="880"/>
               <w:tab w:val="right" w:leader="dot" w:pos="9062"/>
@@ -182,7 +177,7 @@
           <w:hyperlink w:anchor="_Toc472408751" w:history="1">
             <w:r>
               <w:rPr>
-                <w:rStyle w:val="Hyperlink"/>
+                <w:rStyle w:val="Lienhypertexte"/>
                 <w:noProof/>
                 <w:lang w:val="en-US"/>
               </w:rPr>
@@ -198,7 +193,7 @@
             </w:r>
             <w:r>
               <w:rPr>
-                <w:rStyle w:val="Hyperlink"/>
+                <w:rStyle w:val="Lienhypertexte"/>
                 <w:noProof/>
                 <w:lang w:val="en-US"/>
               </w:rPr>
@@ -256,7 +251,7 @@
         </w:p>
         <w:p>
           <w:pPr>
-            <w:pStyle w:val="TOC2"/>
+            <w:pStyle w:val="TM2"/>
             <w:tabs>
               <w:tab w:val="left" w:pos="880"/>
               <w:tab w:val="right" w:leader="dot" w:pos="9062"/>
@@ -270,7 +265,7 @@
           <w:hyperlink w:anchor="_Toc472408752" w:history="1">
             <w:r>
               <w:rPr>
-                <w:rStyle w:val="Hyperlink"/>
+                <w:rStyle w:val="Lienhypertexte"/>
                 <w:noProof/>
                 <w:lang w:val="en-US"/>
               </w:rPr>
@@ -286,7 +281,7 @@
             </w:r>
             <w:r>
               <w:rPr>
-                <w:rStyle w:val="Hyperlink"/>
+                <w:rStyle w:val="Lienhypertexte"/>
                 <w:noProof/>
                 <w:lang w:val="en-US"/>
               </w:rPr>
@@ -344,7 +339,7 @@
         </w:p>
         <w:p>
           <w:pPr>
-            <w:pStyle w:val="TOC2"/>
+            <w:pStyle w:val="TM2"/>
             <w:tabs>
               <w:tab w:val="left" w:pos="880"/>
               <w:tab w:val="right" w:leader="dot" w:pos="9062"/>
@@ -358,7 +353,7 @@
           <w:hyperlink w:anchor="_Toc472408753" w:history="1">
             <w:r>
               <w:rPr>
-                <w:rStyle w:val="Hyperlink"/>
+                <w:rStyle w:val="Lienhypertexte"/>
                 <w:noProof/>
                 <w:lang w:val="en-US"/>
               </w:rPr>
@@ -374,7 +369,7 @@
             </w:r>
             <w:r>
               <w:rPr>
-                <w:rStyle w:val="Hyperlink"/>
+                <w:rStyle w:val="Lienhypertexte"/>
                 <w:noProof/>
                 <w:lang w:val="en-US"/>
               </w:rPr>
@@ -432,7 +427,7 @@
         </w:p>
         <w:p>
           <w:pPr>
-            <w:pStyle w:val="TOC1"/>
+            <w:pStyle w:val="TM1"/>
             <w:tabs>
               <w:tab w:val="left" w:pos="440"/>
               <w:tab w:val="right" w:leader="dot" w:pos="9062"/>
@@ -446,7 +441,7 @@
           <w:hyperlink w:anchor="_Toc472408754" w:history="1">
             <w:r>
               <w:rPr>
-                <w:rStyle w:val="Hyperlink"/>
+                <w:rStyle w:val="Lienhypertexte"/>
                 <w:noProof/>
                 <w:lang w:val="en-US"/>
               </w:rPr>
@@ -462,7 +457,7 @@
             </w:r>
             <w:r>
               <w:rPr>
-                <w:rStyle w:val="Hyperlink"/>
+                <w:rStyle w:val="Lienhypertexte"/>
                 <w:noProof/>
                 <w:lang w:val="en-US"/>
               </w:rPr>
@@ -520,7 +515,7 @@
         </w:p>
         <w:p>
           <w:pPr>
-            <w:pStyle w:val="TOC2"/>
+            <w:pStyle w:val="TM2"/>
             <w:tabs>
               <w:tab w:val="left" w:pos="880"/>
               <w:tab w:val="right" w:leader="dot" w:pos="9062"/>
@@ -534,7 +529,7 @@
           <w:hyperlink w:anchor="_Toc472408755" w:history="1">
             <w:r>
               <w:rPr>
-                <w:rStyle w:val="Hyperlink"/>
+                <w:rStyle w:val="Lienhypertexte"/>
                 <w:noProof/>
                 <w:lang w:val="en-US"/>
               </w:rPr>
@@ -550,7 +545,7 @@
             </w:r>
             <w:r>
               <w:rPr>
-                <w:rStyle w:val="Hyperlink"/>
+                <w:rStyle w:val="Lienhypertexte"/>
                 <w:noProof/>
                 <w:lang w:val="en-US"/>
               </w:rPr>
@@ -608,7 +603,7 @@
         </w:p>
         <w:p>
           <w:pPr>
-            <w:pStyle w:val="TOC3"/>
+            <w:pStyle w:val="TM3"/>
             <w:tabs>
               <w:tab w:val="left" w:pos="1320"/>
               <w:tab w:val="right" w:leader="dot" w:pos="9062"/>
@@ -622,7 +617,7 @@
           <w:hyperlink w:anchor="_Toc472408756" w:history="1">
             <w:r>
               <w:rPr>
-                <w:rStyle w:val="Hyperlink"/>
+                <w:rStyle w:val="Lienhypertexte"/>
                 <w:noProof/>
                 <w:lang w:val="en-US"/>
               </w:rPr>
@@ -638,7 +633,7 @@
             </w:r>
             <w:r>
               <w:rPr>
-                <w:rStyle w:val="Hyperlink"/>
+                <w:rStyle w:val="Lienhypertexte"/>
                 <w:noProof/>
                 <w:lang w:val="en-US"/>
               </w:rPr>
@@ -696,7 +691,7 @@
         </w:p>
         <w:p>
           <w:pPr>
-            <w:pStyle w:val="TOC3"/>
+            <w:pStyle w:val="TM3"/>
             <w:tabs>
               <w:tab w:val="left" w:pos="1320"/>
               <w:tab w:val="right" w:leader="dot" w:pos="9062"/>
@@ -710,7 +705,7 @@
           <w:hyperlink w:anchor="_Toc472408757" w:history="1">
             <w:r>
               <w:rPr>
-                <w:rStyle w:val="Hyperlink"/>
+                <w:rStyle w:val="Lienhypertexte"/>
                 <w:noProof/>
                 <w:lang w:val="en-US"/>
               </w:rPr>
@@ -726,7 +721,7 @@
             </w:r>
             <w:r>
               <w:rPr>
-                <w:rStyle w:val="Hyperlink"/>
+                <w:rStyle w:val="Lienhypertexte"/>
                 <w:noProof/>
                 <w:lang w:val="en-US"/>
               </w:rPr>
@@ -784,7 +779,7 @@
         </w:p>
         <w:p>
           <w:pPr>
-            <w:pStyle w:val="TOC3"/>
+            <w:pStyle w:val="TM3"/>
             <w:tabs>
               <w:tab w:val="left" w:pos="1320"/>
               <w:tab w:val="right" w:leader="dot" w:pos="9062"/>
@@ -798,7 +793,7 @@
           <w:hyperlink w:anchor="_Toc472408758" w:history="1">
             <w:r>
               <w:rPr>
-                <w:rStyle w:val="Hyperlink"/>
+                <w:rStyle w:val="Lienhypertexte"/>
                 <w:noProof/>
                 <w:lang w:val="en-US"/>
               </w:rPr>
@@ -814,7 +809,7 @@
             </w:r>
             <w:r>
               <w:rPr>
-                <w:rStyle w:val="Hyperlink"/>
+                <w:rStyle w:val="Lienhypertexte"/>
                 <w:noProof/>
                 <w:lang w:val="en-US"/>
               </w:rPr>
@@ -872,7 +867,7 @@
         </w:p>
         <w:p>
           <w:pPr>
-            <w:pStyle w:val="TOC3"/>
+            <w:pStyle w:val="TM3"/>
             <w:tabs>
               <w:tab w:val="left" w:pos="1320"/>
               <w:tab w:val="right" w:leader="dot" w:pos="9062"/>
@@ -886,7 +881,7 @@
           <w:hyperlink w:anchor="_Toc472408759" w:history="1">
             <w:r>
               <w:rPr>
-                <w:rStyle w:val="Hyperlink"/>
+                <w:rStyle w:val="Lienhypertexte"/>
                 <w:noProof/>
                 <w:lang w:val="en-US"/>
               </w:rPr>
@@ -902,7 +897,7 @@
             </w:r>
             <w:r>
               <w:rPr>
-                <w:rStyle w:val="Hyperlink"/>
+                <w:rStyle w:val="Lienhypertexte"/>
                 <w:noProof/>
                 <w:lang w:val="en-US"/>
               </w:rPr>
@@ -960,7 +955,7 @@
         </w:p>
         <w:p>
           <w:pPr>
-            <w:pStyle w:val="TOC3"/>
+            <w:pStyle w:val="TM3"/>
             <w:tabs>
               <w:tab w:val="left" w:pos="1320"/>
               <w:tab w:val="right" w:leader="dot" w:pos="9062"/>
@@ -974,7 +969,7 @@
           <w:hyperlink w:anchor="_Toc472408760" w:history="1">
             <w:r>
               <w:rPr>
-                <w:rStyle w:val="Hyperlink"/>
+                <w:rStyle w:val="Lienhypertexte"/>
                 <w:noProof/>
                 <w:lang w:val="en-US"/>
               </w:rPr>
@@ -990,7 +985,7 @@
             </w:r>
             <w:r>
               <w:rPr>
-                <w:rStyle w:val="Hyperlink"/>
+                <w:rStyle w:val="Lienhypertexte"/>
                 <w:noProof/>
                 <w:lang w:val="en-US"/>
               </w:rPr>
@@ -1048,7 +1043,7 @@
         </w:p>
         <w:p>
           <w:pPr>
-            <w:pStyle w:val="TOC3"/>
+            <w:pStyle w:val="TM3"/>
             <w:tabs>
               <w:tab w:val="left" w:pos="1320"/>
               <w:tab w:val="right" w:leader="dot" w:pos="9062"/>
@@ -1062,7 +1057,7 @@
           <w:hyperlink w:anchor="_Toc472408761" w:history="1">
             <w:r>
               <w:rPr>
-                <w:rStyle w:val="Hyperlink"/>
+                <w:rStyle w:val="Lienhypertexte"/>
                 <w:noProof/>
                 <w:lang w:val="en-US"/>
               </w:rPr>
@@ -1078,7 +1073,7 @@
             </w:r>
             <w:r>
               <w:rPr>
-                <w:rStyle w:val="Hyperlink"/>
+                <w:rStyle w:val="Lienhypertexte"/>
                 <w:noProof/>
                 <w:lang w:val="en-US"/>
               </w:rPr>
@@ -1136,7 +1131,7 @@
         </w:p>
         <w:p>
           <w:pPr>
-            <w:pStyle w:val="TOC3"/>
+            <w:pStyle w:val="TM3"/>
             <w:tabs>
               <w:tab w:val="left" w:pos="1320"/>
               <w:tab w:val="right" w:leader="dot" w:pos="9062"/>
@@ -1150,7 +1145,7 @@
           <w:hyperlink w:anchor="_Toc472408762" w:history="1">
             <w:r>
               <w:rPr>
-                <w:rStyle w:val="Hyperlink"/>
+                <w:rStyle w:val="Lienhypertexte"/>
                 <w:noProof/>
                 <w:lang w:val="en-US"/>
               </w:rPr>
@@ -1166,7 +1161,7 @@
             </w:r>
             <w:r>
               <w:rPr>
-                <w:rStyle w:val="Hyperlink"/>
+                <w:rStyle w:val="Lienhypertexte"/>
                 <w:noProof/>
                 <w:lang w:val="en-US"/>
               </w:rPr>
@@ -1224,7 +1219,7 @@
         </w:p>
         <w:p>
           <w:pPr>
-            <w:pStyle w:val="TOC3"/>
+            <w:pStyle w:val="TM3"/>
             <w:tabs>
               <w:tab w:val="left" w:pos="1320"/>
               <w:tab w:val="right" w:leader="dot" w:pos="9062"/>
@@ -1238,7 +1233,7 @@
           <w:hyperlink w:anchor="_Toc472408763" w:history="1">
             <w:r>
               <w:rPr>
-                <w:rStyle w:val="Hyperlink"/>
+                <w:rStyle w:val="Lienhypertexte"/>
                 <w:noProof/>
                 <w:lang w:val="en-US"/>
               </w:rPr>
@@ -1254,7 +1249,7 @@
             </w:r>
             <w:r>
               <w:rPr>
-                <w:rStyle w:val="Hyperlink"/>
+                <w:rStyle w:val="Lienhypertexte"/>
                 <w:noProof/>
                 <w:lang w:val="en-US"/>
               </w:rPr>
@@ -1312,7 +1307,7 @@
         </w:p>
         <w:p>
           <w:pPr>
-            <w:pStyle w:val="TOC3"/>
+            <w:pStyle w:val="TM3"/>
             <w:tabs>
               <w:tab w:val="left" w:pos="1320"/>
               <w:tab w:val="right" w:leader="dot" w:pos="9062"/>
@@ -1326,7 +1321,7 @@
           <w:hyperlink w:anchor="_Toc472408764" w:history="1">
             <w:r>
               <w:rPr>
-                <w:rStyle w:val="Hyperlink"/>
+                <w:rStyle w:val="Lienhypertexte"/>
                 <w:noProof/>
                 <w:lang w:val="en-US"/>
               </w:rPr>
@@ -1342,7 +1337,7 @@
             </w:r>
             <w:r>
               <w:rPr>
-                <w:rStyle w:val="Hyperlink"/>
+                <w:rStyle w:val="Lienhypertexte"/>
                 <w:noProof/>
                 <w:lang w:val="en-US"/>
               </w:rPr>
@@ -1400,7 +1395,7 @@
         </w:p>
         <w:p>
           <w:pPr>
-            <w:pStyle w:val="TOC3"/>
+            <w:pStyle w:val="TM3"/>
             <w:tabs>
               <w:tab w:val="left" w:pos="1320"/>
               <w:tab w:val="right" w:leader="dot" w:pos="9062"/>
@@ -1414,7 +1409,7 @@
           <w:hyperlink w:anchor="_Toc472408765" w:history="1">
             <w:r>
               <w:rPr>
-                <w:rStyle w:val="Hyperlink"/>
+                <w:rStyle w:val="Lienhypertexte"/>
                 <w:noProof/>
                 <w:lang w:val="en-US"/>
               </w:rPr>
@@ -1430,7 +1425,7 @@
             </w:r>
             <w:r>
               <w:rPr>
-                <w:rStyle w:val="Hyperlink"/>
+                <w:rStyle w:val="Lienhypertexte"/>
                 <w:noProof/>
                 <w:lang w:val="en-US"/>
               </w:rPr>
@@ -1488,7 +1483,7 @@
         </w:p>
         <w:p>
           <w:pPr>
-            <w:pStyle w:val="TOC3"/>
+            <w:pStyle w:val="TM3"/>
             <w:tabs>
               <w:tab w:val="left" w:pos="1320"/>
               <w:tab w:val="right" w:leader="dot" w:pos="9062"/>
@@ -1502,7 +1497,7 @@
           <w:hyperlink w:anchor="_Toc472408766" w:history="1">
             <w:r>
               <w:rPr>
-                <w:rStyle w:val="Hyperlink"/>
+                <w:rStyle w:val="Lienhypertexte"/>
                 <w:noProof/>
                 <w:lang w:val="en-US"/>
               </w:rPr>
@@ -1518,7 +1513,7 @@
             </w:r>
             <w:r>
               <w:rPr>
-                <w:rStyle w:val="Hyperlink"/>
+                <w:rStyle w:val="Lienhypertexte"/>
                 <w:noProof/>
                 <w:lang w:val="en-US"/>
               </w:rPr>
@@ -1576,7 +1571,7 @@
         </w:p>
         <w:p>
           <w:pPr>
-            <w:pStyle w:val="TOC3"/>
+            <w:pStyle w:val="TM3"/>
             <w:tabs>
               <w:tab w:val="left" w:pos="1320"/>
               <w:tab w:val="right" w:leader="dot" w:pos="9062"/>
@@ -1590,7 +1585,7 @@
           <w:hyperlink w:anchor="_Toc472408767" w:history="1">
             <w:r>
               <w:rPr>
-                <w:rStyle w:val="Hyperlink"/>
+                <w:rStyle w:val="Lienhypertexte"/>
                 <w:noProof/>
                 <w:lang w:val="en-US"/>
               </w:rPr>
@@ -1606,7 +1601,7 @@
             </w:r>
             <w:r>
               <w:rPr>
-                <w:rStyle w:val="Hyperlink"/>
+                <w:rStyle w:val="Lienhypertexte"/>
                 <w:noProof/>
                 <w:lang w:val="en-US"/>
               </w:rPr>
@@ -1664,7 +1659,7 @@
         </w:p>
         <w:p>
           <w:pPr>
-            <w:pStyle w:val="TOC3"/>
+            <w:pStyle w:val="TM3"/>
             <w:tabs>
               <w:tab w:val="left" w:pos="1320"/>
               <w:tab w:val="right" w:leader="dot" w:pos="9062"/>
@@ -1678,7 +1673,7 @@
           <w:hyperlink w:anchor="_Toc472408768" w:history="1">
             <w:r>
               <w:rPr>
-                <w:rStyle w:val="Hyperlink"/>
+                <w:rStyle w:val="Lienhypertexte"/>
                 <w:noProof/>
                 <w:lang w:val="en-US"/>
               </w:rPr>
@@ -1694,7 +1689,7 @@
             </w:r>
             <w:r>
               <w:rPr>
-                <w:rStyle w:val="Hyperlink"/>
+                <w:rStyle w:val="Lienhypertexte"/>
                 <w:noProof/>
                 <w:lang w:val="en-US"/>
               </w:rPr>
@@ -1752,7 +1747,7 @@
         </w:p>
         <w:p>
           <w:pPr>
-            <w:pStyle w:val="TOC2"/>
+            <w:pStyle w:val="TM2"/>
             <w:tabs>
               <w:tab w:val="left" w:pos="880"/>
               <w:tab w:val="right" w:leader="dot" w:pos="9062"/>
@@ -1766,7 +1761,7 @@
           <w:hyperlink w:anchor="_Toc472408769" w:history="1">
             <w:r>
               <w:rPr>
-                <w:rStyle w:val="Hyperlink"/>
+                <w:rStyle w:val="Lienhypertexte"/>
                 <w:noProof/>
                 <w:lang w:val="en-US"/>
               </w:rPr>
@@ -1782,7 +1777,7 @@
             </w:r>
             <w:r>
               <w:rPr>
-                <w:rStyle w:val="Hyperlink"/>
+                <w:rStyle w:val="Lienhypertexte"/>
                 <w:noProof/>
                 <w:lang w:val="en-US"/>
               </w:rPr>
@@ -1840,7 +1835,7 @@
         </w:p>
         <w:p>
           <w:pPr>
-            <w:pStyle w:val="TOC3"/>
+            <w:pStyle w:val="TM3"/>
             <w:tabs>
               <w:tab w:val="left" w:pos="1320"/>
               <w:tab w:val="right" w:leader="dot" w:pos="9062"/>
@@ -1854,7 +1849,7 @@
           <w:hyperlink w:anchor="_Toc472408770" w:history="1">
             <w:r>
               <w:rPr>
-                <w:rStyle w:val="Hyperlink"/>
+                <w:rStyle w:val="Lienhypertexte"/>
                 <w:noProof/>
                 <w:lang w:val="en-US"/>
               </w:rPr>
@@ -1870,7 +1865,7 @@
             </w:r>
             <w:r>
               <w:rPr>
-                <w:rStyle w:val="Hyperlink"/>
+                <w:rStyle w:val="Lienhypertexte"/>
                 <w:noProof/>
                 <w:lang w:val="en-US"/>
               </w:rPr>
@@ -1928,7 +1923,7 @@
         </w:p>
         <w:p>
           <w:pPr>
-            <w:pStyle w:val="TOC3"/>
+            <w:pStyle w:val="TM3"/>
             <w:tabs>
               <w:tab w:val="left" w:pos="1320"/>
               <w:tab w:val="right" w:leader="dot" w:pos="9062"/>
@@ -1942,7 +1937,7 @@
           <w:hyperlink w:anchor="_Toc472408771" w:history="1">
             <w:r>
               <w:rPr>
-                <w:rStyle w:val="Hyperlink"/>
+                <w:rStyle w:val="Lienhypertexte"/>
                 <w:noProof/>
                 <w:lang w:val="en-US"/>
               </w:rPr>
@@ -1958,7 +1953,7 @@
             </w:r>
             <w:r>
               <w:rPr>
-                <w:rStyle w:val="Hyperlink"/>
+                <w:rStyle w:val="Lienhypertexte"/>
                 <w:noProof/>
                 <w:lang w:val="en-US"/>
               </w:rPr>
@@ -2016,7 +2011,7 @@
         </w:p>
         <w:p>
           <w:pPr>
-            <w:pStyle w:val="TOC3"/>
+            <w:pStyle w:val="TM3"/>
             <w:tabs>
               <w:tab w:val="left" w:pos="1320"/>
               <w:tab w:val="right" w:leader="dot" w:pos="9062"/>
@@ -2030,7 +2025,7 @@
           <w:hyperlink w:anchor="_Toc472408772" w:history="1">
             <w:r>
               <w:rPr>
-                <w:rStyle w:val="Hyperlink"/>
+                <w:rStyle w:val="Lienhypertexte"/>
                 <w:noProof/>
                 <w:lang w:val="en-US"/>
               </w:rPr>
@@ -2046,7 +2041,7 @@
             </w:r>
             <w:r>
               <w:rPr>
-                <w:rStyle w:val="Hyperlink"/>
+                <w:rStyle w:val="Lienhypertexte"/>
                 <w:noProof/>
                 <w:lang w:val="en-US"/>
               </w:rPr>
@@ -2104,7 +2099,7 @@
         </w:p>
         <w:p>
           <w:pPr>
-            <w:pStyle w:val="TOC3"/>
+            <w:pStyle w:val="TM3"/>
             <w:tabs>
               <w:tab w:val="left" w:pos="1320"/>
               <w:tab w:val="right" w:leader="dot" w:pos="9062"/>
@@ -2118,7 +2113,7 @@
           <w:hyperlink w:anchor="_Toc472408773" w:history="1">
             <w:r>
               <w:rPr>
-                <w:rStyle w:val="Hyperlink"/>
+                <w:rStyle w:val="Lienhypertexte"/>
                 <w:noProof/>
                 <w:lang w:val="en-US"/>
               </w:rPr>
@@ -2134,7 +2129,7 @@
             </w:r>
             <w:r>
               <w:rPr>
-                <w:rStyle w:val="Hyperlink"/>
+                <w:rStyle w:val="Lienhypertexte"/>
                 <w:noProof/>
                 <w:lang w:val="en-US"/>
               </w:rPr>
@@ -2192,7 +2187,7 @@
         </w:p>
         <w:p>
           <w:pPr>
-            <w:pStyle w:val="TOC3"/>
+            <w:pStyle w:val="TM3"/>
             <w:tabs>
               <w:tab w:val="left" w:pos="1320"/>
               <w:tab w:val="right" w:leader="dot" w:pos="9062"/>
@@ -2206,7 +2201,7 @@
           <w:hyperlink w:anchor="_Toc472408774" w:history="1">
             <w:r>
               <w:rPr>
-                <w:rStyle w:val="Hyperlink"/>
+                <w:rStyle w:val="Lienhypertexte"/>
                 <w:noProof/>
                 <w:lang w:val="en-US"/>
               </w:rPr>
@@ -2222,7 +2217,7 @@
             </w:r>
             <w:r>
               <w:rPr>
-                <w:rStyle w:val="Hyperlink"/>
+                <w:rStyle w:val="Lienhypertexte"/>
                 <w:noProof/>
                 <w:lang w:val="en-US"/>
               </w:rPr>
@@ -2280,7 +2275,7 @@
         </w:p>
         <w:p>
           <w:pPr>
-            <w:pStyle w:val="TOC3"/>
+            <w:pStyle w:val="TM3"/>
             <w:tabs>
               <w:tab w:val="left" w:pos="1320"/>
               <w:tab w:val="right" w:leader="dot" w:pos="9062"/>
@@ -2294,7 +2289,7 @@
           <w:hyperlink w:anchor="_Toc472408775" w:history="1">
             <w:r>
               <w:rPr>
-                <w:rStyle w:val="Hyperlink"/>
+                <w:rStyle w:val="Lienhypertexte"/>
                 <w:noProof/>
                 <w:lang w:val="en-US"/>
               </w:rPr>
@@ -2310,7 +2305,7 @@
             </w:r>
             <w:r>
               <w:rPr>
-                <w:rStyle w:val="Hyperlink"/>
+                <w:rStyle w:val="Lienhypertexte"/>
                 <w:noProof/>
                 <w:lang w:val="en-US"/>
               </w:rPr>
@@ -2368,7 +2363,7 @@
         </w:p>
         <w:p>
           <w:pPr>
-            <w:pStyle w:val="TOC2"/>
+            <w:pStyle w:val="TM2"/>
             <w:tabs>
               <w:tab w:val="left" w:pos="880"/>
               <w:tab w:val="right" w:leader="dot" w:pos="9062"/>
@@ -2382,7 +2377,7 @@
           <w:hyperlink w:anchor="_Toc472408776" w:history="1">
             <w:r>
               <w:rPr>
-                <w:rStyle w:val="Hyperlink"/>
+                <w:rStyle w:val="Lienhypertexte"/>
                 <w:noProof/>
                 <w:lang w:val="en-US"/>
               </w:rPr>
@@ -2398,7 +2393,7 @@
             </w:r>
             <w:r>
               <w:rPr>
-                <w:rStyle w:val="Hyperlink"/>
+                <w:rStyle w:val="Lienhypertexte"/>
                 <w:noProof/>
                 <w:lang w:val="en-US"/>
               </w:rPr>
@@ -2456,7 +2451,7 @@
         </w:p>
         <w:p>
           <w:pPr>
-            <w:pStyle w:val="TOC3"/>
+            <w:pStyle w:val="TM3"/>
             <w:tabs>
               <w:tab w:val="left" w:pos="1320"/>
               <w:tab w:val="right" w:leader="dot" w:pos="9062"/>
@@ -2470,7 +2465,7 @@
           <w:hyperlink w:anchor="_Toc472408777" w:history="1">
             <w:r>
               <w:rPr>
-                <w:rStyle w:val="Hyperlink"/>
+                <w:rStyle w:val="Lienhypertexte"/>
                 <w:noProof/>
                 <w:lang w:val="en-US"/>
               </w:rPr>
@@ -2486,7 +2481,7 @@
             </w:r>
             <w:r>
               <w:rPr>
-                <w:rStyle w:val="Hyperlink"/>
+                <w:rStyle w:val="Lienhypertexte"/>
                 <w:noProof/>
                 <w:lang w:val="en-US"/>
               </w:rPr>
@@ -2544,7 +2539,7 @@
         </w:p>
         <w:p>
           <w:pPr>
-            <w:pStyle w:val="TOC3"/>
+            <w:pStyle w:val="TM3"/>
             <w:tabs>
               <w:tab w:val="left" w:pos="1320"/>
               <w:tab w:val="right" w:leader="dot" w:pos="9062"/>
@@ -2558,7 +2553,7 @@
           <w:hyperlink w:anchor="_Toc472408778" w:history="1">
             <w:r>
               <w:rPr>
-                <w:rStyle w:val="Hyperlink"/>
+                <w:rStyle w:val="Lienhypertexte"/>
                 <w:noProof/>
                 <w:lang w:val="en-US"/>
               </w:rPr>
@@ -2574,7 +2569,7 @@
             </w:r>
             <w:r>
               <w:rPr>
-                <w:rStyle w:val="Hyperlink"/>
+                <w:rStyle w:val="Lienhypertexte"/>
                 <w:noProof/>
                 <w:lang w:val="en-US"/>
               </w:rPr>
@@ -2632,7 +2627,7 @@
         </w:p>
         <w:p>
           <w:pPr>
-            <w:pStyle w:val="TOC3"/>
+            <w:pStyle w:val="TM3"/>
             <w:tabs>
               <w:tab w:val="left" w:pos="1320"/>
               <w:tab w:val="right" w:leader="dot" w:pos="9062"/>
@@ -2646,7 +2641,7 @@
           <w:hyperlink w:anchor="_Toc472408779" w:history="1">
             <w:r>
               <w:rPr>
-                <w:rStyle w:val="Hyperlink"/>
+                <w:rStyle w:val="Lienhypertexte"/>
                 <w:noProof/>
                 <w:lang w:val="en-US"/>
               </w:rPr>
@@ -2662,7 +2657,7 @@
             </w:r>
             <w:r>
               <w:rPr>
-                <w:rStyle w:val="Hyperlink"/>
+                <w:rStyle w:val="Lienhypertexte"/>
                 <w:noProof/>
                 <w:lang w:val="en-US"/>
               </w:rPr>
@@ -2720,7 +2715,7 @@
         </w:p>
         <w:p>
           <w:pPr>
-            <w:pStyle w:val="TOC3"/>
+            <w:pStyle w:val="TM3"/>
             <w:tabs>
               <w:tab w:val="left" w:pos="1320"/>
               <w:tab w:val="right" w:leader="dot" w:pos="9062"/>
@@ -2734,7 +2729,7 @@
           <w:hyperlink w:anchor="_Toc472408780" w:history="1">
             <w:r>
               <w:rPr>
-                <w:rStyle w:val="Hyperlink"/>
+                <w:rStyle w:val="Lienhypertexte"/>
                 <w:noProof/>
                 <w:lang w:val="en-US"/>
               </w:rPr>
@@ -2750,7 +2745,7 @@
             </w:r>
             <w:r>
               <w:rPr>
-                <w:rStyle w:val="Hyperlink"/>
+                <w:rStyle w:val="Lienhypertexte"/>
                 <w:noProof/>
                 <w:lang w:val="en-US"/>
               </w:rPr>
@@ -2808,7 +2803,7 @@
         </w:p>
         <w:p>
           <w:pPr>
-            <w:pStyle w:val="TOC3"/>
+            <w:pStyle w:val="TM3"/>
             <w:tabs>
               <w:tab w:val="left" w:pos="1320"/>
               <w:tab w:val="right" w:leader="dot" w:pos="9062"/>
@@ -2822,7 +2817,7 @@
           <w:hyperlink w:anchor="_Toc472408781" w:history="1">
             <w:r>
               <w:rPr>
-                <w:rStyle w:val="Hyperlink"/>
+                <w:rStyle w:val="Lienhypertexte"/>
                 <w:noProof/>
                 <w:lang w:val="en-US"/>
               </w:rPr>
@@ -2838,7 +2833,7 @@
             </w:r>
             <w:r>
               <w:rPr>
-                <w:rStyle w:val="Hyperlink"/>
+                <w:rStyle w:val="Lienhypertexte"/>
                 <w:noProof/>
                 <w:lang w:val="en-US"/>
               </w:rPr>
@@ -2896,7 +2891,7 @@
         </w:p>
         <w:p>
           <w:pPr>
-            <w:pStyle w:val="TOC3"/>
+            <w:pStyle w:val="TM3"/>
             <w:tabs>
               <w:tab w:val="left" w:pos="1320"/>
               <w:tab w:val="right" w:leader="dot" w:pos="9062"/>
@@ -2910,7 +2905,7 @@
           <w:hyperlink w:anchor="_Toc472408782" w:history="1">
             <w:r>
               <w:rPr>
-                <w:rStyle w:val="Hyperlink"/>
+                <w:rStyle w:val="Lienhypertexte"/>
                 <w:noProof/>
                 <w:lang w:val="en-US"/>
               </w:rPr>
@@ -2926,7 +2921,7 @@
             </w:r>
             <w:r>
               <w:rPr>
-                <w:rStyle w:val="Hyperlink"/>
+                <w:rStyle w:val="Lienhypertexte"/>
                 <w:noProof/>
                 <w:lang w:val="en-US"/>
               </w:rPr>
@@ -2984,7 +2979,7 @@
         </w:p>
         <w:p>
           <w:pPr>
-            <w:pStyle w:val="TOC1"/>
+            <w:pStyle w:val="TM1"/>
             <w:tabs>
               <w:tab w:val="left" w:pos="440"/>
               <w:tab w:val="right" w:leader="dot" w:pos="9062"/>
@@ -2998,7 +2993,7 @@
           <w:hyperlink w:anchor="_Toc472408783" w:history="1">
             <w:r>
               <w:rPr>
-                <w:rStyle w:val="Hyperlink"/>
+                <w:rStyle w:val="Lienhypertexte"/>
                 <w:noProof/>
                 <w:lang w:val="en-US"/>
               </w:rPr>
@@ -3014,7 +3009,7 @@
             </w:r>
             <w:r>
               <w:rPr>
-                <w:rStyle w:val="Hyperlink"/>
+                <w:rStyle w:val="Lienhypertexte"/>
                 <w:noProof/>
                 <w:lang w:val="en-US"/>
               </w:rPr>
@@ -3072,7 +3067,7 @@
         </w:p>
         <w:p>
           <w:pPr>
-            <w:pStyle w:val="TOC2"/>
+            <w:pStyle w:val="TM2"/>
             <w:tabs>
               <w:tab w:val="left" w:pos="880"/>
               <w:tab w:val="right" w:leader="dot" w:pos="9062"/>
@@ -3086,7 +3081,7 @@
           <w:hyperlink w:anchor="_Toc472408784" w:history="1">
             <w:r>
               <w:rPr>
-                <w:rStyle w:val="Hyperlink"/>
+                <w:rStyle w:val="Lienhypertexte"/>
                 <w:noProof/>
                 <w:lang w:val="en-US"/>
               </w:rPr>
@@ -3102,7 +3097,7 @@
             </w:r>
             <w:r>
               <w:rPr>
-                <w:rStyle w:val="Hyperlink"/>
+                <w:rStyle w:val="Lienhypertexte"/>
                 <w:noProof/>
                 <w:lang w:val="en-US"/>
               </w:rPr>
@@ -3160,7 +3155,7 @@
         </w:p>
         <w:p>
           <w:pPr>
-            <w:pStyle w:val="TOC3"/>
+            <w:pStyle w:val="TM3"/>
             <w:tabs>
               <w:tab w:val="left" w:pos="1320"/>
               <w:tab w:val="right" w:leader="dot" w:pos="9062"/>
@@ -3174,7 +3169,7 @@
           <w:hyperlink w:anchor="_Toc472408785" w:history="1">
             <w:r>
               <w:rPr>
-                <w:rStyle w:val="Hyperlink"/>
+                <w:rStyle w:val="Lienhypertexte"/>
                 <w:noProof/>
                 <w:lang w:val="en-US"/>
               </w:rPr>
@@ -3190,7 +3185,7 @@
             </w:r>
             <w:r>
               <w:rPr>
-                <w:rStyle w:val="Hyperlink"/>
+                <w:rStyle w:val="Lienhypertexte"/>
                 <w:noProof/>
                 <w:lang w:val="en-US"/>
               </w:rPr>
@@ -3248,7 +3243,7 @@
         </w:p>
         <w:p>
           <w:pPr>
-            <w:pStyle w:val="TOC3"/>
+            <w:pStyle w:val="TM3"/>
             <w:tabs>
               <w:tab w:val="left" w:pos="1320"/>
               <w:tab w:val="right" w:leader="dot" w:pos="9062"/>
@@ -3262,7 +3257,7 @@
           <w:hyperlink w:anchor="_Toc472408786" w:history="1">
             <w:r>
               <w:rPr>
-                <w:rStyle w:val="Hyperlink"/>
+                <w:rStyle w:val="Lienhypertexte"/>
                 <w:noProof/>
                 <w:lang w:val="en-US"/>
               </w:rPr>
@@ -3278,7 +3273,7 @@
             </w:r>
             <w:r>
               <w:rPr>
-                <w:rStyle w:val="Hyperlink"/>
+                <w:rStyle w:val="Lienhypertexte"/>
                 <w:noProof/>
                 <w:lang w:val="en-US"/>
               </w:rPr>
@@ -3350,7 +3345,7 @@
     </w:sdt>
     <w:p>
       <w:pPr>
-        <w:pStyle w:val="Heading1"/>
+        <w:pStyle w:val="Titre1"/>
         <w:jc w:val="both"/>
         <w:rPr>
           <w:lang w:val="en-US"/>
@@ -3381,7 +3376,7 @@
     </w:p>
     <w:p>
       <w:pPr>
-        <w:pStyle w:val="Heading2"/>
+        <w:pStyle w:val="Titre2"/>
         <w:jc w:val="both"/>
         <w:rPr>
           <w:lang w:val="en-US"/>
@@ -3417,7 +3412,7 @@
     </w:p>
     <w:p>
       <w:pPr>
-        <w:pStyle w:val="Heading2"/>
+        <w:pStyle w:val="Titre2"/>
         <w:rPr>
           <w:lang w:val="en-US"/>
         </w:rPr>
@@ -3446,7 +3441,7 @@
     </w:p>
     <w:p>
       <w:pPr>
-        <w:pStyle w:val="ListParagraph"/>
+        <w:pStyle w:val="Paragraphedeliste"/>
         <w:numPr>
           <w:ilvl w:val="0"/>
           <w:numId w:val="8"/>
@@ -3476,7 +3471,7 @@
     </w:p>
     <w:p>
       <w:pPr>
-        <w:pStyle w:val="ListParagraph"/>
+        <w:pStyle w:val="Paragraphedeliste"/>
         <w:numPr>
           <w:ilvl w:val="0"/>
           <w:numId w:val="8"/>
@@ -3506,7 +3501,7 @@
     </w:p>
     <w:p>
       <w:pPr>
-        <w:pStyle w:val="ListParagraph"/>
+        <w:pStyle w:val="Paragraphedeliste"/>
         <w:numPr>
           <w:ilvl w:val="0"/>
           <w:numId w:val="8"/>
@@ -3524,7 +3519,7 @@
     </w:p>
     <w:p>
       <w:pPr>
-        <w:pStyle w:val="ListParagraph"/>
+        <w:pStyle w:val="Paragraphedeliste"/>
         <w:numPr>
           <w:ilvl w:val="0"/>
           <w:numId w:val="8"/>
@@ -3542,7 +3537,7 @@
     </w:p>
     <w:p>
       <w:pPr>
-        <w:pStyle w:val="ListParagraph"/>
+        <w:pStyle w:val="Paragraphedeliste"/>
         <w:numPr>
           <w:ilvl w:val="0"/>
           <w:numId w:val="8"/>
@@ -3560,7 +3555,7 @@
     </w:p>
     <w:p>
       <w:pPr>
-        <w:pStyle w:val="ListParagraph"/>
+        <w:pStyle w:val="Paragraphedeliste"/>
         <w:numPr>
           <w:ilvl w:val="0"/>
           <w:numId w:val="8"/>
@@ -3578,7 +3573,7 @@
     </w:p>
     <w:p>
       <w:pPr>
-        <w:pStyle w:val="Heading2"/>
+        <w:pStyle w:val="Titre2"/>
         <w:rPr>
           <w:lang w:val="en-US"/>
         </w:rPr>
@@ -3607,7 +3602,7 @@
     </w:p>
     <w:p>
       <w:pPr>
-        <w:pStyle w:val="ListParagraph"/>
+        <w:pStyle w:val="Paragraphedeliste"/>
         <w:numPr>
           <w:ilvl w:val="0"/>
           <w:numId w:val="8"/>
@@ -3625,7 +3620,7 @@
     </w:p>
     <w:p>
       <w:pPr>
-        <w:pStyle w:val="ListParagraph"/>
+        <w:pStyle w:val="Paragraphedeliste"/>
         <w:numPr>
           <w:ilvl w:val="0"/>
           <w:numId w:val="8"/>
@@ -3661,7 +3656,7 @@
     </w:p>
     <w:p>
       <w:pPr>
-        <w:pStyle w:val="Heading1"/>
+        <w:pStyle w:val="Titre1"/>
         <w:jc w:val="both"/>
         <w:rPr>
           <w:lang w:val="en-US"/>
@@ -3678,7 +3673,7 @@
     </w:p>
     <w:p>
       <w:pPr>
-        <w:pStyle w:val="Heading2"/>
+        <w:pStyle w:val="Titre2"/>
         <w:rPr>
           <w:lang w:val="en-US"/>
         </w:rPr>
@@ -3694,7 +3689,7 @@
     </w:p>
     <w:p>
       <w:pPr>
-        <w:pStyle w:val="Heading3"/>
+        <w:pStyle w:val="Titre3"/>
         <w:rPr>
           <w:lang w:val="en-US"/>
         </w:rPr>
@@ -3747,7 +3742,7 @@
     </w:p>
     <w:p>
       <w:pPr>
-        <w:pStyle w:val="Heading3"/>
+        <w:pStyle w:val="Titre3"/>
         <w:rPr>
           <w:lang w:val="en-US"/>
         </w:rPr>
@@ -3794,7 +3789,7 @@
     </w:p>
     <w:p>
       <w:pPr>
-        <w:pStyle w:val="Heading3"/>
+        <w:pStyle w:val="Titre3"/>
         <w:rPr>
           <w:lang w:val="en-US"/>
         </w:rPr>
@@ -3856,14 +3851,10 @@
         <w:rPr>
           <w:lang w:val="en-US"/>
         </w:rPr>
-        <w:t xml:space="preserve"> be unique. </w:t>
-      </w:r>
-      <w:r>
-        <w:rPr>
-          <w:lang w:val="en-US"/>
-        </w:rPr>
-        <w:t>Minimum: 4, maximum:20</w:t>
-      </w:r>
+        <w:t xml:space="preserve"> be unique.</w:t>
+      </w:r>
+      <w:bookmarkStart w:id="10" w:name="_GoBack"/>
+      <w:bookmarkEnd w:id="10"/>
     </w:p>
     <w:p>
       <w:pPr>
@@ -3881,12 +3872,12 @@
     </w:p>
     <w:p>
       <w:pPr>
-        <w:pStyle w:val="Heading3"/>
-        <w:rPr>
-          <w:lang w:val="en-US"/>
-        </w:rPr>
-      </w:pPr>
-      <w:bookmarkStart w:id="10" w:name="_Toc472408759"/>
+        <w:pStyle w:val="Titre3"/>
+        <w:rPr>
+          <w:lang w:val="en-US"/>
+        </w:rPr>
+      </w:pPr>
+      <w:bookmarkStart w:id="11" w:name="_Toc472408759"/>
       <w:r>
         <w:rPr>
           <w:lang w:val="en-US"/>
@@ -3911,7 +3902,7 @@
         </w:rPr>
         <w:t>)</w:t>
       </w:r>
-      <w:bookmarkEnd w:id="10"/>
+      <w:bookmarkEnd w:id="11"/>
     </w:p>
     <w:p>
       <w:pPr>
@@ -3947,19 +3938,19 @@
     </w:p>
     <w:p>
       <w:pPr>
-        <w:pStyle w:val="Heading3"/>
-        <w:rPr>
-          <w:lang w:val="en-US"/>
-        </w:rPr>
-      </w:pPr>
-      <w:bookmarkStart w:id="11" w:name="_Toc472408760"/>
+        <w:pStyle w:val="Titre3"/>
+        <w:rPr>
+          <w:lang w:val="en-US"/>
+        </w:rPr>
+      </w:pPr>
+      <w:bookmarkStart w:id="12" w:name="_Toc472408760"/>
       <w:r>
         <w:rPr>
           <w:lang w:val="en-US"/>
         </w:rPr>
         <w:t>Password</w:t>
       </w:r>
-      <w:bookmarkEnd w:id="11"/>
+      <w:bookmarkEnd w:id="12"/>
     </w:p>
     <w:p>
       <w:pPr>
@@ -3977,21 +3968,7 @@
         <w:rPr>
           <w:lang w:val="en-US"/>
         </w:rPr>
-        <w:t xml:space="preserve"> at least 1 letter, 1 number and 1 special character (</w:t>
-      </w:r>
-      <w:proofErr w:type="gramStart"/>
-      <w:r>
-        <w:rPr>
-          <w:lang w:val="en-US"/>
-        </w:rPr>
-        <w:t>%,$</w:t>
-      </w:r>
-      <w:proofErr w:type="gramEnd"/>
-      <w:r>
-        <w:rPr>
-          <w:lang w:val="en-US"/>
-        </w:rPr>
-        <w:t>,#,@) and be at least of 8 characters</w:t>
+        <w:t xml:space="preserve"> at least 1 letter, 1 number and 1 special character (%,$,#,@) and be at least of 8 characters</w:t>
       </w:r>
       <w:r>
         <w:rPr>
@@ -4014,12 +3991,12 @@
     </w:p>
     <w:p>
       <w:pPr>
-        <w:pStyle w:val="Heading3"/>
-        <w:rPr>
-          <w:lang w:val="en-US"/>
-        </w:rPr>
-      </w:pPr>
-      <w:bookmarkStart w:id="12" w:name="_Toc472408761"/>
+        <w:pStyle w:val="Titre3"/>
+        <w:rPr>
+          <w:lang w:val="en-US"/>
+        </w:rPr>
+      </w:pPr>
+      <w:bookmarkStart w:id="13" w:name="_Toc472408761"/>
       <w:r>
         <w:rPr>
           <w:lang w:val="en-US"/>
@@ -4032,7 +4009,7 @@
         </w:rPr>
         <w:t>reation date</w:t>
       </w:r>
-      <w:bookmarkEnd w:id="12"/>
+      <w:bookmarkEnd w:id="13"/>
     </w:p>
     <w:p>
       <w:pPr>
@@ -4055,19 +4032,19 @@
     </w:p>
     <w:p>
       <w:pPr>
-        <w:pStyle w:val="Heading3"/>
-        <w:rPr>
-          <w:lang w:val="en-US"/>
-        </w:rPr>
-      </w:pPr>
-      <w:bookmarkStart w:id="13" w:name="_Toc472408762"/>
+        <w:pStyle w:val="Titre3"/>
+        <w:rPr>
+          <w:lang w:val="en-US"/>
+        </w:rPr>
+      </w:pPr>
+      <w:bookmarkStart w:id="14" w:name="_Toc472408762"/>
       <w:r>
         <w:rPr>
           <w:lang w:val="en-US"/>
         </w:rPr>
         <w:t>Expiration date</w:t>
       </w:r>
-      <w:bookmarkEnd w:id="13"/>
+      <w:bookmarkEnd w:id="14"/>
     </w:p>
     <w:p>
       <w:pPr>
@@ -4122,19 +4099,19 @@
     </w:p>
     <w:p>
       <w:pPr>
-        <w:pStyle w:val="Heading3"/>
-        <w:rPr>
-          <w:lang w:val="en-US"/>
-        </w:rPr>
-      </w:pPr>
-      <w:bookmarkStart w:id="14" w:name="_Toc472408763"/>
+        <w:pStyle w:val="Titre3"/>
+        <w:rPr>
+          <w:lang w:val="en-US"/>
+        </w:rPr>
+      </w:pPr>
+      <w:bookmarkStart w:id="15" w:name="_Toc472408763"/>
       <w:r>
         <w:rPr>
           <w:lang w:val="en-US"/>
         </w:rPr>
         <w:t>Role</w:t>
       </w:r>
-      <w:bookmarkEnd w:id="14"/>
+      <w:bookmarkEnd w:id="15"/>
     </w:p>
     <w:p>
       <w:pPr>
@@ -4195,7 +4172,7 @@
     </w:p>
     <w:p>
       <w:pPr>
-        <w:pStyle w:val="Heading4"/>
+        <w:pStyle w:val="Titre4"/>
         <w:rPr>
           <w:lang w:val="en-US"/>
         </w:rPr>
@@ -4247,7 +4224,7 @@
     </w:p>
     <w:p>
       <w:pPr>
-        <w:pStyle w:val="ListParagraph"/>
+        <w:pStyle w:val="Paragraphedeliste"/>
         <w:numPr>
           <w:ilvl w:val="0"/>
           <w:numId w:val="14"/>
@@ -4271,7 +4248,7 @@
     </w:p>
     <w:p>
       <w:pPr>
-        <w:pStyle w:val="ListParagraph"/>
+        <w:pStyle w:val="Paragraphedeliste"/>
         <w:numPr>
           <w:ilvl w:val="0"/>
           <w:numId w:val="14"/>
@@ -4280,7 +4257,6 @@
           <w:lang w:val="en-US"/>
         </w:rPr>
       </w:pPr>
-      <w:proofErr w:type="spellStart"/>
       <w:r>
         <w:rPr>
           <w:lang w:val="en-US"/>
@@ -4293,7 +4269,6 @@
         </w:rPr>
         <w:t>euroinfo</w:t>
       </w:r>
-      <w:proofErr w:type="spellEnd"/>
       <w:r>
         <w:rPr>
           <w:lang w:val="en-US"/>
@@ -4303,7 +4278,7 @@
     </w:p>
     <w:p>
       <w:pPr>
-        <w:pStyle w:val="Heading4"/>
+        <w:pStyle w:val="Titre4"/>
         <w:rPr>
           <w:lang w:val="en-US"/>
         </w:rPr>
@@ -4330,7 +4305,7 @@
     </w:p>
     <w:p>
       <w:pPr>
-        <w:pStyle w:val="Heading4"/>
+        <w:pStyle w:val="Titre4"/>
         <w:rPr>
           <w:lang w:val="en-US"/>
         </w:rPr>
@@ -4357,7 +4332,7 @@
     </w:p>
     <w:p>
       <w:pPr>
-        <w:pStyle w:val="Heading4"/>
+        <w:pStyle w:val="Titre4"/>
         <w:rPr>
           <w:lang w:val="en-US"/>
         </w:rPr>
@@ -4384,12 +4359,12 @@
     </w:p>
     <w:p>
       <w:pPr>
-        <w:pStyle w:val="Heading3"/>
-        <w:rPr>
-          <w:lang w:val="en-US"/>
-        </w:rPr>
-      </w:pPr>
-      <w:bookmarkStart w:id="15" w:name="_Toc472408764"/>
+        <w:pStyle w:val="Titre3"/>
+        <w:rPr>
+          <w:lang w:val="en-US"/>
+        </w:rPr>
+      </w:pPr>
+      <w:bookmarkStart w:id="16" w:name="_Toc472408764"/>
       <w:r>
         <w:rPr>
           <w:lang w:val="en-US"/>
@@ -4402,23 +4377,14 @@
         </w:rPr>
         <w:t xml:space="preserve"> (</w:t>
       </w:r>
-      <w:proofErr w:type="spellStart"/>
       <w:r>
         <w:rPr>
           <w:rStyle w:val="name"/>
           <w:lang w:val="en-US"/>
         </w:rPr>
-        <w:t>canAccessToDicomAssociation</w:t>
-      </w:r>
-      <w:proofErr w:type="spellEnd"/>
-      <w:r>
-        <w:rPr>
-          <w:rStyle w:val="name"/>
-          <w:lang w:val="en-US"/>
-        </w:rPr>
-        <w:t>)</w:t>
-      </w:r>
-      <w:bookmarkEnd w:id="15"/>
+        <w:t>canAccessToDicomAssociation)</w:t>
+      </w:r>
+      <w:bookmarkEnd w:id="16"/>
     </w:p>
     <w:p>
       <w:pPr>
@@ -4447,19 +4413,19 @@
     </w:p>
     <w:p>
       <w:pPr>
-        <w:pStyle w:val="Heading3"/>
-        <w:rPr>
-          <w:lang w:val="en-US"/>
-        </w:rPr>
-      </w:pPr>
-      <w:bookmarkStart w:id="16" w:name="_Toc472408765"/>
+        <w:pStyle w:val="Titre3"/>
+        <w:rPr>
+          <w:lang w:val="en-US"/>
+        </w:rPr>
+      </w:pPr>
+      <w:bookmarkStart w:id="17" w:name="_Toc472408765"/>
       <w:r>
         <w:rPr>
           <w:lang w:val="en-US"/>
         </w:rPr>
         <w:t>Medical</w:t>
       </w:r>
-      <w:bookmarkEnd w:id="16"/>
+      <w:bookmarkEnd w:id="17"/>
     </w:p>
     <w:p>
       <w:pPr>
@@ -4535,12 +4501,12 @@
     </w:p>
     <w:p>
       <w:pPr>
-        <w:pStyle w:val="Heading3"/>
-        <w:rPr>
-          <w:lang w:val="en-US"/>
-        </w:rPr>
-      </w:pPr>
-      <w:bookmarkStart w:id="17" w:name="_Toc472408766"/>
+        <w:pStyle w:val="Titre3"/>
+        <w:rPr>
+          <w:lang w:val="en-US"/>
+        </w:rPr>
+      </w:pPr>
+      <w:bookmarkStart w:id="18" w:name="_Toc472408766"/>
       <w:r>
         <w:rPr>
           <w:lang w:val="en-US"/>
@@ -4548,7 +4514,7 @@
         <w:lastRenderedPageBreak/>
         <w:t>Team</w:t>
       </w:r>
-      <w:bookmarkEnd w:id="17"/>
+      <w:bookmarkEnd w:id="18"/>
     </w:p>
     <w:p>
       <w:pPr>
@@ -4604,19 +4570,19 @@
     </w:p>
     <w:p>
       <w:pPr>
-        <w:pStyle w:val="Heading3"/>
-        <w:rPr>
-          <w:lang w:val="en-US"/>
-        </w:rPr>
-      </w:pPr>
-      <w:bookmarkStart w:id="18" w:name="_Toc472408767"/>
+        <w:pStyle w:val="Titre3"/>
+        <w:rPr>
+          <w:lang w:val="en-US"/>
+        </w:rPr>
+      </w:pPr>
+      <w:bookmarkStart w:id="19" w:name="_Toc472408767"/>
       <w:r>
         <w:rPr>
           <w:lang w:val="en-US"/>
         </w:rPr>
         <w:t>Is first expiration notification sent</w:t>
       </w:r>
-      <w:bookmarkEnd w:id="18"/>
+      <w:bookmarkEnd w:id="19"/>
     </w:p>
     <w:p>
       <w:pPr>
@@ -4646,19 +4612,19 @@
     </w:p>
     <w:p>
       <w:pPr>
-        <w:pStyle w:val="Heading3"/>
-        <w:rPr>
-          <w:lang w:val="en-US"/>
-        </w:rPr>
-      </w:pPr>
-      <w:bookmarkStart w:id="19" w:name="_Toc472408768"/>
+        <w:pStyle w:val="Titre3"/>
+        <w:rPr>
+          <w:lang w:val="en-US"/>
+        </w:rPr>
+      </w:pPr>
+      <w:bookmarkStart w:id="20" w:name="_Toc472408768"/>
       <w:r>
         <w:rPr>
           <w:lang w:val="en-US"/>
         </w:rPr>
         <w:t>Is first expiration notification sent</w:t>
       </w:r>
-      <w:bookmarkEnd w:id="19"/>
+      <w:bookmarkEnd w:id="20"/>
     </w:p>
     <w:p>
       <w:pPr>
@@ -4696,19 +4662,19 @@
     </w:p>
     <w:p>
       <w:pPr>
-        <w:pStyle w:val="Heading2"/>
-        <w:rPr>
-          <w:lang w:val="en-US"/>
-        </w:rPr>
-      </w:pPr>
-      <w:bookmarkStart w:id="20" w:name="_Toc472408769"/>
+        <w:pStyle w:val="Titre2"/>
+        <w:rPr>
+          <w:lang w:val="en-US"/>
+        </w:rPr>
+      </w:pPr>
+      <w:bookmarkStart w:id="21" w:name="_Toc472408769"/>
       <w:r>
         <w:rPr>
           <w:lang w:val="en-US"/>
         </w:rPr>
         <w:t>User account request</w:t>
       </w:r>
-      <w:bookmarkEnd w:id="20"/>
+      <w:bookmarkEnd w:id="21"/>
     </w:p>
     <w:p>
       <w:pPr>
@@ -4734,33 +4700,17 @@
         </w:rPr>
         <w:t>ew account request creates an inactive user (</w:t>
       </w:r>
-      <w:proofErr w:type="spellStart"/>
       <w:r>
         <w:rPr>
           <w:lang w:val="en-US"/>
         </w:rPr>
         <w:t>account_request_demand</w:t>
       </w:r>
-      <w:proofErr w:type="spellEnd"/>
-      <w:r>
-        <w:rPr>
-          <w:lang w:val="en-US"/>
-        </w:rPr>
-        <w:t xml:space="preserve"> = 1) and an account request in </w:t>
-      </w:r>
-      <w:proofErr w:type="spellStart"/>
-      <w:r>
-        <w:rPr>
-          <w:lang w:val="en-US"/>
-        </w:rPr>
-        <w:t>account_request_info</w:t>
-      </w:r>
-      <w:proofErr w:type="spellEnd"/>
-      <w:r>
-        <w:rPr>
-          <w:lang w:val="en-US"/>
-        </w:rPr>
-        <w:t xml:space="preserve"> linked to this user.</w:t>
+      <w:r>
+        <w:rPr>
+          <w:lang w:val="en-US"/>
+        </w:rPr>
+        <w:t xml:space="preserve"> = 1) and an account request in account_request_info linked to this user.</w:t>
       </w:r>
     </w:p>
     <w:p>
@@ -4791,7 +4741,7 @@
     </w:p>
     <w:p>
       <w:pPr>
-        <w:pStyle w:val="ListParagraph"/>
+        <w:pStyle w:val="Paragraphedeliste"/>
         <w:numPr>
           <w:ilvl w:val="0"/>
           <w:numId w:val="14"/>
@@ -4821,7 +4771,7 @@
     </w:p>
     <w:p>
       <w:pPr>
-        <w:pStyle w:val="ListParagraph"/>
+        <w:pStyle w:val="Paragraphedeliste"/>
         <w:numPr>
           <w:ilvl w:val="0"/>
           <w:numId w:val="14"/>
@@ -4851,7 +4801,7 @@
     </w:p>
     <w:p>
       <w:pPr>
-        <w:pStyle w:val="ListParagraph"/>
+        <w:pStyle w:val="Paragraphedeliste"/>
         <w:numPr>
           <w:ilvl w:val="0"/>
           <w:numId w:val="14"/>
@@ -4881,7 +4831,7 @@
     </w:p>
     <w:p>
       <w:pPr>
-        <w:pStyle w:val="ListParagraph"/>
+        <w:pStyle w:val="Paragraphedeliste"/>
         <w:numPr>
           <w:ilvl w:val="0"/>
           <w:numId w:val="14"/>
@@ -4899,7 +4849,7 @@
     </w:p>
     <w:p>
       <w:pPr>
-        <w:pStyle w:val="ListParagraph"/>
+        <w:pStyle w:val="Paragraphedeliste"/>
         <w:numPr>
           <w:ilvl w:val="0"/>
           <w:numId w:val="14"/>
@@ -4917,7 +4867,7 @@
     </w:p>
     <w:p>
       <w:pPr>
-        <w:pStyle w:val="ListParagraph"/>
+        <w:pStyle w:val="Paragraphedeliste"/>
         <w:numPr>
           <w:ilvl w:val="0"/>
           <w:numId w:val="14"/>
@@ -4950,52 +4900,65 @@
         <w:rPr>
           <w:lang w:val="en-US"/>
         </w:rPr>
-        <w:t xml:space="preserve">Fields for </w:t>
-      </w:r>
-      <w:proofErr w:type="spellStart"/>
-      <w:r>
-        <w:rPr>
-          <w:lang w:val="en-US"/>
-        </w:rPr>
-        <w:t>account_request_info</w:t>
-      </w:r>
-      <w:proofErr w:type="spellEnd"/>
-      <w:r>
-        <w:rPr>
-          <w:lang w:val="en-US"/>
-        </w:rPr>
-        <w:t>:</w:t>
-      </w:r>
-    </w:p>
-    <w:p>
-      <w:pPr>
-        <w:pStyle w:val="Heading3"/>
-        <w:rPr>
-          <w:lang w:val="en-US"/>
-        </w:rPr>
-      </w:pPr>
-      <w:bookmarkStart w:id="21" w:name="_Toc472408770"/>
+        <w:t>Fields for account_request_info:</w:t>
+      </w:r>
+    </w:p>
+    <w:p>
+      <w:pPr>
+        <w:pStyle w:val="Titre3"/>
+        <w:rPr>
+          <w:lang w:val="en-US"/>
+        </w:rPr>
+      </w:pPr>
+      <w:bookmarkStart w:id="22" w:name="_Toc472408770"/>
       <w:r>
         <w:rPr>
           <w:lang w:val="en-US"/>
         </w:rPr>
         <w:t>Institution</w:t>
       </w:r>
-      <w:bookmarkEnd w:id="21"/>
-    </w:p>
-    <w:p>
-      <w:pPr>
-        <w:rPr>
-          <w:lang w:val="en-US"/>
-        </w:rPr>
-      </w:pPr>
-      <w:r>
-        <w:rPr>
-          <w:lang w:val="en-US"/>
-        </w:rPr>
+      <w:bookmarkEnd w:id="22"/>
+    </w:p>
+    <w:p>
+      <w:r>
         <w:t xml:space="preserve">User’s institution – </w:t>
       </w:r>
       <w:r>
+        <w:t>obligatory</w:t>
+      </w:r>
+      <w:r>
+        <w:t xml:space="preserve"> (ex. Inria Rennes)</w:t>
+      </w:r>
+    </w:p>
+    <w:p>
+      <w:pPr>
+        <w:pStyle w:val="Titre3"/>
+        <w:rPr>
+          <w:lang w:val="en-US"/>
+        </w:rPr>
+      </w:pPr>
+      <w:bookmarkStart w:id="23" w:name="_Toc472408771"/>
+      <w:r>
+        <w:rPr>
+          <w:lang w:val="en-US"/>
+        </w:rPr>
+        <w:t>Service</w:t>
+      </w:r>
+      <w:bookmarkEnd w:id="23"/>
+    </w:p>
+    <w:p>
+      <w:pPr>
+        <w:rPr>
+          <w:lang w:val="en-US"/>
+        </w:rPr>
+      </w:pPr>
+      <w:r>
+        <w:rPr>
+          <w:lang w:val="en-US"/>
+        </w:rPr>
+        <w:t xml:space="preserve">User’s service – </w:t>
+      </w:r>
+      <w:r>
         <w:rPr>
           <w:lang w:val="en-US"/>
         </w:rPr>
@@ -5011,50 +4974,42 @@
         <w:rPr>
           <w:lang w:val="en-US"/>
         </w:rPr>
-        <w:t xml:space="preserve"> (ex. </w:t>
-      </w:r>
-      <w:proofErr w:type="spellStart"/>
-      <w:r>
-        <w:rPr>
-          <w:lang w:val="en-US"/>
-        </w:rPr>
-        <w:t>Inria</w:t>
-      </w:r>
-      <w:proofErr w:type="spellEnd"/>
-      <w:r>
-        <w:rPr>
-          <w:lang w:val="en-US"/>
-        </w:rPr>
-        <w:t xml:space="preserve"> Rennes)</w:t>
-      </w:r>
-    </w:p>
-    <w:p>
-      <w:pPr>
-        <w:pStyle w:val="Heading3"/>
-        <w:rPr>
-          <w:lang w:val="en-US"/>
-        </w:rPr>
-      </w:pPr>
-      <w:bookmarkStart w:id="22" w:name="_Toc472408771"/>
-      <w:r>
-        <w:rPr>
-          <w:lang w:val="en-US"/>
-        </w:rPr>
-        <w:t>Service</w:t>
-      </w:r>
-      <w:bookmarkEnd w:id="22"/>
-    </w:p>
-    <w:p>
-      <w:pPr>
-        <w:rPr>
-          <w:lang w:val="en-US"/>
-        </w:rPr>
-      </w:pPr>
-      <w:r>
-        <w:rPr>
-          <w:lang w:val="en-US"/>
-        </w:rPr>
-        <w:t xml:space="preserve">User’s service – </w:t>
+        <w:t xml:space="preserve"> </w:t>
+      </w:r>
+      <w:r>
+        <w:rPr>
+          <w:lang w:val="en-US"/>
+        </w:rPr>
+        <w:t>(ex. Visages)</w:t>
+      </w:r>
+    </w:p>
+    <w:p>
+      <w:pPr>
+        <w:pStyle w:val="Titre3"/>
+        <w:rPr>
+          <w:lang w:val="en-US"/>
+        </w:rPr>
+      </w:pPr>
+      <w:bookmarkStart w:id="24" w:name="_Toc472408772"/>
+      <w:r>
+        <w:rPr>
+          <w:lang w:val="en-US"/>
+        </w:rPr>
+        <w:t>Function</w:t>
+      </w:r>
+      <w:bookmarkEnd w:id="24"/>
+    </w:p>
+    <w:p>
+      <w:pPr>
+        <w:rPr>
+          <w:lang w:val="en-US"/>
+        </w:rPr>
+      </w:pPr>
+      <w:r>
+        <w:rPr>
+          <w:lang w:val="en-US"/>
+        </w:rPr>
+        <w:t xml:space="preserve">User’s function – </w:t>
       </w:r>
       <w:r>
         <w:rPr>
@@ -5078,36 +5033,42 @@
         <w:rPr>
           <w:lang w:val="en-US"/>
         </w:rPr>
-        <w:t>(ex. Visages)</w:t>
-      </w:r>
-    </w:p>
-    <w:p>
-      <w:pPr>
-        <w:pStyle w:val="Heading3"/>
-        <w:rPr>
-          <w:lang w:val="en-US"/>
-        </w:rPr>
-      </w:pPr>
-      <w:bookmarkStart w:id="23" w:name="_Toc472408772"/>
-      <w:r>
-        <w:rPr>
-          <w:lang w:val="en-US"/>
-        </w:rPr>
-        <w:t>Function</w:t>
-      </w:r>
-      <w:bookmarkEnd w:id="23"/>
-    </w:p>
-    <w:p>
-      <w:pPr>
-        <w:rPr>
-          <w:lang w:val="en-US"/>
-        </w:rPr>
-      </w:pPr>
-      <w:r>
-        <w:rPr>
-          <w:lang w:val="en-US"/>
-        </w:rPr>
-        <w:t xml:space="preserve">User’s function – </w:t>
+        <w:t>(ex. PhD Student)</w:t>
+      </w:r>
+    </w:p>
+    <w:p>
+      <w:pPr>
+        <w:pStyle w:val="Titre3"/>
+        <w:rPr>
+          <w:lang w:val="en-US"/>
+        </w:rPr>
+      </w:pPr>
+      <w:bookmarkStart w:id="25" w:name="_Toc472408773"/>
+      <w:r>
+        <w:rPr>
+          <w:lang w:val="en-US"/>
+        </w:rPr>
+        <w:t>Study</w:t>
+      </w:r>
+      <w:bookmarkEnd w:id="25"/>
+    </w:p>
+    <w:p>
+      <w:pPr>
+        <w:rPr>
+          <w:lang w:val="en-US"/>
+        </w:rPr>
+      </w:pPr>
+      <w:r>
+        <w:rPr>
+          <w:lang w:val="en-US"/>
+        </w:rPr>
+        <w:t>Study the user wants to have access to (ex. EMISEP)</w:t>
+      </w:r>
+      <w:r>
+        <w:rPr>
+          <w:lang w:val="en-US"/>
+        </w:rPr>
+        <w:t xml:space="preserve">. </w:t>
       </w:r>
       <w:r>
         <w:rPr>
@@ -5121,74 +5082,15 @@
         </w:rPr>
         <w:t>bligatory</w:t>
       </w:r>
-      <w:r>
-        <w:rPr>
-          <w:lang w:val="en-US"/>
-        </w:rPr>
-        <w:t xml:space="preserve"> </w:t>
-      </w:r>
-      <w:r>
-        <w:rPr>
-          <w:lang w:val="en-US"/>
-        </w:rPr>
-        <w:t>(ex. PhD Student)</w:t>
-      </w:r>
-    </w:p>
-    <w:p>
-      <w:pPr>
-        <w:pStyle w:val="Heading3"/>
-        <w:rPr>
-          <w:lang w:val="en-US"/>
-        </w:rPr>
-      </w:pPr>
-      <w:bookmarkStart w:id="24" w:name="_Toc472408773"/>
-      <w:r>
-        <w:rPr>
-          <w:lang w:val="en-US"/>
-        </w:rPr>
-        <w:t>Study</w:t>
-      </w:r>
-      <w:bookmarkEnd w:id="24"/>
-    </w:p>
-    <w:p>
-      <w:pPr>
-        <w:rPr>
-          <w:lang w:val="en-US"/>
-        </w:rPr>
-      </w:pPr>
-      <w:r>
-        <w:rPr>
-          <w:lang w:val="en-US"/>
-        </w:rPr>
-        <w:t>Study the user wants to have access to (ex. EMISEP)</w:t>
-      </w:r>
-      <w:r>
-        <w:rPr>
-          <w:lang w:val="en-US"/>
-        </w:rPr>
-        <w:t xml:space="preserve">. </w:t>
-      </w:r>
-      <w:r>
-        <w:rPr>
-          <w:lang w:val="en-US"/>
-        </w:rPr>
-        <w:t>o</w:t>
-      </w:r>
-      <w:r>
-        <w:rPr>
-          <w:lang w:val="en-US"/>
-        </w:rPr>
-        <w:t>bligatory</w:t>
-      </w:r>
-    </w:p>
-    <w:p>
-      <w:pPr>
-        <w:pStyle w:val="Heading3"/>
-        <w:rPr>
-          <w:lang w:val="en-US"/>
-        </w:rPr>
-      </w:pPr>
-      <w:bookmarkStart w:id="25" w:name="_Toc472408774"/>
+    </w:p>
+    <w:p>
+      <w:pPr>
+        <w:pStyle w:val="Titre3"/>
+        <w:rPr>
+          <w:lang w:val="en-US"/>
+        </w:rPr>
+      </w:pPr>
+      <w:bookmarkStart w:id="26" w:name="_Toc472408774"/>
       <w:r>
         <w:rPr>
           <w:lang w:val="en-US"/>
@@ -5196,7 +5098,7 @@
         <w:lastRenderedPageBreak/>
         <w:t>Contact</w:t>
       </w:r>
-      <w:bookmarkEnd w:id="25"/>
+      <w:bookmarkEnd w:id="26"/>
     </w:p>
     <w:p>
       <w:pPr>
@@ -5237,19 +5139,19 @@
     </w:p>
     <w:p>
       <w:pPr>
-        <w:pStyle w:val="Heading3"/>
-        <w:rPr>
-          <w:lang w:val="en-US"/>
-        </w:rPr>
-      </w:pPr>
-      <w:bookmarkStart w:id="26" w:name="_Toc472408775"/>
+        <w:pStyle w:val="Titre3"/>
+        <w:rPr>
+          <w:lang w:val="en-US"/>
+        </w:rPr>
+      </w:pPr>
+      <w:bookmarkStart w:id="27" w:name="_Toc472408775"/>
       <w:r>
         <w:rPr>
           <w:lang w:val="en-US"/>
         </w:rPr>
         <w:t>Work</w:t>
       </w:r>
-      <w:bookmarkEnd w:id="26"/>
+      <w:bookmarkEnd w:id="27"/>
     </w:p>
     <w:p>
       <w:pPr>
@@ -5295,8 +5197,6 @@
           <w:lang w:val="en-US"/>
         </w:rPr>
       </w:pPr>
-      <w:bookmarkStart w:id="27" w:name="_GoBack"/>
-      <w:bookmarkEnd w:id="27"/>
       <w:r>
         <w:rPr>
           <w:lang w:val="en-US"/>
@@ -5338,7 +5238,7 @@
     </w:p>
     <w:p>
       <w:pPr>
-        <w:pStyle w:val="Heading2"/>
+        <w:pStyle w:val="Titre2"/>
         <w:rPr>
           <w:lang w:val="en-US"/>
         </w:rPr>
@@ -5354,7 +5254,7 @@
     </w:p>
     <w:p>
       <w:pPr>
-        <w:pStyle w:val="Heading3"/>
+        <w:pStyle w:val="Titre3"/>
         <w:rPr>
           <w:lang w:val="en-US"/>
         </w:rPr>
@@ -5370,7 +5270,7 @@
     </w:p>
     <w:p>
       <w:pPr>
-        <w:pStyle w:val="ListParagraph"/>
+        <w:pStyle w:val="Paragraphedeliste"/>
         <w:numPr>
           <w:ilvl w:val="0"/>
           <w:numId w:val="17"/>
@@ -5388,7 +5288,7 @@
     </w:p>
     <w:p>
       <w:pPr>
-        <w:pStyle w:val="Heading3"/>
+        <w:pStyle w:val="Titre3"/>
         <w:rPr>
           <w:lang w:val="en-US"/>
         </w:rPr>
@@ -5417,7 +5317,7 @@
     </w:p>
     <w:p>
       <w:pPr>
-        <w:pStyle w:val="ListParagraph"/>
+        <w:pStyle w:val="Paragraphedeliste"/>
         <w:numPr>
           <w:ilvl w:val="0"/>
           <w:numId w:val="11"/>
@@ -5435,7 +5335,7 @@
     </w:p>
     <w:p>
       <w:pPr>
-        <w:pStyle w:val="ListParagraph"/>
+        <w:pStyle w:val="Paragraphedeliste"/>
         <w:numPr>
           <w:ilvl w:val="1"/>
           <w:numId w:val="11"/>
@@ -5478,21 +5378,7 @@
         <w:rPr>
           <w:lang w:val="en-US"/>
         </w:rPr>
-        <w:t xml:space="preserve">, institute, service, function, study, contact, comment and team for </w:t>
-      </w:r>
-      <w:proofErr w:type="spellStart"/>
-      <w:r>
-        <w:rPr>
-          <w:lang w:val="en-US"/>
-        </w:rPr>
-        <w:t>shanoir</w:t>
-      </w:r>
-      <w:proofErr w:type="spellEnd"/>
-      <w:r>
-        <w:rPr>
-          <w:lang w:val="en-US"/>
-        </w:rPr>
-        <w:t>-challenges</w:t>
+        <w:t>, institute, service, function, study, contact, comment and team for shanoir-challenges</w:t>
       </w:r>
       <w:r>
         <w:rPr>
@@ -5503,7 +5389,7 @@
     </w:p>
     <w:p>
       <w:pPr>
-        <w:pStyle w:val="ListParagraph"/>
+        <w:pStyle w:val="Paragraphedeliste"/>
         <w:numPr>
           <w:ilvl w:val="1"/>
           <w:numId w:val="11"/>
@@ -5518,24 +5404,16 @@
         </w:rPr>
         <w:t xml:space="preserve">Accepting the user request by the administrator and filling in the other fields (role, </w:t>
       </w:r>
-      <w:proofErr w:type="spellStart"/>
-      <w:r>
-        <w:rPr>
-          <w:lang w:val="en-US"/>
-        </w:rPr>
-        <w:t>pacs</w:t>
-      </w:r>
-      <w:proofErr w:type="spellEnd"/>
-      <w:r>
-        <w:rPr>
-          <w:lang w:val="en-US"/>
-        </w:rPr>
-        <w:t xml:space="preserve"> import, team). The account is now active.</w:t>
-      </w:r>
-    </w:p>
-    <w:p>
-      <w:pPr>
-        <w:pStyle w:val="ListParagraph"/>
+      <w:r>
+        <w:rPr>
+          <w:lang w:val="en-US"/>
+        </w:rPr>
+        <w:t>pacs import, team). The account is now active.</w:t>
+      </w:r>
+    </w:p>
+    <w:p>
+      <w:pPr>
+        <w:pStyle w:val="Paragraphedeliste"/>
         <w:numPr>
           <w:ilvl w:val="0"/>
           <w:numId w:val="11"/>
@@ -5553,7 +5431,7 @@
     </w:p>
     <w:p>
       <w:pPr>
-        <w:pStyle w:val="Heading3"/>
+        <w:pStyle w:val="Titre3"/>
         <w:rPr>
           <w:lang w:val="en-US"/>
         </w:rPr>
@@ -5610,14 +5488,12 @@
         </w:rPr>
         <w:t xml:space="preserve"> (with flag </w:t>
       </w:r>
-      <w:proofErr w:type="spellStart"/>
       <w:r>
         <w:rPr>
           <w:lang w:val="en-US"/>
         </w:rPr>
         <w:t>account_request_demand</w:t>
       </w:r>
-      <w:proofErr w:type="spellEnd"/>
       <w:r>
         <w:rPr>
           <w:lang w:val="en-US"/>
@@ -5651,7 +5527,7 @@
     </w:p>
     <w:p>
       <w:pPr>
-        <w:pStyle w:val="Heading4"/>
+        <w:pStyle w:val="Titre4"/>
         <w:rPr>
           <w:lang w:val="en-US"/>
         </w:rPr>
@@ -5681,14 +5557,12 @@
         </w:rPr>
         <w:t xml:space="preserve">. </w:t>
       </w:r>
-      <w:proofErr w:type="spellStart"/>
       <w:r>
         <w:rPr>
           <w:lang w:val="en-US"/>
         </w:rPr>
         <w:t>account_request_demand</w:t>
       </w:r>
-      <w:proofErr w:type="spellEnd"/>
       <w:r>
         <w:rPr>
           <w:lang w:val="en-US"/>
@@ -5698,7 +5572,7 @@
     </w:p>
     <w:p>
       <w:pPr>
-        <w:pStyle w:val="Heading4"/>
+        <w:pStyle w:val="Titre4"/>
         <w:rPr>
           <w:lang w:val="en-US"/>
         </w:rPr>
@@ -5732,7 +5606,7 @@
     </w:p>
     <w:p>
       <w:pPr>
-        <w:pStyle w:val="Heading3"/>
+        <w:pStyle w:val="Titre3"/>
         <w:rPr>
           <w:lang w:val="en-US"/>
         </w:rPr>
@@ -5761,7 +5635,7 @@
     </w:p>
     <w:p>
       <w:pPr>
-        <w:pStyle w:val="Heading4"/>
+        <w:pStyle w:val="Titre4"/>
         <w:rPr>
           <w:lang w:val="en-US"/>
         </w:rPr>
@@ -5775,7 +5649,7 @@
     </w:p>
     <w:p>
       <w:pPr>
-        <w:pStyle w:val="ListParagraph"/>
+        <w:pStyle w:val="Paragraphedeliste"/>
         <w:numPr>
           <w:ilvl w:val="0"/>
           <w:numId w:val="21"/>
@@ -5824,7 +5698,7 @@
     </w:p>
     <w:p>
       <w:pPr>
-        <w:pStyle w:val="ListParagraph"/>
+        <w:pStyle w:val="Paragraphedeliste"/>
         <w:numPr>
           <w:ilvl w:val="0"/>
           <w:numId w:val="21"/>
@@ -5851,21 +5725,7 @@
         <w:rPr>
           <w:lang w:val="en-US"/>
         </w:rPr>
-        <w:t xml:space="preserve"> (by default it is the same date) and update the </w:t>
-      </w:r>
-      <w:proofErr w:type="spellStart"/>
-      <w:r>
-        <w:rPr>
-          <w:lang w:val="en-US"/>
-        </w:rPr>
-        <w:t>account_request_info</w:t>
-      </w:r>
-      <w:proofErr w:type="spellEnd"/>
-      <w:r>
-        <w:rPr>
-          <w:lang w:val="en-US"/>
-        </w:rPr>
-        <w:t xml:space="preserve"> object (</w:t>
+        <w:t xml:space="preserve"> (by default it is the same date) and update the account_request_info object (</w:t>
       </w:r>
       <w:r>
         <w:rPr>
@@ -5883,7 +5743,7 @@
     </w:p>
     <w:p>
       <w:pPr>
-        <w:pStyle w:val="ListParagraph"/>
+        <w:pStyle w:val="Paragraphedeliste"/>
         <w:numPr>
           <w:ilvl w:val="0"/>
           <w:numId w:val="21"/>
@@ -5914,7 +5774,7 @@
     </w:p>
     <w:p>
       <w:pPr>
-        <w:pStyle w:val="ListParagraph"/>
+        <w:pStyle w:val="Paragraphedeliste"/>
         <w:numPr>
           <w:ilvl w:val="0"/>
           <w:numId w:val="21"/>
@@ -5940,82 +5800,12 @@
         <w:rPr>
           <w:i/>
         </w:rPr>
-        <w:t xml:space="preserve">You </w:t>
-      </w:r>
-      <w:proofErr w:type="spellStart"/>
-      <w:r>
-        <w:rPr>
-          <w:i/>
-        </w:rPr>
-        <w:t>will</w:t>
-      </w:r>
-      <w:proofErr w:type="spellEnd"/>
-      <w:r>
-        <w:rPr>
-          <w:i/>
-        </w:rPr>
-        <w:t xml:space="preserve"> </w:t>
-      </w:r>
-      <w:proofErr w:type="spellStart"/>
-      <w:r>
-        <w:rPr>
-          <w:i/>
-        </w:rPr>
-        <w:t>receive</w:t>
-      </w:r>
-      <w:proofErr w:type="spellEnd"/>
-      <w:r>
-        <w:rPr>
-          <w:i/>
-        </w:rPr>
-        <w:t xml:space="preserve"> an email once </w:t>
-      </w:r>
-      <w:proofErr w:type="spellStart"/>
-      <w:r>
-        <w:rPr>
-          <w:i/>
-        </w:rPr>
-        <w:t>your</w:t>
-      </w:r>
-      <w:proofErr w:type="spellEnd"/>
-      <w:r>
-        <w:rPr>
-          <w:i/>
-        </w:rPr>
-        <w:t xml:space="preserve"> </w:t>
-      </w:r>
-      <w:proofErr w:type="spellStart"/>
-      <w:r>
-        <w:rPr>
-          <w:i/>
-        </w:rPr>
-        <w:t>account</w:t>
-      </w:r>
-      <w:proofErr w:type="spellEnd"/>
-      <w:r>
-        <w:rPr>
-          <w:i/>
-        </w:rPr>
-        <w:t xml:space="preserve"> </w:t>
-      </w:r>
-      <w:proofErr w:type="spellStart"/>
-      <w:r>
-        <w:rPr>
-          <w:i/>
-        </w:rPr>
-        <w:t>extended</w:t>
-      </w:r>
-      <w:proofErr w:type="spellEnd"/>
-      <w:r>
-        <w:rPr>
-          <w:i/>
-        </w:rPr>
-        <w:t>.</w:t>
-      </w:r>
-    </w:p>
-    <w:p>
-      <w:pPr>
-        <w:pStyle w:val="ListParagraph"/>
+        <w:t>You will receive an email once your account extended.</w:t>
+      </w:r>
+    </w:p>
+    <w:p>
+      <w:pPr>
+        <w:pStyle w:val="Paragraphedeliste"/>
         <w:numPr>
           <w:ilvl w:val="0"/>
           <w:numId w:val="21"/>
@@ -6046,21 +5836,7 @@
         <w:rPr>
           <w:lang w:val="en-US"/>
         </w:rPr>
-        <w:t xml:space="preserve">the same request (in </w:t>
-      </w:r>
-      <w:proofErr w:type="spellStart"/>
-      <w:r>
-        <w:rPr>
-          <w:lang w:val="en-US"/>
-        </w:rPr>
-        <w:t>Shanoir</w:t>
-      </w:r>
-      <w:proofErr w:type="spellEnd"/>
-      <w:r>
-        <w:rPr>
-          <w:lang w:val="en-US"/>
-        </w:rPr>
-        <w:t xml:space="preserve"> old there are two)</w:t>
+        <w:t>the same request (in Shanoir old there are two)</w:t>
       </w:r>
       <w:r>
         <w:rPr>
@@ -6071,7 +5847,7 @@
     </w:p>
     <w:p>
       <w:pPr>
-        <w:pStyle w:val="Heading4"/>
+        <w:pStyle w:val="Titre4"/>
         <w:rPr>
           <w:lang w:val="en-US"/>
         </w:rPr>
@@ -6085,7 +5861,7 @@
     </w:p>
     <w:p>
       <w:pPr>
-        <w:pStyle w:val="ListParagraph"/>
+        <w:pStyle w:val="Paragraphedeliste"/>
         <w:numPr>
           <w:ilvl w:val="0"/>
           <w:numId w:val="22"/>
@@ -6103,7 +5879,7 @@
     </w:p>
     <w:p>
       <w:pPr>
-        <w:pStyle w:val="ListParagraph"/>
+        <w:pStyle w:val="Paragraphedeliste"/>
         <w:numPr>
           <w:ilvl w:val="0"/>
           <w:numId w:val="22"/>
@@ -6121,7 +5897,7 @@
     </w:p>
     <w:p>
       <w:pPr>
-        <w:pStyle w:val="ListParagraph"/>
+        <w:pStyle w:val="Paragraphedeliste"/>
         <w:numPr>
           <w:ilvl w:val="0"/>
           <w:numId w:val="22"/>
@@ -6160,26 +5936,12 @@
         <w:rPr>
           <w:lang w:val="en-US"/>
         </w:rPr>
-        <w:t xml:space="preserve">) as well as modifying other fields (role, expiration date </w:t>
-      </w:r>
-      <w:proofErr w:type="spellStart"/>
-      <w:r>
-        <w:rPr>
-          <w:lang w:val="en-US"/>
-        </w:rPr>
-        <w:t>etc</w:t>
-      </w:r>
-      <w:proofErr w:type="spellEnd"/>
-      <w:r>
-        <w:rPr>
-          <w:lang w:val="en-US"/>
-        </w:rPr>
-        <w:t>).</w:t>
-      </w:r>
-    </w:p>
-    <w:p>
-      <w:pPr>
-        <w:pStyle w:val="ListParagraph"/>
+        <w:t>) as well as modifying other fields (role, expiration date etc).</w:t>
+      </w:r>
+    </w:p>
+    <w:p>
+      <w:pPr>
+        <w:pStyle w:val="Paragraphedeliste"/>
         <w:numPr>
           <w:ilvl w:val="0"/>
           <w:numId w:val="22"/>
@@ -6204,7 +5966,7 @@
     </w:p>
     <w:p>
       <w:pPr>
-        <w:pStyle w:val="Heading3"/>
+        <w:pStyle w:val="Titre3"/>
         <w:rPr>
           <w:lang w:val="en-US"/>
         </w:rPr>
@@ -6271,7 +6033,7 @@
     </w:p>
     <w:p>
       <w:pPr>
-        <w:pStyle w:val="Heading3"/>
+        <w:pStyle w:val="Titre3"/>
         <w:rPr>
           <w:lang w:val="en-US"/>
         </w:rPr>
@@ -6312,7 +6074,7 @@
     </w:p>
     <w:p>
       <w:pPr>
-        <w:pStyle w:val="ListParagraph"/>
+        <w:pStyle w:val="Paragraphedeliste"/>
         <w:numPr>
           <w:ilvl w:val="0"/>
           <w:numId w:val="11"/>
@@ -6330,7 +6092,7 @@
     </w:p>
     <w:p>
       <w:pPr>
-        <w:pStyle w:val="ListParagraph"/>
+        <w:pStyle w:val="Paragraphedeliste"/>
         <w:numPr>
           <w:ilvl w:val="0"/>
           <w:numId w:val="11"/>
@@ -6348,7 +6110,7 @@
     </w:p>
     <w:p>
       <w:pPr>
-        <w:pStyle w:val="ListParagraph"/>
+        <w:pStyle w:val="Paragraphedeliste"/>
         <w:numPr>
           <w:ilvl w:val="0"/>
           <w:numId w:val="11"/>
@@ -6366,7 +6128,7 @@
     </w:p>
     <w:p>
       <w:pPr>
-        <w:pStyle w:val="ListParagraph"/>
+        <w:pStyle w:val="Paragraphedeliste"/>
         <w:numPr>
           <w:ilvl w:val="0"/>
           <w:numId w:val="11"/>
@@ -6448,7 +6210,7 @@
     </w:p>
     <w:p>
       <w:pPr>
-        <w:pStyle w:val="Heading1"/>
+        <w:pStyle w:val="Titre1"/>
         <w:jc w:val="both"/>
         <w:rPr>
           <w:lang w:val="en-US"/>
@@ -6471,7 +6233,7 @@
     </w:p>
     <w:p>
       <w:pPr>
-        <w:pStyle w:val="Heading2"/>
+        <w:pStyle w:val="Titre2"/>
         <w:jc w:val="both"/>
         <w:rPr>
           <w:lang w:val="en-US"/>
@@ -6488,7 +6250,7 @@
     </w:p>
     <w:p>
       <w:pPr>
-        <w:pStyle w:val="Heading3"/>
+        <w:pStyle w:val="Titre3"/>
         <w:rPr>
           <w:lang w:val="en-US"/>
         </w:rPr>
@@ -6527,53 +6289,23 @@
           <w:lang w:val="en-US"/>
         </w:rPr>
       </w:pPr>
-      <w:proofErr w:type="spellStart"/>
-      <w:r>
-        <w:rPr>
-          <w:lang w:val="en-US"/>
-        </w:rPr>
-        <w:t>Bla</w:t>
-      </w:r>
-      <w:proofErr w:type="spellEnd"/>
-      <w:r>
-        <w:rPr>
-          <w:lang w:val="en-US"/>
-        </w:rPr>
-        <w:t xml:space="preserve"> </w:t>
-      </w:r>
-      <w:proofErr w:type="spellStart"/>
-      <w:r>
-        <w:rPr>
-          <w:lang w:val="en-US"/>
-        </w:rPr>
-        <w:t>bla</w:t>
-      </w:r>
-      <w:proofErr w:type="spellEnd"/>
-      <w:r>
-        <w:rPr>
-          <w:lang w:val="en-US"/>
-        </w:rPr>
-        <w:t xml:space="preserve"> </w:t>
-      </w:r>
-      <w:proofErr w:type="spellStart"/>
-      <w:r>
-        <w:rPr>
-          <w:lang w:val="en-US"/>
-        </w:rPr>
-        <w:t>bla</w:t>
-      </w:r>
-      <w:proofErr w:type="spellEnd"/>
-    </w:p>
-    <w:p>
-      <w:pPr>
-        <w:rPr>
-          <w:lang w:val="en-US"/>
-        </w:rPr>
-      </w:pPr>
-    </w:p>
-    <w:p>
-      <w:pPr>
-        <w:pStyle w:val="Heading3"/>
+      <w:r>
+        <w:rPr>
+          <w:lang w:val="en-US"/>
+        </w:rPr>
+        <w:t>Bla bla bla</w:t>
+      </w:r>
+    </w:p>
+    <w:p>
+      <w:pPr>
+        <w:rPr>
+          <w:lang w:val="en-US"/>
+        </w:rPr>
+      </w:pPr>
+    </w:p>
+    <w:p>
+      <w:pPr>
+        <w:pStyle w:val="Titre3"/>
         <w:rPr>
           <w:lang w:val="en-US"/>
         </w:rPr>
@@ -6612,7 +6344,7 @@
 </file>
 
 <file path=word/numbering.xml><?xml version="1.0" encoding="utf-8"?>
-<w:numbering xmlns:wpc="http://schemas.microsoft.com/office/word/2010/wordprocessingCanvas" xmlns:cx="http://schemas.microsoft.com/office/drawing/2014/chartex" xmlns:cx1="http://schemas.microsoft.com/office/drawing/2015/9/8/chartex" xmlns:mc="http://schemas.openxmlformats.org/markup-compatibility/2006" xmlns:o="urn:schemas-microsoft-com:office:office" xmlns:r="http://schemas.openxmlformats.org/officeDocument/2006/relationships" xmlns:m="http://schemas.openxmlformats.org/officeDocument/2006/math" xmlns:v="urn:schemas-microsoft-com:vml" xmlns:wp14="http://schemas.microsoft.com/office/word/2010/wordprocessingDrawing" xmlns:wp="http://schemas.openxmlformats.org/drawingml/2006/wordprocessingDrawing" xmlns:w10="urn:schemas-microsoft-com:office:word" xmlns:w="http://schemas.openxmlformats.org/wordprocessingml/2006/main" xmlns:w14="http://schemas.microsoft.com/office/word/2010/wordml" xmlns:w15="http://schemas.microsoft.com/office/word/2012/wordml" xmlns:w16se="http://schemas.microsoft.com/office/word/2015/wordml/symex" xmlns:wpg="http://schemas.microsoft.com/office/word/2010/wordprocessingGroup" xmlns:wpi="http://schemas.microsoft.com/office/word/2010/wordprocessingInk" xmlns:wne="http://schemas.microsoft.com/office/word/2006/wordml" xmlns:wps="http://schemas.microsoft.com/office/word/2010/wordprocessingShape" mc:Ignorable="w14 w15 w16se wp14">
+<w:numbering xmlns:wpc="http://schemas.microsoft.com/office/word/2010/wordprocessingCanvas" xmlns:mc="http://schemas.openxmlformats.org/markup-compatibility/2006" xmlns:o="urn:schemas-microsoft-com:office:office" xmlns:r="http://schemas.openxmlformats.org/officeDocument/2006/relationships" xmlns:m="http://schemas.openxmlformats.org/officeDocument/2006/math" xmlns:v="urn:schemas-microsoft-com:vml" xmlns:wp14="http://schemas.microsoft.com/office/word/2010/wordprocessingDrawing" xmlns:wp="http://schemas.openxmlformats.org/drawingml/2006/wordprocessingDrawing" xmlns:w10="urn:schemas-microsoft-com:office:word" xmlns:w="http://schemas.openxmlformats.org/wordprocessingml/2006/main" xmlns:w14="http://schemas.microsoft.com/office/word/2010/wordml" xmlns:w15="http://schemas.microsoft.com/office/word/2012/wordml" xmlns:wpg="http://schemas.microsoft.com/office/word/2010/wordprocessingGroup" xmlns:wpi="http://schemas.microsoft.com/office/word/2010/wordprocessingInk" xmlns:wne="http://schemas.microsoft.com/office/word/2006/wordml" xmlns:wps="http://schemas.microsoft.com/office/word/2010/wordprocessingShape" mc:Ignorable="w14 w15 wp14">
   <w:abstractNum w:abstractNumId="0" w15:restartNumberingAfterBreak="0">
     <w:nsid w:val="1C0B09A3"/>
     <w:multiLevelType w:val="hybridMultilevel"/>
@@ -8289,7 +8021,7 @@
     <w:lvl w:ilvl="0">
       <w:start w:val="1"/>
       <w:numFmt w:val="decimal"/>
-      <w:pStyle w:val="Heading1"/>
+      <w:pStyle w:val="Titre1"/>
       <w:lvlText w:val="%1"/>
       <w:lvlJc w:val="left"/>
       <w:pPr>
@@ -8299,7 +8031,7 @@
     <w:lvl w:ilvl="1">
       <w:start w:val="1"/>
       <w:numFmt w:val="decimal"/>
-      <w:pStyle w:val="Heading2"/>
+      <w:pStyle w:val="Titre2"/>
       <w:lvlText w:val="%1.%2"/>
       <w:lvlJc w:val="left"/>
       <w:pPr>
@@ -8309,7 +8041,7 @@
     <w:lvl w:ilvl="2">
       <w:start w:val="1"/>
       <w:numFmt w:val="decimal"/>
-      <w:pStyle w:val="Heading3"/>
+      <w:pStyle w:val="Titre3"/>
       <w:lvlText w:val="%1.%2.%3"/>
       <w:lvlJc w:val="left"/>
       <w:pPr>
@@ -8319,7 +8051,7 @@
     <w:lvl w:ilvl="3">
       <w:start w:val="1"/>
       <w:numFmt w:val="decimal"/>
-      <w:pStyle w:val="Heading4"/>
+      <w:pStyle w:val="Titre4"/>
       <w:lvlText w:val="%1.%2.%3.%4"/>
       <w:lvlJc w:val="left"/>
       <w:pPr>
@@ -8329,7 +8061,7 @@
     <w:lvl w:ilvl="4">
       <w:start w:val="1"/>
       <w:numFmt w:val="decimal"/>
-      <w:pStyle w:val="Heading5"/>
+      <w:pStyle w:val="Titre5"/>
       <w:lvlText w:val="%1.%2.%3.%4.%5"/>
       <w:lvlJc w:val="left"/>
       <w:pPr>
@@ -8339,7 +8071,7 @@
     <w:lvl w:ilvl="5">
       <w:start w:val="1"/>
       <w:numFmt w:val="decimal"/>
-      <w:pStyle w:val="Heading6"/>
+      <w:pStyle w:val="Titre6"/>
       <w:lvlText w:val="%1.%2.%3.%4.%5.%6"/>
       <w:lvlJc w:val="left"/>
       <w:pPr>
@@ -8349,7 +8081,7 @@
     <w:lvl w:ilvl="6">
       <w:start w:val="1"/>
       <w:numFmt w:val="decimal"/>
-      <w:pStyle w:val="Heading7"/>
+      <w:pStyle w:val="Titre7"/>
       <w:lvlText w:val="%1.%2.%3.%4.%5.%6.%7"/>
       <w:lvlJc w:val="left"/>
       <w:pPr>
@@ -8359,7 +8091,7 @@
     <w:lvl w:ilvl="7">
       <w:start w:val="1"/>
       <w:numFmt w:val="decimal"/>
-      <w:pStyle w:val="Heading8"/>
+      <w:pStyle w:val="Titre8"/>
       <w:lvlText w:val="%1.%2.%3.%4.%5.%6.%7.%8"/>
       <w:lvlJc w:val="left"/>
       <w:pPr>
@@ -8369,7 +8101,7 @@
     <w:lvl w:ilvl="8">
       <w:start w:val="1"/>
       <w:numFmt w:val="decimal"/>
-      <w:pStyle w:val="Heading9"/>
+      <w:pStyle w:val="Titre9"/>
       <w:lvlText w:val="%1.%2.%3.%4.%5.%6.%7.%8.%9"/>
       <w:lvlJc w:val="left"/>
       <w:pPr>
@@ -8682,7 +8414,7 @@
 </file>
 
 <file path=word/styles.xml><?xml version="1.0" encoding="utf-8"?>
-<w:styles xmlns:mc="http://schemas.openxmlformats.org/markup-compatibility/2006" xmlns:r="http://schemas.openxmlformats.org/officeDocument/2006/relationships" xmlns:w="http://schemas.openxmlformats.org/wordprocessingml/2006/main" xmlns:w14="http://schemas.microsoft.com/office/word/2010/wordml" xmlns:w15="http://schemas.microsoft.com/office/word/2012/wordml" xmlns:w16se="http://schemas.microsoft.com/office/word/2015/wordml/symex" mc:Ignorable="w14 w15 w16se">
+<w:styles xmlns:mc="http://schemas.openxmlformats.org/markup-compatibility/2006" xmlns:r="http://schemas.openxmlformats.org/officeDocument/2006/relationships" xmlns:w="http://schemas.openxmlformats.org/wordprocessingml/2006/main" xmlns:w14="http://schemas.microsoft.com/office/word/2010/wordml" xmlns:w15="http://schemas.microsoft.com/office/word/2012/wordml" mc:Ignorable="w14 w15">
   <w:docDefaults>
     <w:rPrDefault>
       <w:rPr>
@@ -9076,11 +8808,11 @@
     <w:qFormat/>
     <w:rsid w:val="00FE5AD2"/>
   </w:style>
-  <w:style w:type="paragraph" w:styleId="Heading1">
+  <w:style w:type="paragraph" w:styleId="Titre1">
     <w:name w:val="heading 1"/>
     <w:basedOn w:val="Normal"/>
     <w:next w:val="Normal"/>
-    <w:link w:val="Heading1Char"/>
+    <w:link w:val="Titre1Car"/>
     <w:uiPriority w:val="9"/>
     <w:qFormat/>
     <w:rsid w:val="00B242B0"/>
@@ -9100,11 +8832,11 @@
       <w:szCs w:val="32"/>
     </w:rPr>
   </w:style>
-  <w:style w:type="paragraph" w:styleId="Heading2">
+  <w:style w:type="paragraph" w:styleId="Titre2">
     <w:name w:val="heading 2"/>
     <w:basedOn w:val="Normal"/>
     <w:next w:val="Normal"/>
-    <w:link w:val="Heading2Char"/>
+    <w:link w:val="Titre2Car"/>
     <w:uiPriority w:val="9"/>
     <w:unhideWhenUsed/>
     <w:qFormat/>
@@ -9126,11 +8858,11 @@
       <w:szCs w:val="26"/>
     </w:rPr>
   </w:style>
-  <w:style w:type="paragraph" w:styleId="Heading3">
+  <w:style w:type="paragraph" w:styleId="Titre3">
     <w:name w:val="heading 3"/>
     <w:basedOn w:val="Normal"/>
     <w:next w:val="Normal"/>
-    <w:link w:val="Heading3Char"/>
+    <w:link w:val="Titre3Car"/>
     <w:uiPriority w:val="9"/>
     <w:unhideWhenUsed/>
     <w:qFormat/>
@@ -9152,11 +8884,11 @@
       <w:szCs w:val="24"/>
     </w:rPr>
   </w:style>
-  <w:style w:type="paragraph" w:styleId="Heading4">
+  <w:style w:type="paragraph" w:styleId="Titre4">
     <w:name w:val="heading 4"/>
     <w:basedOn w:val="Normal"/>
     <w:next w:val="Normal"/>
-    <w:link w:val="Heading4Char"/>
+    <w:link w:val="Titre4Car"/>
     <w:uiPriority w:val="9"/>
     <w:unhideWhenUsed/>
     <w:qFormat/>
@@ -9178,11 +8910,11 @@
       <w:color w:val="2E74B5" w:themeColor="accent1" w:themeShade="BF"/>
     </w:rPr>
   </w:style>
-  <w:style w:type="paragraph" w:styleId="Heading5">
+  <w:style w:type="paragraph" w:styleId="Titre5">
     <w:name w:val="heading 5"/>
     <w:basedOn w:val="Normal"/>
     <w:next w:val="Normal"/>
-    <w:link w:val="Heading5Char"/>
+    <w:link w:val="Titre5Car"/>
     <w:uiPriority w:val="9"/>
     <w:unhideWhenUsed/>
     <w:qFormat/>
@@ -9202,11 +8934,11 @@
       <w:color w:val="2E74B5" w:themeColor="accent1" w:themeShade="BF"/>
     </w:rPr>
   </w:style>
-  <w:style w:type="paragraph" w:styleId="Heading6">
+  <w:style w:type="paragraph" w:styleId="Titre6">
     <w:name w:val="heading 6"/>
     <w:basedOn w:val="Normal"/>
     <w:next w:val="Normal"/>
-    <w:link w:val="Heading6Char"/>
+    <w:link w:val="Titre6Car"/>
     <w:uiPriority w:val="9"/>
     <w:unhideWhenUsed/>
     <w:qFormat/>
@@ -9226,11 +8958,11 @@
       <w:color w:val="1F4D78" w:themeColor="accent1" w:themeShade="7F"/>
     </w:rPr>
   </w:style>
-  <w:style w:type="paragraph" w:styleId="Heading7">
+  <w:style w:type="paragraph" w:styleId="Titre7">
     <w:name w:val="heading 7"/>
     <w:basedOn w:val="Normal"/>
     <w:next w:val="Normal"/>
-    <w:link w:val="Heading7Char"/>
+    <w:link w:val="Titre7Car"/>
     <w:uiPriority w:val="9"/>
     <w:semiHidden/>
     <w:unhideWhenUsed/>
@@ -9253,11 +8985,11 @@
       <w:color w:val="1F4D78" w:themeColor="accent1" w:themeShade="7F"/>
     </w:rPr>
   </w:style>
-  <w:style w:type="paragraph" w:styleId="Heading8">
+  <w:style w:type="paragraph" w:styleId="Titre8">
     <w:name w:val="heading 8"/>
     <w:basedOn w:val="Normal"/>
     <w:next w:val="Normal"/>
-    <w:link w:val="Heading8Char"/>
+    <w:link w:val="Titre8Car"/>
     <w:uiPriority w:val="9"/>
     <w:semiHidden/>
     <w:unhideWhenUsed/>
@@ -9280,11 +9012,11 @@
       <w:szCs w:val="21"/>
     </w:rPr>
   </w:style>
-  <w:style w:type="paragraph" w:styleId="Heading9">
+  <w:style w:type="paragraph" w:styleId="Titre9">
     <w:name w:val="heading 9"/>
     <w:basedOn w:val="Normal"/>
     <w:next w:val="Normal"/>
-    <w:link w:val="Heading9Char"/>
+    <w:link w:val="Titre9Car"/>
     <w:uiPriority w:val="9"/>
     <w:semiHidden/>
     <w:unhideWhenUsed/>
@@ -9309,13 +9041,13 @@
       <w:szCs w:val="21"/>
     </w:rPr>
   </w:style>
-  <w:style w:type="character" w:default="1" w:styleId="DefaultParagraphFont">
+  <w:style w:type="character" w:default="1" w:styleId="Policepardfaut">
     <w:name w:val="Default Paragraph Font"/>
     <w:uiPriority w:val="1"/>
     <w:semiHidden/>
     <w:unhideWhenUsed/>
   </w:style>
-  <w:style w:type="table" w:default="1" w:styleId="TableNormal">
+  <w:style w:type="table" w:default="1" w:styleId="TableauNormal">
     <w:name w:val="Normal Table"/>
     <w:uiPriority w:val="99"/>
     <w:semiHidden/>
@@ -9330,17 +9062,17 @@
       </w:tblCellMar>
     </w:tblPr>
   </w:style>
-  <w:style w:type="numbering" w:default="1" w:styleId="NoList">
+  <w:style w:type="numbering" w:default="1" w:styleId="Aucuneliste">
     <w:name w:val="No List"/>
     <w:uiPriority w:val="99"/>
     <w:semiHidden/>
     <w:unhideWhenUsed/>
   </w:style>
-  <w:style w:type="paragraph" w:styleId="Title">
+  <w:style w:type="paragraph" w:styleId="Titre">
     <w:name w:val="Title"/>
     <w:basedOn w:val="Normal"/>
     <w:next w:val="Normal"/>
-    <w:link w:val="TitleChar"/>
+    <w:link w:val="TitreCar"/>
     <w:uiPriority w:val="10"/>
     <w:qFormat/>
     <w:rsid w:val="00EF2199"/>
@@ -9356,10 +9088,10 @@
       <w:szCs w:val="56"/>
     </w:rPr>
   </w:style>
-  <w:style w:type="character" w:customStyle="1" w:styleId="TitleChar">
-    <w:name w:val="Title Char"/>
-    <w:basedOn w:val="DefaultParagraphFont"/>
-    <w:link w:val="Title"/>
+  <w:style w:type="character" w:customStyle="1" w:styleId="TitreCar">
+    <w:name w:val="Titre Car"/>
+    <w:basedOn w:val="Policepardfaut"/>
+    <w:link w:val="Titre"/>
     <w:uiPriority w:val="10"/>
     <w:rsid w:val="00EF2199"/>
     <w:rPr>
@@ -9370,10 +9102,10 @@
       <w:szCs w:val="56"/>
     </w:rPr>
   </w:style>
-  <w:style w:type="character" w:customStyle="1" w:styleId="Heading1Char">
-    <w:name w:val="Heading 1 Char"/>
-    <w:basedOn w:val="DefaultParagraphFont"/>
-    <w:link w:val="Heading1"/>
+  <w:style w:type="character" w:customStyle="1" w:styleId="Titre1Car">
+    <w:name w:val="Titre 1 Car"/>
+    <w:basedOn w:val="Policepardfaut"/>
+    <w:link w:val="Titre1"/>
     <w:uiPriority w:val="9"/>
     <w:rsid w:val="00B242B0"/>
     <w:rPr>
@@ -9383,10 +9115,10 @@
       <w:szCs w:val="32"/>
     </w:rPr>
   </w:style>
-  <w:style w:type="character" w:customStyle="1" w:styleId="Heading2Char">
-    <w:name w:val="Heading 2 Char"/>
-    <w:basedOn w:val="DefaultParagraphFont"/>
-    <w:link w:val="Heading2"/>
+  <w:style w:type="character" w:customStyle="1" w:styleId="Titre2Car">
+    <w:name w:val="Titre 2 Car"/>
+    <w:basedOn w:val="Policepardfaut"/>
+    <w:link w:val="Titre2"/>
     <w:uiPriority w:val="9"/>
     <w:rsid w:val="00B242B0"/>
     <w:rPr>
@@ -9396,10 +9128,10 @@
       <w:szCs w:val="26"/>
     </w:rPr>
   </w:style>
-  <w:style w:type="character" w:customStyle="1" w:styleId="Heading3Char">
-    <w:name w:val="Heading 3 Char"/>
-    <w:basedOn w:val="DefaultParagraphFont"/>
-    <w:link w:val="Heading3"/>
+  <w:style w:type="character" w:customStyle="1" w:styleId="Titre3Car">
+    <w:name w:val="Titre 3 Car"/>
+    <w:basedOn w:val="Policepardfaut"/>
+    <w:link w:val="Titre3"/>
     <w:uiPriority w:val="9"/>
     <w:rsid w:val="00B242B0"/>
     <w:rPr>
@@ -9409,10 +9141,10 @@
       <w:szCs w:val="24"/>
     </w:rPr>
   </w:style>
-  <w:style w:type="character" w:customStyle="1" w:styleId="Heading4Char">
-    <w:name w:val="Heading 4 Char"/>
-    <w:basedOn w:val="DefaultParagraphFont"/>
-    <w:link w:val="Heading4"/>
+  <w:style w:type="character" w:customStyle="1" w:styleId="Titre4Car">
+    <w:name w:val="Titre 4 Car"/>
+    <w:basedOn w:val="Policepardfaut"/>
+    <w:link w:val="Titre4"/>
     <w:uiPriority w:val="9"/>
     <w:rsid w:val="00B242B0"/>
     <w:rPr>
@@ -9422,10 +9154,10 @@
       <w:color w:val="2E74B5" w:themeColor="accent1" w:themeShade="BF"/>
     </w:rPr>
   </w:style>
-  <w:style w:type="character" w:customStyle="1" w:styleId="Heading5Char">
-    <w:name w:val="Heading 5 Char"/>
-    <w:basedOn w:val="DefaultParagraphFont"/>
-    <w:link w:val="Heading5"/>
+  <w:style w:type="character" w:customStyle="1" w:styleId="Titre5Car">
+    <w:name w:val="Titre 5 Car"/>
+    <w:basedOn w:val="Policepardfaut"/>
+    <w:link w:val="Titre5"/>
     <w:uiPriority w:val="9"/>
     <w:rsid w:val="00B242B0"/>
     <w:rPr>
@@ -9433,10 +9165,10 @@
       <w:color w:val="2E74B5" w:themeColor="accent1" w:themeShade="BF"/>
     </w:rPr>
   </w:style>
-  <w:style w:type="character" w:customStyle="1" w:styleId="Heading6Char">
-    <w:name w:val="Heading 6 Char"/>
-    <w:basedOn w:val="DefaultParagraphFont"/>
-    <w:link w:val="Heading6"/>
+  <w:style w:type="character" w:customStyle="1" w:styleId="Titre6Car">
+    <w:name w:val="Titre 6 Car"/>
+    <w:basedOn w:val="Policepardfaut"/>
+    <w:link w:val="Titre6"/>
     <w:uiPriority w:val="9"/>
     <w:rsid w:val="00B242B0"/>
     <w:rPr>
@@ -9444,10 +9176,10 @@
       <w:color w:val="1F4D78" w:themeColor="accent1" w:themeShade="7F"/>
     </w:rPr>
   </w:style>
-  <w:style w:type="character" w:customStyle="1" w:styleId="Heading7Char">
-    <w:name w:val="Heading 7 Char"/>
-    <w:basedOn w:val="DefaultParagraphFont"/>
-    <w:link w:val="Heading7"/>
+  <w:style w:type="character" w:customStyle="1" w:styleId="Titre7Car">
+    <w:name w:val="Titre 7 Car"/>
+    <w:basedOn w:val="Policepardfaut"/>
+    <w:link w:val="Titre7"/>
     <w:uiPriority w:val="9"/>
     <w:semiHidden/>
     <w:rsid w:val="00B242B0"/>
@@ -9458,10 +9190,10 @@
       <w:color w:val="1F4D78" w:themeColor="accent1" w:themeShade="7F"/>
     </w:rPr>
   </w:style>
-  <w:style w:type="character" w:customStyle="1" w:styleId="Heading8Char">
-    <w:name w:val="Heading 8 Char"/>
-    <w:basedOn w:val="DefaultParagraphFont"/>
-    <w:link w:val="Heading8"/>
+  <w:style w:type="character" w:customStyle="1" w:styleId="Titre8Car">
+    <w:name w:val="Titre 8 Car"/>
+    <w:basedOn w:val="Policepardfaut"/>
+    <w:link w:val="Titre8"/>
     <w:uiPriority w:val="9"/>
     <w:semiHidden/>
     <w:rsid w:val="00B242B0"/>
@@ -9472,10 +9204,10 @@
       <w:szCs w:val="21"/>
     </w:rPr>
   </w:style>
-  <w:style w:type="character" w:customStyle="1" w:styleId="Heading9Char">
-    <w:name w:val="Heading 9 Char"/>
-    <w:basedOn w:val="DefaultParagraphFont"/>
-    <w:link w:val="Heading9"/>
+  <w:style w:type="character" w:customStyle="1" w:styleId="Titre9Car">
+    <w:name w:val="Titre 9 Car"/>
+    <w:basedOn w:val="Policepardfaut"/>
+    <w:link w:val="Titre9"/>
     <w:uiPriority w:val="9"/>
     <w:semiHidden/>
     <w:rsid w:val="00B242B0"/>
@@ -9488,7 +9220,7 @@
       <w:szCs w:val="21"/>
     </w:rPr>
   </w:style>
-  <w:style w:type="paragraph" w:styleId="ListParagraph">
+  <w:style w:type="paragraph" w:styleId="Paragraphedeliste">
     <w:name w:val="List Paragraph"/>
     <w:basedOn w:val="Normal"/>
     <w:uiPriority w:val="34"/>
@@ -9499,9 +9231,9 @@
       <w:contextualSpacing/>
     </w:pPr>
   </w:style>
-  <w:style w:type="paragraph" w:styleId="TOCHeading">
+  <w:style w:type="paragraph" w:styleId="En-ttedetabledesmatires">
     <w:name w:val="TOC Heading"/>
-    <w:basedOn w:val="Heading1"/>
+    <w:basedOn w:val="Titre1"/>
     <w:next w:val="Normal"/>
     <w:uiPriority w:val="39"/>
     <w:unhideWhenUsed/>
@@ -9517,7 +9249,7 @@
       <w:lang w:eastAsia="fr-FR"/>
     </w:rPr>
   </w:style>
-  <w:style w:type="paragraph" w:styleId="TOC1">
+  <w:style w:type="paragraph" w:styleId="TM1">
     <w:name w:val="toc 1"/>
     <w:basedOn w:val="Normal"/>
     <w:next w:val="Normal"/>
@@ -9529,9 +9261,9 @@
       <w:spacing w:after="100"/>
     </w:pPr>
   </w:style>
-  <w:style w:type="character" w:styleId="Hyperlink">
+  <w:style w:type="character" w:styleId="Lienhypertexte">
     <w:name w:val="Hyperlink"/>
-    <w:basedOn w:val="DefaultParagraphFont"/>
+    <w:basedOn w:val="Policepardfaut"/>
     <w:uiPriority w:val="99"/>
     <w:unhideWhenUsed/>
     <w:rsid w:val="00B242B0"/>
@@ -9540,7 +9272,7 @@
       <w:u w:val="single"/>
     </w:rPr>
   </w:style>
-  <w:style w:type="paragraph" w:styleId="TOC2">
+  <w:style w:type="paragraph" w:styleId="TM2">
     <w:name w:val="toc 2"/>
     <w:basedOn w:val="Normal"/>
     <w:next w:val="Normal"/>
@@ -9553,9 +9285,9 @@
       <w:ind w:left="220"/>
     </w:pPr>
   </w:style>
-  <w:style w:type="table" w:styleId="TableGrid">
+  <w:style w:type="table" w:styleId="Grilledutableau">
     <w:name w:val="Table Grid"/>
-    <w:basedOn w:val="TableNormal"/>
+    <w:basedOn w:val="TableauNormal"/>
     <w:uiPriority w:val="39"/>
     <w:rsid w:val="00C55BC5"/>
     <w:pPr>
@@ -9572,7 +9304,7 @@
       </w:tblBorders>
     </w:tblPr>
   </w:style>
-  <w:style w:type="paragraph" w:styleId="TOC3">
+  <w:style w:type="paragraph" w:styleId="TM3">
     <w:name w:val="toc 3"/>
     <w:basedOn w:val="Normal"/>
     <w:next w:val="Normal"/>
@@ -9587,13 +9319,13 @@
   </w:style>
   <w:style w:type="character" w:customStyle="1" w:styleId="name">
     <w:name w:val="name"/>
-    <w:basedOn w:val="DefaultParagraphFont"/>
+    <w:basedOn w:val="Policepardfaut"/>
     <w:rsid w:val="00024633"/>
   </w:style>
-  <w:style w:type="paragraph" w:styleId="BalloonText">
+  <w:style w:type="paragraph" w:styleId="Textedebulles">
     <w:name w:val="Balloon Text"/>
     <w:basedOn w:val="Normal"/>
-    <w:link w:val="BalloonTextChar"/>
+    <w:link w:val="TextedebullesCar"/>
     <w:uiPriority w:val="99"/>
     <w:semiHidden/>
     <w:unhideWhenUsed/>
@@ -9607,10 +9339,10 @@
       <w:szCs w:val="16"/>
     </w:rPr>
   </w:style>
-  <w:style w:type="character" w:customStyle="1" w:styleId="BalloonTextChar">
-    <w:name w:val="Balloon Text Char"/>
-    <w:basedOn w:val="DefaultParagraphFont"/>
-    <w:link w:val="BalloonText"/>
+  <w:style w:type="character" w:customStyle="1" w:styleId="TextedebullesCar">
+    <w:name w:val="Texte de bulles Car"/>
+    <w:basedOn w:val="Policepardfaut"/>
+    <w:link w:val="Textedebulles"/>
     <w:uiPriority w:val="99"/>
     <w:semiHidden/>
     <w:rsid w:val="001C5D86"/>
@@ -9889,7 +9621,7 @@
 </file>
 
 <file path=customXml/itemProps1.xml><?xml version="1.0" encoding="utf-8"?>
-<ds:datastoreItem xmlns:ds="http://schemas.openxmlformats.org/officeDocument/2006/customXml" ds:itemID="{45576055-2BFF-49AF-AA04-FA8155CE665A}">
+<ds:datastoreItem xmlns:ds="http://schemas.openxmlformats.org/officeDocument/2006/customXml" ds:itemID="{BC0DBC0A-195A-403D-8E16-8D4EA08D8BAC}">
   <ds:schemaRefs>
     <ds:schemaRef ds:uri="http://schemas.openxmlformats.org/officeDocument/2006/bibliography"/>
   </ds:schemaRefs>

</xml_diff>

<commit_message>
Bug #1743: "Can import from PACS" not displayed in account request form
</commit_message>
<xml_diff>
--- a/docs/Shanoir-NG_User_management.docx
+++ b/docs/Shanoir-NG_User_management.docx
@@ -7,12 +7,22 @@
         <w:pStyle w:val="Titre"/>
         <w:jc w:val="center"/>
       </w:pPr>
-      <w:r>
-        <w:t>Shanoir NG</w:t>
-      </w:r>
-      <w:r>
-        <w:t xml:space="preserve"> – User Managment</w:t>
-      </w:r>
+      <w:proofErr w:type="spellStart"/>
+      <w:r>
+        <w:t>Shanoir</w:t>
+      </w:r>
+      <w:proofErr w:type="spellEnd"/>
+      <w:r>
+        <w:t xml:space="preserve"> NG</w:t>
+      </w:r>
+      <w:r>
+        <w:t xml:space="preserve"> – User </w:t>
+      </w:r>
+      <w:proofErr w:type="spellStart"/>
+      <w:r>
+        <w:t>Managment</w:t>
+      </w:r>
+      <w:proofErr w:type="spellEnd"/>
     </w:p>
     <w:p>
       <w:pPr>
@@ -64,6 +74,8 @@
             <w:t>Table des matières</w:t>
           </w:r>
         </w:p>
+        <w:bookmarkStart w:id="0" w:name="_GoBack"/>
+        <w:bookmarkEnd w:id="0"/>
         <w:p>
           <w:pPr>
             <w:pStyle w:val="TM1"/>
@@ -74,7 +86,7 @@
             <w:rPr>
               <w:rFonts w:eastAsiaTheme="minorEastAsia"/>
               <w:noProof/>
-              <w:lang w:val="pl-PL" w:eastAsia="pl-PL"/>
+              <w:lang w:eastAsia="fr-FR"/>
             </w:rPr>
           </w:pPr>
           <w:r>
@@ -86,7 +98,7 @@
           <w:r>
             <w:fldChar w:fldCharType="separate"/>
           </w:r>
-          <w:hyperlink w:anchor="_Toc472408750" w:history="1">
+          <w:hyperlink w:anchor="_Toc493256744" w:history="1">
             <w:r>
               <w:rPr>
                 <w:rStyle w:val="Lienhypertexte"/>
@@ -99,7 +111,7 @@
               <w:rPr>
                 <w:rFonts w:eastAsiaTheme="minorEastAsia"/>
                 <w:noProof/>
-                <w:lang w:val="pl-PL" w:eastAsia="pl-PL"/>
+                <w:lang w:eastAsia="fr-FR"/>
               </w:rPr>
               <w:tab/>
             </w:r>
@@ -130,7 +142,7 @@
                 <w:noProof/>
                 <w:webHidden/>
               </w:rPr>
-              <w:instrText xml:space="preserve"> PAGEREF _Toc472408750 \h </w:instrText>
+              <w:instrText xml:space="preserve"> PAGEREF _Toc493256744 \h </w:instrText>
             </w:r>
             <w:r>
               <w:rPr>
@@ -171,10 +183,10 @@
             <w:rPr>
               <w:rFonts w:eastAsiaTheme="minorEastAsia"/>
               <w:noProof/>
-              <w:lang w:val="pl-PL" w:eastAsia="pl-PL"/>
+              <w:lang w:eastAsia="fr-FR"/>
             </w:rPr>
           </w:pPr>
-          <w:hyperlink w:anchor="_Toc472408751" w:history="1">
+          <w:hyperlink w:anchor="_Toc493256745" w:history="1">
             <w:r>
               <w:rPr>
                 <w:rStyle w:val="Lienhypertexte"/>
@@ -187,7 +199,7 @@
               <w:rPr>
                 <w:rFonts w:eastAsiaTheme="minorEastAsia"/>
                 <w:noProof/>
-                <w:lang w:val="pl-PL" w:eastAsia="pl-PL"/>
+                <w:lang w:eastAsia="fr-FR"/>
               </w:rPr>
               <w:tab/>
             </w:r>
@@ -218,7 +230,7 @@
                 <w:noProof/>
                 <w:webHidden/>
               </w:rPr>
-              <w:instrText xml:space="preserve"> PAGEREF _Toc472408751 \h </w:instrText>
+              <w:instrText xml:space="preserve"> PAGEREF _Toc493256745 \h </w:instrText>
             </w:r>
             <w:r>
               <w:rPr>
@@ -259,10 +271,10 @@
             <w:rPr>
               <w:rFonts w:eastAsiaTheme="minorEastAsia"/>
               <w:noProof/>
-              <w:lang w:val="pl-PL" w:eastAsia="pl-PL"/>
+              <w:lang w:eastAsia="fr-FR"/>
             </w:rPr>
           </w:pPr>
-          <w:hyperlink w:anchor="_Toc472408752" w:history="1">
+          <w:hyperlink w:anchor="_Toc493256746" w:history="1">
             <w:r>
               <w:rPr>
                 <w:rStyle w:val="Lienhypertexte"/>
@@ -275,7 +287,7 @@
               <w:rPr>
                 <w:rFonts w:eastAsiaTheme="minorEastAsia"/>
                 <w:noProof/>
-                <w:lang w:val="pl-PL" w:eastAsia="pl-PL"/>
+                <w:lang w:eastAsia="fr-FR"/>
               </w:rPr>
               <w:tab/>
             </w:r>
@@ -306,7 +318,7 @@
                 <w:noProof/>
                 <w:webHidden/>
               </w:rPr>
-              <w:instrText xml:space="preserve"> PAGEREF _Toc472408752 \h </w:instrText>
+              <w:instrText xml:space="preserve"> PAGEREF _Toc493256746 \h </w:instrText>
             </w:r>
             <w:r>
               <w:rPr>
@@ -347,10 +359,10 @@
             <w:rPr>
               <w:rFonts w:eastAsiaTheme="minorEastAsia"/>
               <w:noProof/>
-              <w:lang w:val="pl-PL" w:eastAsia="pl-PL"/>
+              <w:lang w:eastAsia="fr-FR"/>
             </w:rPr>
           </w:pPr>
-          <w:hyperlink w:anchor="_Toc472408753" w:history="1">
+          <w:hyperlink w:anchor="_Toc493256747" w:history="1">
             <w:r>
               <w:rPr>
                 <w:rStyle w:val="Lienhypertexte"/>
@@ -363,7 +375,7 @@
               <w:rPr>
                 <w:rFonts w:eastAsiaTheme="minorEastAsia"/>
                 <w:noProof/>
-                <w:lang w:val="pl-PL" w:eastAsia="pl-PL"/>
+                <w:lang w:eastAsia="fr-FR"/>
               </w:rPr>
               <w:tab/>
             </w:r>
@@ -394,7 +406,7 @@
                 <w:noProof/>
                 <w:webHidden/>
               </w:rPr>
-              <w:instrText xml:space="preserve"> PAGEREF _Toc472408753 \h </w:instrText>
+              <w:instrText xml:space="preserve"> PAGEREF _Toc493256747 \h </w:instrText>
             </w:r>
             <w:r>
               <w:rPr>
@@ -435,10 +447,10 @@
             <w:rPr>
               <w:rFonts w:eastAsiaTheme="minorEastAsia"/>
               <w:noProof/>
-              <w:lang w:val="pl-PL" w:eastAsia="pl-PL"/>
+              <w:lang w:eastAsia="fr-FR"/>
             </w:rPr>
           </w:pPr>
-          <w:hyperlink w:anchor="_Toc472408754" w:history="1">
+          <w:hyperlink w:anchor="_Toc493256748" w:history="1">
             <w:r>
               <w:rPr>
                 <w:rStyle w:val="Lienhypertexte"/>
@@ -451,7 +463,7 @@
               <w:rPr>
                 <w:rFonts w:eastAsiaTheme="minorEastAsia"/>
                 <w:noProof/>
-                <w:lang w:val="pl-PL" w:eastAsia="pl-PL"/>
+                <w:lang w:eastAsia="fr-FR"/>
               </w:rPr>
               <w:tab/>
             </w:r>
@@ -482,7 +494,7 @@
                 <w:noProof/>
                 <w:webHidden/>
               </w:rPr>
-              <w:instrText xml:space="preserve"> PAGEREF _Toc472408754 \h </w:instrText>
+              <w:instrText xml:space="preserve"> PAGEREF _Toc493256748 \h </w:instrText>
             </w:r>
             <w:r>
               <w:rPr>
@@ -523,10 +535,10 @@
             <w:rPr>
               <w:rFonts w:eastAsiaTheme="minorEastAsia"/>
               <w:noProof/>
-              <w:lang w:val="pl-PL" w:eastAsia="pl-PL"/>
+              <w:lang w:eastAsia="fr-FR"/>
             </w:rPr>
           </w:pPr>
-          <w:hyperlink w:anchor="_Toc472408755" w:history="1">
+          <w:hyperlink w:anchor="_Toc493256749" w:history="1">
             <w:r>
               <w:rPr>
                 <w:rStyle w:val="Lienhypertexte"/>
@@ -539,7 +551,7 @@
               <w:rPr>
                 <w:rFonts w:eastAsiaTheme="minorEastAsia"/>
                 <w:noProof/>
-                <w:lang w:val="pl-PL" w:eastAsia="pl-PL"/>
+                <w:lang w:eastAsia="fr-FR"/>
               </w:rPr>
               <w:tab/>
             </w:r>
@@ -570,7 +582,7 @@
                 <w:noProof/>
                 <w:webHidden/>
               </w:rPr>
-              <w:instrText xml:space="preserve"> PAGEREF _Toc472408755 \h </w:instrText>
+              <w:instrText xml:space="preserve"> PAGEREF _Toc493256749 \h </w:instrText>
             </w:r>
             <w:r>
               <w:rPr>
@@ -611,10 +623,10 @@
             <w:rPr>
               <w:rFonts w:eastAsiaTheme="minorEastAsia"/>
               <w:noProof/>
-              <w:lang w:val="pl-PL" w:eastAsia="pl-PL"/>
+              <w:lang w:eastAsia="fr-FR"/>
             </w:rPr>
           </w:pPr>
-          <w:hyperlink w:anchor="_Toc472408756" w:history="1">
+          <w:hyperlink w:anchor="_Toc493256750" w:history="1">
             <w:r>
               <w:rPr>
                 <w:rStyle w:val="Lienhypertexte"/>
@@ -627,7 +639,7 @@
               <w:rPr>
                 <w:rFonts w:eastAsiaTheme="minorEastAsia"/>
                 <w:noProof/>
-                <w:lang w:val="pl-PL" w:eastAsia="pl-PL"/>
+                <w:lang w:eastAsia="fr-FR"/>
               </w:rPr>
               <w:tab/>
             </w:r>
@@ -658,7 +670,7 @@
                 <w:noProof/>
                 <w:webHidden/>
               </w:rPr>
-              <w:instrText xml:space="preserve"> PAGEREF _Toc472408756 \h </w:instrText>
+              <w:instrText xml:space="preserve"> PAGEREF _Toc493256750 \h </w:instrText>
             </w:r>
             <w:r>
               <w:rPr>
@@ -699,10 +711,10 @@
             <w:rPr>
               <w:rFonts w:eastAsiaTheme="minorEastAsia"/>
               <w:noProof/>
-              <w:lang w:val="pl-PL" w:eastAsia="pl-PL"/>
+              <w:lang w:eastAsia="fr-FR"/>
             </w:rPr>
           </w:pPr>
-          <w:hyperlink w:anchor="_Toc472408757" w:history="1">
+          <w:hyperlink w:anchor="_Toc493256751" w:history="1">
             <w:r>
               <w:rPr>
                 <w:rStyle w:val="Lienhypertexte"/>
@@ -715,7 +727,7 @@
               <w:rPr>
                 <w:rFonts w:eastAsiaTheme="minorEastAsia"/>
                 <w:noProof/>
-                <w:lang w:val="pl-PL" w:eastAsia="pl-PL"/>
+                <w:lang w:eastAsia="fr-FR"/>
               </w:rPr>
               <w:tab/>
             </w:r>
@@ -746,7 +758,7 @@
                 <w:noProof/>
                 <w:webHidden/>
               </w:rPr>
-              <w:instrText xml:space="preserve"> PAGEREF _Toc472408757 \h </w:instrText>
+              <w:instrText xml:space="preserve"> PAGEREF _Toc493256751 \h </w:instrText>
             </w:r>
             <w:r>
               <w:rPr>
@@ -787,10 +799,10 @@
             <w:rPr>
               <w:rFonts w:eastAsiaTheme="minorEastAsia"/>
               <w:noProof/>
-              <w:lang w:val="pl-PL" w:eastAsia="pl-PL"/>
+              <w:lang w:eastAsia="fr-FR"/>
             </w:rPr>
           </w:pPr>
-          <w:hyperlink w:anchor="_Toc472408758" w:history="1">
+          <w:hyperlink w:anchor="_Toc493256752" w:history="1">
             <w:r>
               <w:rPr>
                 <w:rStyle w:val="Lienhypertexte"/>
@@ -803,7 +815,7 @@
               <w:rPr>
                 <w:rFonts w:eastAsiaTheme="minorEastAsia"/>
                 <w:noProof/>
-                <w:lang w:val="pl-PL" w:eastAsia="pl-PL"/>
+                <w:lang w:eastAsia="fr-FR"/>
               </w:rPr>
               <w:tab/>
             </w:r>
@@ -834,7 +846,7 @@
                 <w:noProof/>
                 <w:webHidden/>
               </w:rPr>
-              <w:instrText xml:space="preserve"> PAGEREF _Toc472408758 \h </w:instrText>
+              <w:instrText xml:space="preserve"> PAGEREF _Toc493256752 \h </w:instrText>
             </w:r>
             <w:r>
               <w:rPr>
@@ -875,10 +887,10 @@
             <w:rPr>
               <w:rFonts w:eastAsiaTheme="minorEastAsia"/>
               <w:noProof/>
-              <w:lang w:val="pl-PL" w:eastAsia="pl-PL"/>
+              <w:lang w:eastAsia="fr-FR"/>
             </w:rPr>
           </w:pPr>
-          <w:hyperlink w:anchor="_Toc472408759" w:history="1">
+          <w:hyperlink w:anchor="_Toc493256753" w:history="1">
             <w:r>
               <w:rPr>
                 <w:rStyle w:val="Lienhypertexte"/>
@@ -891,7 +903,7 @@
               <w:rPr>
                 <w:rFonts w:eastAsiaTheme="minorEastAsia"/>
                 <w:noProof/>
-                <w:lang w:val="pl-PL" w:eastAsia="pl-PL"/>
+                <w:lang w:eastAsia="fr-FR"/>
               </w:rPr>
               <w:tab/>
             </w:r>
@@ -922,7 +934,7 @@
                 <w:noProof/>
                 <w:webHidden/>
               </w:rPr>
-              <w:instrText xml:space="preserve"> PAGEREF _Toc472408759 \h </w:instrText>
+              <w:instrText xml:space="preserve"> PAGEREF _Toc493256753 \h </w:instrText>
             </w:r>
             <w:r>
               <w:rPr>
@@ -963,10 +975,10 @@
             <w:rPr>
               <w:rFonts w:eastAsiaTheme="minorEastAsia"/>
               <w:noProof/>
-              <w:lang w:val="pl-PL" w:eastAsia="pl-PL"/>
+              <w:lang w:eastAsia="fr-FR"/>
             </w:rPr>
           </w:pPr>
-          <w:hyperlink w:anchor="_Toc472408760" w:history="1">
+          <w:hyperlink w:anchor="_Toc493256754" w:history="1">
             <w:r>
               <w:rPr>
                 <w:rStyle w:val="Lienhypertexte"/>
@@ -979,7 +991,7 @@
               <w:rPr>
                 <w:rFonts w:eastAsiaTheme="minorEastAsia"/>
                 <w:noProof/>
-                <w:lang w:val="pl-PL" w:eastAsia="pl-PL"/>
+                <w:lang w:eastAsia="fr-FR"/>
               </w:rPr>
               <w:tab/>
             </w:r>
@@ -1010,7 +1022,7 @@
                 <w:noProof/>
                 <w:webHidden/>
               </w:rPr>
-              <w:instrText xml:space="preserve"> PAGEREF _Toc472408760 \h </w:instrText>
+              <w:instrText xml:space="preserve"> PAGEREF _Toc493256754 \h </w:instrText>
             </w:r>
             <w:r>
               <w:rPr>
@@ -1051,10 +1063,10 @@
             <w:rPr>
               <w:rFonts w:eastAsiaTheme="minorEastAsia"/>
               <w:noProof/>
-              <w:lang w:val="pl-PL" w:eastAsia="pl-PL"/>
+              <w:lang w:eastAsia="fr-FR"/>
             </w:rPr>
           </w:pPr>
-          <w:hyperlink w:anchor="_Toc472408761" w:history="1">
+          <w:hyperlink w:anchor="_Toc493256755" w:history="1">
             <w:r>
               <w:rPr>
                 <w:rStyle w:val="Lienhypertexte"/>
@@ -1067,7 +1079,7 @@
               <w:rPr>
                 <w:rFonts w:eastAsiaTheme="minorEastAsia"/>
                 <w:noProof/>
-                <w:lang w:val="pl-PL" w:eastAsia="pl-PL"/>
+                <w:lang w:eastAsia="fr-FR"/>
               </w:rPr>
               <w:tab/>
             </w:r>
@@ -1098,7 +1110,7 @@
                 <w:noProof/>
                 <w:webHidden/>
               </w:rPr>
-              <w:instrText xml:space="preserve"> PAGEREF _Toc472408761 \h </w:instrText>
+              <w:instrText xml:space="preserve"> PAGEREF _Toc493256755 \h </w:instrText>
             </w:r>
             <w:r>
               <w:rPr>
@@ -1139,10 +1151,10 @@
             <w:rPr>
               <w:rFonts w:eastAsiaTheme="minorEastAsia"/>
               <w:noProof/>
-              <w:lang w:val="pl-PL" w:eastAsia="pl-PL"/>
+              <w:lang w:eastAsia="fr-FR"/>
             </w:rPr>
           </w:pPr>
-          <w:hyperlink w:anchor="_Toc472408762" w:history="1">
+          <w:hyperlink w:anchor="_Toc493256756" w:history="1">
             <w:r>
               <w:rPr>
                 <w:rStyle w:val="Lienhypertexte"/>
@@ -1155,7 +1167,7 @@
               <w:rPr>
                 <w:rFonts w:eastAsiaTheme="minorEastAsia"/>
                 <w:noProof/>
-                <w:lang w:val="pl-PL" w:eastAsia="pl-PL"/>
+                <w:lang w:eastAsia="fr-FR"/>
               </w:rPr>
               <w:tab/>
             </w:r>
@@ -1186,7 +1198,7 @@
                 <w:noProof/>
                 <w:webHidden/>
               </w:rPr>
-              <w:instrText xml:space="preserve"> PAGEREF _Toc472408762 \h </w:instrText>
+              <w:instrText xml:space="preserve"> PAGEREF _Toc493256756 \h </w:instrText>
             </w:r>
             <w:r>
               <w:rPr>
@@ -1227,10 +1239,10 @@
             <w:rPr>
               <w:rFonts w:eastAsiaTheme="minorEastAsia"/>
               <w:noProof/>
-              <w:lang w:val="pl-PL" w:eastAsia="pl-PL"/>
+              <w:lang w:eastAsia="fr-FR"/>
             </w:rPr>
           </w:pPr>
-          <w:hyperlink w:anchor="_Toc472408763" w:history="1">
+          <w:hyperlink w:anchor="_Toc493256757" w:history="1">
             <w:r>
               <w:rPr>
                 <w:rStyle w:val="Lienhypertexte"/>
@@ -1243,7 +1255,7 @@
               <w:rPr>
                 <w:rFonts w:eastAsiaTheme="minorEastAsia"/>
                 <w:noProof/>
-                <w:lang w:val="pl-PL" w:eastAsia="pl-PL"/>
+                <w:lang w:eastAsia="fr-FR"/>
               </w:rPr>
               <w:tab/>
             </w:r>
@@ -1274,7 +1286,7 @@
                 <w:noProof/>
                 <w:webHidden/>
               </w:rPr>
-              <w:instrText xml:space="preserve"> PAGEREF _Toc472408763 \h </w:instrText>
+              <w:instrText xml:space="preserve"> PAGEREF _Toc493256757 \h </w:instrText>
             </w:r>
             <w:r>
               <w:rPr>
@@ -1315,10 +1327,10 @@
             <w:rPr>
               <w:rFonts w:eastAsiaTheme="minorEastAsia"/>
               <w:noProof/>
-              <w:lang w:val="pl-PL" w:eastAsia="pl-PL"/>
+              <w:lang w:eastAsia="fr-FR"/>
             </w:rPr>
           </w:pPr>
-          <w:hyperlink w:anchor="_Toc472408764" w:history="1">
+          <w:hyperlink w:anchor="_Toc493256758" w:history="1">
             <w:r>
               <w:rPr>
                 <w:rStyle w:val="Lienhypertexte"/>
@@ -1331,7 +1343,7 @@
               <w:rPr>
                 <w:rFonts w:eastAsiaTheme="minorEastAsia"/>
                 <w:noProof/>
-                <w:lang w:val="pl-PL" w:eastAsia="pl-PL"/>
+                <w:lang w:eastAsia="fr-FR"/>
               </w:rPr>
               <w:tab/>
             </w:r>
@@ -1362,7 +1374,7 @@
                 <w:noProof/>
                 <w:webHidden/>
               </w:rPr>
-              <w:instrText xml:space="preserve"> PAGEREF _Toc472408764 \h </w:instrText>
+              <w:instrText xml:space="preserve"> PAGEREF _Toc493256758 \h </w:instrText>
             </w:r>
             <w:r>
               <w:rPr>
@@ -1403,10 +1415,10 @@
             <w:rPr>
               <w:rFonts w:eastAsiaTheme="minorEastAsia"/>
               <w:noProof/>
-              <w:lang w:val="pl-PL" w:eastAsia="pl-PL"/>
+              <w:lang w:eastAsia="fr-FR"/>
             </w:rPr>
           </w:pPr>
-          <w:hyperlink w:anchor="_Toc472408765" w:history="1">
+          <w:hyperlink w:anchor="_Toc493256759" w:history="1">
             <w:r>
               <w:rPr>
                 <w:rStyle w:val="Lienhypertexte"/>
@@ -1419,7 +1431,7 @@
               <w:rPr>
                 <w:rFonts w:eastAsiaTheme="minorEastAsia"/>
                 <w:noProof/>
-                <w:lang w:val="pl-PL" w:eastAsia="pl-PL"/>
+                <w:lang w:eastAsia="fr-FR"/>
               </w:rPr>
               <w:tab/>
             </w:r>
@@ -1450,7 +1462,7 @@
                 <w:noProof/>
                 <w:webHidden/>
               </w:rPr>
-              <w:instrText xml:space="preserve"> PAGEREF _Toc472408765 \h </w:instrText>
+              <w:instrText xml:space="preserve"> PAGEREF _Toc493256759 \h </w:instrText>
             </w:r>
             <w:r>
               <w:rPr>
@@ -1491,10 +1503,10 @@
             <w:rPr>
               <w:rFonts w:eastAsiaTheme="minorEastAsia"/>
               <w:noProof/>
-              <w:lang w:val="pl-PL" w:eastAsia="pl-PL"/>
+              <w:lang w:eastAsia="fr-FR"/>
             </w:rPr>
           </w:pPr>
-          <w:hyperlink w:anchor="_Toc472408766" w:history="1">
+          <w:hyperlink w:anchor="_Toc493256760" w:history="1">
             <w:r>
               <w:rPr>
                 <w:rStyle w:val="Lienhypertexte"/>
@@ -1507,7 +1519,7 @@
               <w:rPr>
                 <w:rFonts w:eastAsiaTheme="minorEastAsia"/>
                 <w:noProof/>
-                <w:lang w:val="pl-PL" w:eastAsia="pl-PL"/>
+                <w:lang w:eastAsia="fr-FR"/>
               </w:rPr>
               <w:tab/>
             </w:r>
@@ -1538,7 +1550,7 @@
                 <w:noProof/>
                 <w:webHidden/>
               </w:rPr>
-              <w:instrText xml:space="preserve"> PAGEREF _Toc472408766 \h </w:instrText>
+              <w:instrText xml:space="preserve"> PAGEREF _Toc493256760 \h </w:instrText>
             </w:r>
             <w:r>
               <w:rPr>
@@ -1579,10 +1591,10 @@
             <w:rPr>
               <w:rFonts w:eastAsiaTheme="minorEastAsia"/>
               <w:noProof/>
-              <w:lang w:val="pl-PL" w:eastAsia="pl-PL"/>
+              <w:lang w:eastAsia="fr-FR"/>
             </w:rPr>
           </w:pPr>
-          <w:hyperlink w:anchor="_Toc472408767" w:history="1">
+          <w:hyperlink w:anchor="_Toc493256761" w:history="1">
             <w:r>
               <w:rPr>
                 <w:rStyle w:val="Lienhypertexte"/>
@@ -1595,7 +1607,7 @@
               <w:rPr>
                 <w:rFonts w:eastAsiaTheme="minorEastAsia"/>
                 <w:noProof/>
-                <w:lang w:val="pl-PL" w:eastAsia="pl-PL"/>
+                <w:lang w:eastAsia="fr-FR"/>
               </w:rPr>
               <w:tab/>
             </w:r>
@@ -1626,7 +1638,7 @@
                 <w:noProof/>
                 <w:webHidden/>
               </w:rPr>
-              <w:instrText xml:space="preserve"> PAGEREF _Toc472408767 \h </w:instrText>
+              <w:instrText xml:space="preserve"> PAGEREF _Toc493256761 \h </w:instrText>
             </w:r>
             <w:r>
               <w:rPr>
@@ -1667,10 +1679,10 @@
             <w:rPr>
               <w:rFonts w:eastAsiaTheme="minorEastAsia"/>
               <w:noProof/>
-              <w:lang w:val="pl-PL" w:eastAsia="pl-PL"/>
+              <w:lang w:eastAsia="fr-FR"/>
             </w:rPr>
           </w:pPr>
-          <w:hyperlink w:anchor="_Toc472408768" w:history="1">
+          <w:hyperlink w:anchor="_Toc493256762" w:history="1">
             <w:r>
               <w:rPr>
                 <w:rStyle w:val="Lienhypertexte"/>
@@ -1683,7 +1695,7 @@
               <w:rPr>
                 <w:rFonts w:eastAsiaTheme="minorEastAsia"/>
                 <w:noProof/>
-                <w:lang w:val="pl-PL" w:eastAsia="pl-PL"/>
+                <w:lang w:eastAsia="fr-FR"/>
               </w:rPr>
               <w:tab/>
             </w:r>
@@ -1714,7 +1726,7 @@
                 <w:noProof/>
                 <w:webHidden/>
               </w:rPr>
-              <w:instrText xml:space="preserve"> PAGEREF _Toc472408768 \h </w:instrText>
+              <w:instrText xml:space="preserve"> PAGEREF _Toc493256762 \h </w:instrText>
             </w:r>
             <w:r>
               <w:rPr>
@@ -1755,10 +1767,10 @@
             <w:rPr>
               <w:rFonts w:eastAsiaTheme="minorEastAsia"/>
               <w:noProof/>
-              <w:lang w:val="pl-PL" w:eastAsia="pl-PL"/>
+              <w:lang w:eastAsia="fr-FR"/>
             </w:rPr>
           </w:pPr>
-          <w:hyperlink w:anchor="_Toc472408769" w:history="1">
+          <w:hyperlink w:anchor="_Toc493256763" w:history="1">
             <w:r>
               <w:rPr>
                 <w:rStyle w:val="Lienhypertexte"/>
@@ -1771,7 +1783,7 @@
               <w:rPr>
                 <w:rFonts w:eastAsiaTheme="minorEastAsia"/>
                 <w:noProof/>
-                <w:lang w:val="pl-PL" w:eastAsia="pl-PL"/>
+                <w:lang w:eastAsia="fr-FR"/>
               </w:rPr>
               <w:tab/>
             </w:r>
@@ -1802,7 +1814,7 @@
                 <w:noProof/>
                 <w:webHidden/>
               </w:rPr>
-              <w:instrText xml:space="preserve"> PAGEREF _Toc472408769 \h </w:instrText>
+              <w:instrText xml:space="preserve"> PAGEREF _Toc493256763 \h </w:instrText>
             </w:r>
             <w:r>
               <w:rPr>
@@ -1843,10 +1855,10 @@
             <w:rPr>
               <w:rFonts w:eastAsiaTheme="minorEastAsia"/>
               <w:noProof/>
-              <w:lang w:val="pl-PL" w:eastAsia="pl-PL"/>
+              <w:lang w:eastAsia="fr-FR"/>
             </w:rPr>
           </w:pPr>
-          <w:hyperlink w:anchor="_Toc472408770" w:history="1">
+          <w:hyperlink w:anchor="_Toc493256764" w:history="1">
             <w:r>
               <w:rPr>
                 <w:rStyle w:val="Lienhypertexte"/>
@@ -1859,7 +1871,7 @@
               <w:rPr>
                 <w:rFonts w:eastAsiaTheme="minorEastAsia"/>
                 <w:noProof/>
-                <w:lang w:val="pl-PL" w:eastAsia="pl-PL"/>
+                <w:lang w:eastAsia="fr-FR"/>
               </w:rPr>
               <w:tab/>
             </w:r>
@@ -1890,7 +1902,7 @@
                 <w:noProof/>
                 <w:webHidden/>
               </w:rPr>
-              <w:instrText xml:space="preserve"> PAGEREF _Toc472408770 \h </w:instrText>
+              <w:instrText xml:space="preserve"> PAGEREF _Toc493256764 \h </w:instrText>
             </w:r>
             <w:r>
               <w:rPr>
@@ -1931,10 +1943,10 @@
             <w:rPr>
               <w:rFonts w:eastAsiaTheme="minorEastAsia"/>
               <w:noProof/>
-              <w:lang w:val="pl-PL" w:eastAsia="pl-PL"/>
+              <w:lang w:eastAsia="fr-FR"/>
             </w:rPr>
           </w:pPr>
-          <w:hyperlink w:anchor="_Toc472408771" w:history="1">
+          <w:hyperlink w:anchor="_Toc493256765" w:history="1">
             <w:r>
               <w:rPr>
                 <w:rStyle w:val="Lienhypertexte"/>
@@ -1947,7 +1959,7 @@
               <w:rPr>
                 <w:rFonts w:eastAsiaTheme="minorEastAsia"/>
                 <w:noProof/>
-                <w:lang w:val="pl-PL" w:eastAsia="pl-PL"/>
+                <w:lang w:eastAsia="fr-FR"/>
               </w:rPr>
               <w:tab/>
             </w:r>
@@ -1978,7 +1990,7 @@
                 <w:noProof/>
                 <w:webHidden/>
               </w:rPr>
-              <w:instrText xml:space="preserve"> PAGEREF _Toc472408771 \h </w:instrText>
+              <w:instrText xml:space="preserve"> PAGEREF _Toc493256765 \h </w:instrText>
             </w:r>
             <w:r>
               <w:rPr>
@@ -2019,10 +2031,10 @@
             <w:rPr>
               <w:rFonts w:eastAsiaTheme="minorEastAsia"/>
               <w:noProof/>
-              <w:lang w:val="pl-PL" w:eastAsia="pl-PL"/>
+              <w:lang w:eastAsia="fr-FR"/>
             </w:rPr>
           </w:pPr>
-          <w:hyperlink w:anchor="_Toc472408772" w:history="1">
+          <w:hyperlink w:anchor="_Toc493256766" w:history="1">
             <w:r>
               <w:rPr>
                 <w:rStyle w:val="Lienhypertexte"/>
@@ -2035,7 +2047,7 @@
               <w:rPr>
                 <w:rFonts w:eastAsiaTheme="minorEastAsia"/>
                 <w:noProof/>
-                <w:lang w:val="pl-PL" w:eastAsia="pl-PL"/>
+                <w:lang w:eastAsia="fr-FR"/>
               </w:rPr>
               <w:tab/>
             </w:r>
@@ -2066,7 +2078,7 @@
                 <w:noProof/>
                 <w:webHidden/>
               </w:rPr>
-              <w:instrText xml:space="preserve"> PAGEREF _Toc472408772 \h </w:instrText>
+              <w:instrText xml:space="preserve"> PAGEREF _Toc493256766 \h </w:instrText>
             </w:r>
             <w:r>
               <w:rPr>
@@ -2107,10 +2119,10 @@
             <w:rPr>
               <w:rFonts w:eastAsiaTheme="minorEastAsia"/>
               <w:noProof/>
-              <w:lang w:val="pl-PL" w:eastAsia="pl-PL"/>
+              <w:lang w:eastAsia="fr-FR"/>
             </w:rPr>
           </w:pPr>
-          <w:hyperlink w:anchor="_Toc472408773" w:history="1">
+          <w:hyperlink w:anchor="_Toc493256767" w:history="1">
             <w:r>
               <w:rPr>
                 <w:rStyle w:val="Lienhypertexte"/>
@@ -2123,7 +2135,7 @@
               <w:rPr>
                 <w:rFonts w:eastAsiaTheme="minorEastAsia"/>
                 <w:noProof/>
-                <w:lang w:val="pl-PL" w:eastAsia="pl-PL"/>
+                <w:lang w:eastAsia="fr-FR"/>
               </w:rPr>
               <w:tab/>
             </w:r>
@@ -2154,7 +2166,7 @@
                 <w:noProof/>
                 <w:webHidden/>
               </w:rPr>
-              <w:instrText xml:space="preserve"> PAGEREF _Toc472408773 \h </w:instrText>
+              <w:instrText xml:space="preserve"> PAGEREF _Toc493256767 \h </w:instrText>
             </w:r>
             <w:r>
               <w:rPr>
@@ -2195,10 +2207,10 @@
             <w:rPr>
               <w:rFonts w:eastAsiaTheme="minorEastAsia"/>
               <w:noProof/>
-              <w:lang w:val="pl-PL" w:eastAsia="pl-PL"/>
+              <w:lang w:eastAsia="fr-FR"/>
             </w:rPr>
           </w:pPr>
-          <w:hyperlink w:anchor="_Toc472408774" w:history="1">
+          <w:hyperlink w:anchor="_Toc493256768" w:history="1">
             <w:r>
               <w:rPr>
                 <w:rStyle w:val="Lienhypertexte"/>
@@ -2211,7 +2223,7 @@
               <w:rPr>
                 <w:rFonts w:eastAsiaTheme="minorEastAsia"/>
                 <w:noProof/>
-                <w:lang w:val="pl-PL" w:eastAsia="pl-PL"/>
+                <w:lang w:eastAsia="fr-FR"/>
               </w:rPr>
               <w:tab/>
             </w:r>
@@ -2242,7 +2254,7 @@
                 <w:noProof/>
                 <w:webHidden/>
               </w:rPr>
-              <w:instrText xml:space="preserve"> PAGEREF _Toc472408774 \h </w:instrText>
+              <w:instrText xml:space="preserve"> PAGEREF _Toc493256768 \h </w:instrText>
             </w:r>
             <w:r>
               <w:rPr>
@@ -2283,10 +2295,10 @@
             <w:rPr>
               <w:rFonts w:eastAsiaTheme="minorEastAsia"/>
               <w:noProof/>
-              <w:lang w:val="pl-PL" w:eastAsia="pl-PL"/>
+              <w:lang w:eastAsia="fr-FR"/>
             </w:rPr>
           </w:pPr>
-          <w:hyperlink w:anchor="_Toc472408775" w:history="1">
+          <w:hyperlink w:anchor="_Toc493256769" w:history="1">
             <w:r>
               <w:rPr>
                 <w:rStyle w:val="Lienhypertexte"/>
@@ -2299,7 +2311,7 @@
               <w:rPr>
                 <w:rFonts w:eastAsiaTheme="minorEastAsia"/>
                 <w:noProof/>
-                <w:lang w:val="pl-PL" w:eastAsia="pl-PL"/>
+                <w:lang w:eastAsia="fr-FR"/>
               </w:rPr>
               <w:tab/>
             </w:r>
@@ -2330,7 +2342,7 @@
                 <w:noProof/>
                 <w:webHidden/>
               </w:rPr>
-              <w:instrText xml:space="preserve"> PAGEREF _Toc472408775 \h </w:instrText>
+              <w:instrText xml:space="preserve"> PAGEREF _Toc493256769 \h </w:instrText>
             </w:r>
             <w:r>
               <w:rPr>
@@ -2371,10 +2383,10 @@
             <w:rPr>
               <w:rFonts w:eastAsiaTheme="minorEastAsia"/>
               <w:noProof/>
-              <w:lang w:val="pl-PL" w:eastAsia="pl-PL"/>
+              <w:lang w:eastAsia="fr-FR"/>
             </w:rPr>
           </w:pPr>
-          <w:hyperlink w:anchor="_Toc472408776" w:history="1">
+          <w:hyperlink w:anchor="_Toc493256770" w:history="1">
             <w:r>
               <w:rPr>
                 <w:rStyle w:val="Lienhypertexte"/>
@@ -2387,7 +2399,7 @@
               <w:rPr>
                 <w:rFonts w:eastAsiaTheme="minorEastAsia"/>
                 <w:noProof/>
-                <w:lang w:val="pl-PL" w:eastAsia="pl-PL"/>
+                <w:lang w:eastAsia="fr-FR"/>
               </w:rPr>
               <w:tab/>
             </w:r>
@@ -2418,7 +2430,7 @@
                 <w:noProof/>
                 <w:webHidden/>
               </w:rPr>
-              <w:instrText xml:space="preserve"> PAGEREF _Toc472408776 \h </w:instrText>
+              <w:instrText xml:space="preserve"> PAGEREF _Toc493256770 \h </w:instrText>
             </w:r>
             <w:r>
               <w:rPr>
@@ -2438,7 +2450,7 @@
                 <w:noProof/>
                 <w:webHidden/>
               </w:rPr>
-              <w:t>4</w:t>
+              <w:t>5</w:t>
             </w:r>
             <w:r>
               <w:rPr>
@@ -2459,10 +2471,10 @@
             <w:rPr>
               <w:rFonts w:eastAsiaTheme="minorEastAsia"/>
               <w:noProof/>
-              <w:lang w:val="pl-PL" w:eastAsia="pl-PL"/>
+              <w:lang w:eastAsia="fr-FR"/>
             </w:rPr>
           </w:pPr>
-          <w:hyperlink w:anchor="_Toc472408777" w:history="1">
+          <w:hyperlink w:anchor="_Toc493256771" w:history="1">
             <w:r>
               <w:rPr>
                 <w:rStyle w:val="Lienhypertexte"/>
@@ -2475,7 +2487,7 @@
               <w:rPr>
                 <w:rFonts w:eastAsiaTheme="minorEastAsia"/>
                 <w:noProof/>
-                <w:lang w:val="pl-PL" w:eastAsia="pl-PL"/>
+                <w:lang w:eastAsia="fr-FR"/>
               </w:rPr>
               <w:tab/>
             </w:r>
@@ -2506,7 +2518,7 @@
                 <w:noProof/>
                 <w:webHidden/>
               </w:rPr>
-              <w:instrText xml:space="preserve"> PAGEREF _Toc472408777 \h </w:instrText>
+              <w:instrText xml:space="preserve"> PAGEREF _Toc493256771 \h </w:instrText>
             </w:r>
             <w:r>
               <w:rPr>
@@ -2526,7 +2538,7 @@
                 <w:noProof/>
                 <w:webHidden/>
               </w:rPr>
-              <w:t>4</w:t>
+              <w:t>5</w:t>
             </w:r>
             <w:r>
               <w:rPr>
@@ -2547,10 +2559,10 @@
             <w:rPr>
               <w:rFonts w:eastAsiaTheme="minorEastAsia"/>
               <w:noProof/>
-              <w:lang w:val="pl-PL" w:eastAsia="pl-PL"/>
+              <w:lang w:eastAsia="fr-FR"/>
             </w:rPr>
           </w:pPr>
-          <w:hyperlink w:anchor="_Toc472408778" w:history="1">
+          <w:hyperlink w:anchor="_Toc493256772" w:history="1">
             <w:r>
               <w:rPr>
                 <w:rStyle w:val="Lienhypertexte"/>
@@ -2563,7 +2575,7 @@
               <w:rPr>
                 <w:rFonts w:eastAsiaTheme="minorEastAsia"/>
                 <w:noProof/>
-                <w:lang w:val="pl-PL" w:eastAsia="pl-PL"/>
+                <w:lang w:eastAsia="fr-FR"/>
               </w:rPr>
               <w:tab/>
             </w:r>
@@ -2594,7 +2606,7 @@
                 <w:noProof/>
                 <w:webHidden/>
               </w:rPr>
-              <w:instrText xml:space="preserve"> PAGEREF _Toc472408778 \h </w:instrText>
+              <w:instrText xml:space="preserve"> PAGEREF _Toc493256772 \h </w:instrText>
             </w:r>
             <w:r>
               <w:rPr>
@@ -2614,7 +2626,7 @@
                 <w:noProof/>
                 <w:webHidden/>
               </w:rPr>
-              <w:t>4</w:t>
+              <w:t>5</w:t>
             </w:r>
             <w:r>
               <w:rPr>
@@ -2635,10 +2647,10 @@
             <w:rPr>
               <w:rFonts w:eastAsiaTheme="minorEastAsia"/>
               <w:noProof/>
-              <w:lang w:val="pl-PL" w:eastAsia="pl-PL"/>
+              <w:lang w:eastAsia="fr-FR"/>
             </w:rPr>
           </w:pPr>
-          <w:hyperlink w:anchor="_Toc472408779" w:history="1">
+          <w:hyperlink w:anchor="_Toc493256773" w:history="1">
             <w:r>
               <w:rPr>
                 <w:rStyle w:val="Lienhypertexte"/>
@@ -2651,7 +2663,7 @@
               <w:rPr>
                 <w:rFonts w:eastAsiaTheme="minorEastAsia"/>
                 <w:noProof/>
-                <w:lang w:val="pl-PL" w:eastAsia="pl-PL"/>
+                <w:lang w:eastAsia="fr-FR"/>
               </w:rPr>
               <w:tab/>
             </w:r>
@@ -2682,7 +2694,7 @@
                 <w:noProof/>
                 <w:webHidden/>
               </w:rPr>
-              <w:instrText xml:space="preserve"> PAGEREF _Toc472408779 \h </w:instrText>
+              <w:instrText xml:space="preserve"> PAGEREF _Toc493256773 \h </w:instrText>
             </w:r>
             <w:r>
               <w:rPr>
@@ -2723,10 +2735,10 @@
             <w:rPr>
               <w:rFonts w:eastAsiaTheme="minorEastAsia"/>
               <w:noProof/>
-              <w:lang w:val="pl-PL" w:eastAsia="pl-PL"/>
+              <w:lang w:eastAsia="fr-FR"/>
             </w:rPr>
           </w:pPr>
-          <w:hyperlink w:anchor="_Toc472408780" w:history="1">
+          <w:hyperlink w:anchor="_Toc493256774" w:history="1">
             <w:r>
               <w:rPr>
                 <w:rStyle w:val="Lienhypertexte"/>
@@ -2739,7 +2751,7 @@
               <w:rPr>
                 <w:rFonts w:eastAsiaTheme="minorEastAsia"/>
                 <w:noProof/>
-                <w:lang w:val="pl-PL" w:eastAsia="pl-PL"/>
+                <w:lang w:eastAsia="fr-FR"/>
               </w:rPr>
               <w:tab/>
             </w:r>
@@ -2770,7 +2782,7 @@
                 <w:noProof/>
                 <w:webHidden/>
               </w:rPr>
-              <w:instrText xml:space="preserve"> PAGEREF _Toc472408780 \h </w:instrText>
+              <w:instrText xml:space="preserve"> PAGEREF _Toc493256774 \h </w:instrText>
             </w:r>
             <w:r>
               <w:rPr>
@@ -2811,10 +2823,10 @@
             <w:rPr>
               <w:rFonts w:eastAsiaTheme="minorEastAsia"/>
               <w:noProof/>
-              <w:lang w:val="pl-PL" w:eastAsia="pl-PL"/>
+              <w:lang w:eastAsia="fr-FR"/>
             </w:rPr>
           </w:pPr>
-          <w:hyperlink w:anchor="_Toc472408781" w:history="1">
+          <w:hyperlink w:anchor="_Toc493256775" w:history="1">
             <w:r>
               <w:rPr>
                 <w:rStyle w:val="Lienhypertexte"/>
@@ -2827,7 +2839,7 @@
               <w:rPr>
                 <w:rFonts w:eastAsiaTheme="minorEastAsia"/>
                 <w:noProof/>
-                <w:lang w:val="pl-PL" w:eastAsia="pl-PL"/>
+                <w:lang w:eastAsia="fr-FR"/>
               </w:rPr>
               <w:tab/>
             </w:r>
@@ -2858,7 +2870,7 @@
                 <w:noProof/>
                 <w:webHidden/>
               </w:rPr>
-              <w:instrText xml:space="preserve"> PAGEREF _Toc472408781 \h </w:instrText>
+              <w:instrText xml:space="preserve"> PAGEREF _Toc493256775 \h </w:instrText>
             </w:r>
             <w:r>
               <w:rPr>
@@ -2878,7 +2890,7 @@
                 <w:noProof/>
                 <w:webHidden/>
               </w:rPr>
-              <w:t>5</w:t>
+              <w:t>6</w:t>
             </w:r>
             <w:r>
               <w:rPr>
@@ -2899,10 +2911,10 @@
             <w:rPr>
               <w:rFonts w:eastAsiaTheme="minorEastAsia"/>
               <w:noProof/>
-              <w:lang w:val="pl-PL" w:eastAsia="pl-PL"/>
+              <w:lang w:eastAsia="fr-FR"/>
             </w:rPr>
           </w:pPr>
-          <w:hyperlink w:anchor="_Toc472408782" w:history="1">
+          <w:hyperlink w:anchor="_Toc493256776" w:history="1">
             <w:r>
               <w:rPr>
                 <w:rStyle w:val="Lienhypertexte"/>
@@ -2915,7 +2927,7 @@
               <w:rPr>
                 <w:rFonts w:eastAsiaTheme="minorEastAsia"/>
                 <w:noProof/>
-                <w:lang w:val="pl-PL" w:eastAsia="pl-PL"/>
+                <w:lang w:eastAsia="fr-FR"/>
               </w:rPr>
               <w:tab/>
             </w:r>
@@ -2946,7 +2958,7 @@
                 <w:noProof/>
                 <w:webHidden/>
               </w:rPr>
-              <w:instrText xml:space="preserve"> PAGEREF _Toc472408782 \h </w:instrText>
+              <w:instrText xml:space="preserve"> PAGEREF _Toc493256776 \h </w:instrText>
             </w:r>
             <w:r>
               <w:rPr>
@@ -2987,10 +2999,10 @@
             <w:rPr>
               <w:rFonts w:eastAsiaTheme="minorEastAsia"/>
               <w:noProof/>
-              <w:lang w:val="pl-PL" w:eastAsia="pl-PL"/>
+              <w:lang w:eastAsia="fr-FR"/>
             </w:rPr>
           </w:pPr>
-          <w:hyperlink w:anchor="_Toc472408783" w:history="1">
+          <w:hyperlink w:anchor="_Toc493256777" w:history="1">
             <w:r>
               <w:rPr>
                 <w:rStyle w:val="Lienhypertexte"/>
@@ -3003,7 +3015,7 @@
               <w:rPr>
                 <w:rFonts w:eastAsiaTheme="minorEastAsia"/>
                 <w:noProof/>
-                <w:lang w:val="pl-PL" w:eastAsia="pl-PL"/>
+                <w:lang w:eastAsia="fr-FR"/>
               </w:rPr>
               <w:tab/>
             </w:r>
@@ -3034,7 +3046,7 @@
                 <w:noProof/>
                 <w:webHidden/>
               </w:rPr>
-              <w:instrText xml:space="preserve"> PAGEREF _Toc472408783 \h </w:instrText>
+              <w:instrText xml:space="preserve"> PAGEREF _Toc493256777 \h </w:instrText>
             </w:r>
             <w:r>
               <w:rPr>
@@ -3075,10 +3087,10 @@
             <w:rPr>
               <w:rFonts w:eastAsiaTheme="minorEastAsia"/>
               <w:noProof/>
-              <w:lang w:val="pl-PL" w:eastAsia="pl-PL"/>
+              <w:lang w:eastAsia="fr-FR"/>
             </w:rPr>
           </w:pPr>
-          <w:hyperlink w:anchor="_Toc472408784" w:history="1">
+          <w:hyperlink w:anchor="_Toc493256778" w:history="1">
             <w:r>
               <w:rPr>
                 <w:rStyle w:val="Lienhypertexte"/>
@@ -3091,7 +3103,7 @@
               <w:rPr>
                 <w:rFonts w:eastAsiaTheme="minorEastAsia"/>
                 <w:noProof/>
-                <w:lang w:val="pl-PL" w:eastAsia="pl-PL"/>
+                <w:lang w:eastAsia="fr-FR"/>
               </w:rPr>
               <w:tab/>
             </w:r>
@@ -3122,7 +3134,7 @@
                 <w:noProof/>
                 <w:webHidden/>
               </w:rPr>
-              <w:instrText xml:space="preserve"> PAGEREF _Toc472408784 \h </w:instrText>
+              <w:instrText xml:space="preserve"> PAGEREF _Toc493256778 \h </w:instrText>
             </w:r>
             <w:r>
               <w:rPr>
@@ -3163,10 +3175,10 @@
             <w:rPr>
               <w:rFonts w:eastAsiaTheme="minorEastAsia"/>
               <w:noProof/>
-              <w:lang w:val="pl-PL" w:eastAsia="pl-PL"/>
+              <w:lang w:eastAsia="fr-FR"/>
             </w:rPr>
           </w:pPr>
-          <w:hyperlink w:anchor="_Toc472408785" w:history="1">
+          <w:hyperlink w:anchor="_Toc493256779" w:history="1">
             <w:r>
               <w:rPr>
                 <w:rStyle w:val="Lienhypertexte"/>
@@ -3179,7 +3191,7 @@
               <w:rPr>
                 <w:rFonts w:eastAsiaTheme="minorEastAsia"/>
                 <w:noProof/>
-                <w:lang w:val="pl-PL" w:eastAsia="pl-PL"/>
+                <w:lang w:eastAsia="fr-FR"/>
               </w:rPr>
               <w:tab/>
             </w:r>
@@ -3210,7 +3222,7 @@
                 <w:noProof/>
                 <w:webHidden/>
               </w:rPr>
-              <w:instrText xml:space="preserve"> PAGEREF _Toc472408785 \h </w:instrText>
+              <w:instrText xml:space="preserve"> PAGEREF _Toc493256779 \h </w:instrText>
             </w:r>
             <w:r>
               <w:rPr>
@@ -3251,10 +3263,10 @@
             <w:rPr>
               <w:rFonts w:eastAsiaTheme="minorEastAsia"/>
               <w:noProof/>
-              <w:lang w:val="pl-PL" w:eastAsia="pl-PL"/>
+              <w:lang w:eastAsia="fr-FR"/>
             </w:rPr>
           </w:pPr>
-          <w:hyperlink w:anchor="_Toc472408786" w:history="1">
+          <w:hyperlink w:anchor="_Toc493256780" w:history="1">
             <w:r>
               <w:rPr>
                 <w:rStyle w:val="Lienhypertexte"/>
@@ -3267,7 +3279,7 @@
               <w:rPr>
                 <w:rFonts w:eastAsiaTheme="minorEastAsia"/>
                 <w:noProof/>
-                <w:lang w:val="pl-PL" w:eastAsia="pl-PL"/>
+                <w:lang w:eastAsia="fr-FR"/>
               </w:rPr>
               <w:tab/>
             </w:r>
@@ -3298,7 +3310,7 @@
                 <w:noProof/>
                 <w:webHidden/>
               </w:rPr>
-              <w:instrText xml:space="preserve"> PAGEREF _Toc472408786 \h </w:instrText>
+              <w:instrText xml:space="preserve"> PAGEREF _Toc493256780 \h </w:instrText>
             </w:r>
             <w:r>
               <w:rPr>
@@ -3351,28 +3363,30 @@
           <w:lang w:val="en-US"/>
         </w:rPr>
       </w:pPr>
-      <w:bookmarkStart w:id="0" w:name="_Toc447099453"/>
-      <w:bookmarkStart w:id="1" w:name="_Toc472408750"/>
+      <w:bookmarkStart w:id="1" w:name="_Toc447099453"/>
+      <w:bookmarkStart w:id="2" w:name="_Toc493256744"/>
+      <w:proofErr w:type="spellStart"/>
       <w:r>
         <w:rPr>
           <w:lang w:val="en-US"/>
         </w:rPr>
         <w:t>Microservice</w:t>
       </w:r>
+      <w:proofErr w:type="spellEnd"/>
       <w:r>
         <w:rPr>
           <w:lang w:val="en-US"/>
         </w:rPr>
         <w:t xml:space="preserve"> </w:t>
       </w:r>
-      <w:bookmarkEnd w:id="0"/>
+      <w:bookmarkEnd w:id="1"/>
       <w:r>
         <w:rPr>
           <w:lang w:val="en-US"/>
         </w:rPr>
         <w:t>context</w:t>
       </w:r>
-      <w:bookmarkEnd w:id="1"/>
+      <w:bookmarkEnd w:id="2"/>
     </w:p>
     <w:p>
       <w:pPr>
@@ -3382,32 +3396,62 @@
           <w:lang w:val="en-US"/>
         </w:rPr>
       </w:pPr>
-      <w:bookmarkStart w:id="2" w:name="_Toc472408751"/>
+      <w:bookmarkStart w:id="3" w:name="_Toc493256745"/>
+      <w:proofErr w:type="spellStart"/>
       <w:r>
         <w:rPr>
           <w:lang w:val="en-US"/>
         </w:rPr>
         <w:t>Microservice</w:t>
       </w:r>
+      <w:proofErr w:type="spellEnd"/>
       <w:r>
         <w:rPr>
           <w:lang w:val="en-US"/>
         </w:rPr>
         <w:t xml:space="preserve"> presentation</w:t>
       </w:r>
-      <w:bookmarkEnd w:id="2"/>
-    </w:p>
-    <w:p>
-      <w:pPr>
-        <w:rPr>
-          <w:lang w:val="en-US"/>
-        </w:rPr>
-      </w:pPr>
-      <w:r>
-        <w:rPr>
-          <w:lang w:val="en-US"/>
-        </w:rPr>
-        <w:t>This microservice is a part of the Shanoir-NG application and is responsible for user management and their requests.</w:t>
+      <w:bookmarkEnd w:id="3"/>
+    </w:p>
+    <w:p>
+      <w:pPr>
+        <w:rPr>
+          <w:lang w:val="en-US"/>
+        </w:rPr>
+      </w:pPr>
+      <w:r>
+        <w:rPr>
+          <w:lang w:val="en-US"/>
+        </w:rPr>
+        <w:t xml:space="preserve">This </w:t>
+      </w:r>
+      <w:proofErr w:type="spellStart"/>
+      <w:r>
+        <w:rPr>
+          <w:lang w:val="en-US"/>
+        </w:rPr>
+        <w:t>microservice</w:t>
+      </w:r>
+      <w:proofErr w:type="spellEnd"/>
+      <w:r>
+        <w:rPr>
+          <w:lang w:val="en-US"/>
+        </w:rPr>
+        <w:t xml:space="preserve"> is a part of the </w:t>
+      </w:r>
+      <w:proofErr w:type="spellStart"/>
+      <w:r>
+        <w:rPr>
+          <w:lang w:val="en-US"/>
+        </w:rPr>
+        <w:t>Shanoir</w:t>
+      </w:r>
+      <w:proofErr w:type="spellEnd"/>
+      <w:r>
+        <w:rPr>
+          <w:lang w:val="en-US"/>
+        </w:rPr>
+        <w:t>-NG application and is responsible for user management and their requests.</w:t>
       </w:r>
     </w:p>
     <w:p>
@@ -3417,26 +3461,34 @@
           <w:lang w:val="en-US"/>
         </w:rPr>
       </w:pPr>
-      <w:bookmarkStart w:id="3" w:name="_Toc472408752"/>
+      <w:bookmarkStart w:id="4" w:name="_Toc493256746"/>
       <w:r>
         <w:rPr>
           <w:lang w:val="en-US"/>
         </w:rPr>
         <w:t>Main functionalities</w:t>
       </w:r>
-      <w:bookmarkEnd w:id="3"/>
-    </w:p>
-    <w:p>
-      <w:pPr>
-        <w:rPr>
-          <w:lang w:val="en-US"/>
-        </w:rPr>
-      </w:pPr>
-      <w:r>
-        <w:rPr>
-          <w:lang w:val="en-US"/>
-        </w:rPr>
-        <w:t>Shanoir NG main functionalities are:</w:t>
+      <w:bookmarkEnd w:id="4"/>
+    </w:p>
+    <w:p>
+      <w:pPr>
+        <w:rPr>
+          <w:lang w:val="en-US"/>
+        </w:rPr>
+      </w:pPr>
+      <w:proofErr w:type="spellStart"/>
+      <w:r>
+        <w:rPr>
+          <w:lang w:val="en-US"/>
+        </w:rPr>
+        <w:t>Shanoir</w:t>
+      </w:r>
+      <w:proofErr w:type="spellEnd"/>
+      <w:r>
+        <w:rPr>
+          <w:lang w:val="en-US"/>
+        </w:rPr>
+        <w:t xml:space="preserve"> NG main functionalities are:</w:t>
       </w:r>
     </w:p>
     <w:p>
@@ -3578,14 +3630,14 @@
           <w:lang w:val="en-US"/>
         </w:rPr>
       </w:pPr>
-      <w:bookmarkStart w:id="4" w:name="_Toc472408753"/>
+      <w:bookmarkStart w:id="5" w:name="_Toc493256747"/>
       <w:r>
         <w:rPr>
           <w:lang w:val="en-US"/>
         </w:rPr>
         <w:t>Application users</w:t>
       </w:r>
-      <w:bookmarkEnd w:id="4"/>
+      <w:bookmarkEnd w:id="5"/>
     </w:p>
     <w:p>
       <w:pPr>
@@ -3611,11 +3663,19 @@
           <w:lang w:val="en-US"/>
         </w:rPr>
       </w:pPr>
-      <w:r>
-        <w:rPr>
-          <w:lang w:val="en-US"/>
-        </w:rPr>
-        <w:t>Shanoir administrators</w:t>
+      <w:proofErr w:type="spellStart"/>
+      <w:r>
+        <w:rPr>
+          <w:lang w:val="en-US"/>
+        </w:rPr>
+        <w:t>Shanoir</w:t>
+      </w:r>
+      <w:proofErr w:type="spellEnd"/>
+      <w:r>
+        <w:rPr>
+          <w:lang w:val="en-US"/>
+        </w:rPr>
+        <w:t xml:space="preserve"> administrators</w:t>
       </w:r>
     </w:p>
     <w:p>
@@ -3629,11 +3689,19 @@
           <w:lang w:val="en-US"/>
         </w:rPr>
       </w:pPr>
-      <w:r>
-        <w:rPr>
-          <w:lang w:val="en-US"/>
-        </w:rPr>
-        <w:t>Shanoir users of any level</w:t>
+      <w:proofErr w:type="spellStart"/>
+      <w:r>
+        <w:rPr>
+          <w:lang w:val="en-US"/>
+        </w:rPr>
+        <w:t>Shanoir</w:t>
+      </w:r>
+      <w:proofErr w:type="spellEnd"/>
+      <w:r>
+        <w:rPr>
+          <w:lang w:val="en-US"/>
+        </w:rPr>
+        <w:t xml:space="preserve"> users of any level</w:t>
       </w:r>
       <w:r>
         <w:rPr>
@@ -3662,14 +3730,14 @@
           <w:lang w:val="en-US"/>
         </w:rPr>
       </w:pPr>
-      <w:bookmarkStart w:id="5" w:name="_Toc472408754"/>
+      <w:bookmarkStart w:id="6" w:name="_Toc493256748"/>
       <w:r>
         <w:rPr>
           <w:lang w:val="en-US"/>
         </w:rPr>
         <w:t>Functional architecture</w:t>
       </w:r>
-      <w:bookmarkEnd w:id="5"/>
+      <w:bookmarkEnd w:id="6"/>
     </w:p>
     <w:p>
       <w:pPr>
@@ -3678,14 +3746,14 @@
           <w:lang w:val="en-US"/>
         </w:rPr>
       </w:pPr>
-      <w:bookmarkStart w:id="6" w:name="_Toc472408755"/>
+      <w:bookmarkStart w:id="7" w:name="_Toc493256749"/>
       <w:r>
         <w:rPr>
           <w:lang w:val="en-US"/>
         </w:rPr>
         <w:t>User</w:t>
       </w:r>
-      <w:bookmarkEnd w:id="6"/>
+      <w:bookmarkEnd w:id="7"/>
     </w:p>
     <w:p>
       <w:pPr>
@@ -3694,14 +3762,14 @@
           <w:lang w:val="en-US"/>
         </w:rPr>
       </w:pPr>
-      <w:bookmarkStart w:id="7" w:name="_Toc472408756"/>
+      <w:bookmarkStart w:id="8" w:name="_Toc493256750"/>
       <w:r>
         <w:rPr>
           <w:lang w:val="en-US"/>
         </w:rPr>
         <w:t>First name</w:t>
       </w:r>
-      <w:bookmarkEnd w:id="7"/>
+      <w:bookmarkEnd w:id="8"/>
     </w:p>
     <w:p>
       <w:pPr>
@@ -3747,14 +3815,14 @@
           <w:lang w:val="en-US"/>
         </w:rPr>
       </w:pPr>
-      <w:bookmarkStart w:id="8" w:name="_Toc472408757"/>
+      <w:bookmarkStart w:id="9" w:name="_Toc493256751"/>
       <w:r>
         <w:rPr>
           <w:lang w:val="en-US"/>
         </w:rPr>
         <w:t>Last name</w:t>
       </w:r>
-      <w:bookmarkEnd w:id="8"/>
+      <w:bookmarkEnd w:id="9"/>
     </w:p>
     <w:p>
       <w:pPr>
@@ -3794,7 +3862,7 @@
           <w:lang w:val="en-US"/>
         </w:rPr>
       </w:pPr>
-      <w:bookmarkStart w:id="9" w:name="_Toc472408758"/>
+      <w:bookmarkStart w:id="10" w:name="_Toc493256752"/>
       <w:r>
         <w:rPr>
           <w:lang w:val="en-US"/>
@@ -3807,7 +3875,7 @@
         </w:rPr>
         <w:t>used also as a login (UNIQUE)</w:t>
       </w:r>
-      <w:bookmarkEnd w:id="9"/>
+      <w:bookmarkEnd w:id="10"/>
     </w:p>
     <w:p>
       <w:pPr>
@@ -3826,7 +3894,21 @@
         <w:rPr>
           <w:lang w:val="en-US"/>
         </w:rPr>
-        <w:t>bers, no whitespaces, accents, special characters are allowed</w:t>
+        <w:t xml:space="preserve">bers, no whitespaces, </w:t>
+      </w:r>
+      <w:proofErr w:type="gramStart"/>
+      <w:r>
+        <w:rPr>
+          <w:lang w:val="en-US"/>
+        </w:rPr>
+        <w:t>accents</w:t>
+      </w:r>
+      <w:proofErr w:type="gramEnd"/>
+      <w:r>
+        <w:rPr>
+          <w:lang w:val="en-US"/>
+        </w:rPr>
+        <w:t>, special characters are allowed</w:t>
       </w:r>
       <w:r>
         <w:rPr>
@@ -3853,8 +3935,6 @@
         </w:rPr>
         <w:t xml:space="preserve"> be unique.</w:t>
       </w:r>
-      <w:bookmarkStart w:id="10" w:name="_GoBack"/>
-      <w:bookmarkEnd w:id="10"/>
     </w:p>
     <w:p>
       <w:pPr>
@@ -3877,7 +3957,7 @@
           <w:lang w:val="en-US"/>
         </w:rPr>
       </w:pPr>
-      <w:bookmarkStart w:id="11" w:name="_Toc472408759"/>
+      <w:bookmarkStart w:id="11" w:name="_Toc493256753"/>
       <w:r>
         <w:rPr>
           <w:lang w:val="en-US"/>
@@ -3943,7 +4023,7 @@
           <w:lang w:val="en-US"/>
         </w:rPr>
       </w:pPr>
-      <w:bookmarkStart w:id="12" w:name="_Toc472408760"/>
+      <w:bookmarkStart w:id="12" w:name="_Toc493256754"/>
       <w:r>
         <w:rPr>
           <w:lang w:val="en-US"/>
@@ -3996,7 +4076,7 @@
           <w:lang w:val="en-US"/>
         </w:rPr>
       </w:pPr>
-      <w:bookmarkStart w:id="13" w:name="_Toc472408761"/>
+      <w:bookmarkStart w:id="13" w:name="_Toc493256755"/>
       <w:r>
         <w:rPr>
           <w:lang w:val="en-US"/>
@@ -4037,7 +4117,7 @@
           <w:lang w:val="en-US"/>
         </w:rPr>
       </w:pPr>
-      <w:bookmarkStart w:id="14" w:name="_Toc472408762"/>
+      <w:bookmarkStart w:id="14" w:name="_Toc493256756"/>
       <w:r>
         <w:rPr>
           <w:lang w:val="en-US"/>
@@ -4104,7 +4184,7 @@
           <w:lang w:val="en-US"/>
         </w:rPr>
       </w:pPr>
-      <w:bookmarkStart w:id="15" w:name="_Toc472408763"/>
+      <w:bookmarkStart w:id="15" w:name="_Toc493256757"/>
       <w:r>
         <w:rPr>
           <w:lang w:val="en-US"/>
@@ -4161,7 +4241,21 @@
         <w:rPr>
           <w:lang w:val="en-US"/>
         </w:rPr>
-        <w:t xml:space="preserve"> disappears in new Shanoir. All users being Medical can be changed to User.</w:t>
+        <w:t xml:space="preserve"> disappears in new </w:t>
+      </w:r>
+      <w:proofErr w:type="spellStart"/>
+      <w:r>
+        <w:rPr>
+          <w:lang w:val="en-US"/>
+        </w:rPr>
+        <w:t>Shanoir</w:t>
+      </w:r>
+      <w:proofErr w:type="spellEnd"/>
+      <w:r>
+        <w:rPr>
+          <w:lang w:val="en-US"/>
+        </w:rPr>
+        <w:t>. All users being Medical can be changed to User.</w:t>
       </w:r>
       <w:r>
         <w:rPr>
@@ -4257,6 +4351,7 @@
           <w:lang w:val="en-US"/>
         </w:rPr>
       </w:pPr>
+      <w:proofErr w:type="spellStart"/>
       <w:r>
         <w:rPr>
           <w:lang w:val="en-US"/>
@@ -4269,6 +4364,7 @@
         </w:rPr>
         <w:t>euroinfo</w:t>
       </w:r>
+      <w:proofErr w:type="spellEnd"/>
       <w:r>
         <w:rPr>
           <w:lang w:val="en-US"/>
@@ -4300,7 +4396,35 @@
         <w:rPr>
           <w:lang w:val="en-US"/>
         </w:rPr>
-        <w:t>This is the basic role in Shanoir. Set this role to the users that are not intended to be responsible for any research study and who don't have a strong knowledge of the Shanoir features. This type of user can download and import data if they are allowed to by the responsible of the research study of the data.</w:t>
+        <w:t xml:space="preserve">This is the basic role in </w:t>
+      </w:r>
+      <w:proofErr w:type="spellStart"/>
+      <w:r>
+        <w:rPr>
+          <w:lang w:val="en-US"/>
+        </w:rPr>
+        <w:t>Shanoir</w:t>
+      </w:r>
+      <w:proofErr w:type="spellEnd"/>
+      <w:r>
+        <w:rPr>
+          <w:lang w:val="en-US"/>
+        </w:rPr>
+        <w:t xml:space="preserve">. Set this role to the users that are not intended to be responsible for any research study and who don't have a strong knowledge of the </w:t>
+      </w:r>
+      <w:proofErr w:type="spellStart"/>
+      <w:r>
+        <w:rPr>
+          <w:lang w:val="en-US"/>
+        </w:rPr>
+        <w:t>Shanoir</w:t>
+      </w:r>
+      <w:proofErr w:type="spellEnd"/>
+      <w:r>
+        <w:rPr>
+          <w:lang w:val="en-US"/>
+        </w:rPr>
+        <w:t xml:space="preserve"> features. This type of user can download and import data if they are allowed to by the responsible of the research study of the data.</w:t>
       </w:r>
     </w:p>
     <w:p>
@@ -4354,7 +4478,21 @@
         <w:rPr>
           <w:lang w:val="en-US"/>
         </w:rPr>
-        <w:t>An administrator has the same rights as a medical doctor-user and can manage the users of Shanoir.</w:t>
+        <w:t xml:space="preserve">An administrator has the same rights as a medical doctor-user and can manage the users of </w:t>
+      </w:r>
+      <w:proofErr w:type="spellStart"/>
+      <w:r>
+        <w:rPr>
+          <w:lang w:val="en-US"/>
+        </w:rPr>
+        <w:t>Shanoir</w:t>
+      </w:r>
+      <w:proofErr w:type="spellEnd"/>
+      <w:r>
+        <w:rPr>
+          <w:lang w:val="en-US"/>
+        </w:rPr>
+        <w:t>.</w:t>
       </w:r>
     </w:p>
     <w:p>
@@ -4364,7 +4502,7 @@
           <w:lang w:val="en-US"/>
         </w:rPr>
       </w:pPr>
-      <w:bookmarkStart w:id="16" w:name="_Toc472408764"/>
+      <w:bookmarkStart w:id="16" w:name="_Toc493256758"/>
       <w:r>
         <w:rPr>
           <w:lang w:val="en-US"/>
@@ -4377,12 +4515,21 @@
         </w:rPr>
         <w:t xml:space="preserve"> (</w:t>
       </w:r>
+      <w:proofErr w:type="spellStart"/>
       <w:r>
         <w:rPr>
           <w:rStyle w:val="name"/>
           <w:lang w:val="en-US"/>
         </w:rPr>
-        <w:t>canAccessToDicomAssociation)</w:t>
+        <w:t>canAccessToDicomAssociation</w:t>
+      </w:r>
+      <w:proofErr w:type="spellEnd"/>
+      <w:r>
+        <w:rPr>
+          <w:rStyle w:val="name"/>
+          <w:lang w:val="en-US"/>
+        </w:rPr>
+        <w:t>)</w:t>
       </w:r>
       <w:bookmarkEnd w:id="16"/>
     </w:p>
@@ -4418,7 +4565,7 @@
           <w:lang w:val="en-US"/>
         </w:rPr>
       </w:pPr>
-      <w:bookmarkStart w:id="17" w:name="_Toc472408765"/>
+      <w:bookmarkStart w:id="17" w:name="_Toc493256759"/>
       <w:r>
         <w:rPr>
           <w:lang w:val="en-US"/>
@@ -4482,13 +4629,29 @@
           <w:b/>
           <w:lang w:val="en-US"/>
         </w:rPr>
-        <w:t>Not used in the Shanoir-NG – use</w:t>
-      </w:r>
+        <w:t xml:space="preserve">Not used in the </w:t>
+      </w:r>
+      <w:proofErr w:type="spellStart"/>
       <w:r>
         <w:rPr>
           <w:b/>
           <w:lang w:val="en-US"/>
         </w:rPr>
+        <w:t>Shanoir</w:t>
+      </w:r>
+      <w:proofErr w:type="spellEnd"/>
+      <w:r>
+        <w:rPr>
+          <w:b/>
+          <w:lang w:val="en-US"/>
+        </w:rPr>
+        <w:t>-NG – use</w:t>
+      </w:r>
+      <w:r>
+        <w:rPr>
+          <w:b/>
+          <w:lang w:val="en-US"/>
+        </w:rPr>
         <w:t>d</w:t>
       </w:r>
       <w:r>
@@ -4506,7 +4669,7 @@
           <w:lang w:val="en-US"/>
         </w:rPr>
       </w:pPr>
-      <w:bookmarkStart w:id="18" w:name="_Toc472408766"/>
+      <w:bookmarkStart w:id="18" w:name="_Toc493256760"/>
       <w:r>
         <w:rPr>
           <w:lang w:val="en-US"/>
@@ -4575,7 +4738,7 @@
           <w:lang w:val="en-US"/>
         </w:rPr>
       </w:pPr>
-      <w:bookmarkStart w:id="19" w:name="_Toc472408767"/>
+      <w:bookmarkStart w:id="19" w:name="_Toc493256761"/>
       <w:r>
         <w:rPr>
           <w:lang w:val="en-US"/>
@@ -4617,7 +4780,7 @@
           <w:lang w:val="en-US"/>
         </w:rPr>
       </w:pPr>
-      <w:bookmarkStart w:id="20" w:name="_Toc472408768"/>
+      <w:bookmarkStart w:id="20" w:name="_Toc493256762"/>
       <w:r>
         <w:rPr>
           <w:lang w:val="en-US"/>
@@ -4654,20 +4817,12 @@
     </w:p>
     <w:p>
       <w:pPr>
-        <w:rPr>
-          <w:b/>
-          <w:lang w:val="en-US"/>
-        </w:rPr>
-      </w:pPr>
-    </w:p>
-    <w:p>
-      <w:pPr>
         <w:pStyle w:val="Titre2"/>
         <w:rPr>
           <w:lang w:val="en-US"/>
         </w:rPr>
       </w:pPr>
-      <w:bookmarkStart w:id="21" w:name="_Toc472408769"/>
+      <w:bookmarkStart w:id="21" w:name="_Toc493256763"/>
       <w:r>
         <w:rPr>
           <w:lang w:val="en-US"/>
@@ -4700,17 +4855,33 @@
         </w:rPr>
         <w:t>ew account request creates an inactive user (</w:t>
       </w:r>
+      <w:proofErr w:type="spellStart"/>
       <w:r>
         <w:rPr>
           <w:lang w:val="en-US"/>
         </w:rPr>
         <w:t>account_request_demand</w:t>
       </w:r>
-      <w:r>
-        <w:rPr>
-          <w:lang w:val="en-US"/>
-        </w:rPr>
-        <w:t xml:space="preserve"> = 1) and an account request in account_request_info linked to this user.</w:t>
+      <w:proofErr w:type="spellEnd"/>
+      <w:r>
+        <w:rPr>
+          <w:lang w:val="en-US"/>
+        </w:rPr>
+        <w:t xml:space="preserve"> = 1) and an account request in </w:t>
+      </w:r>
+      <w:proofErr w:type="spellStart"/>
+      <w:r>
+        <w:rPr>
+          <w:lang w:val="en-US"/>
+        </w:rPr>
+        <w:t>account_request_info</w:t>
+      </w:r>
+      <w:proofErr w:type="spellEnd"/>
+      <w:r>
+        <w:rPr>
+          <w:lang w:val="en-US"/>
+        </w:rPr>
+        <w:t xml:space="preserve"> linked to this user.</w:t>
       </w:r>
     </w:p>
     <w:p>
@@ -4814,7 +4985,13 @@
         <w:rPr>
           <w:lang w:val="en-US"/>
         </w:rPr>
-        <w:t xml:space="preserve">Email – </w:t>
+        <w:t>Professional e</w:t>
+      </w:r>
+      <w:r>
+        <w:rPr>
+          <w:lang w:val="en-US"/>
+        </w:rPr>
+        <w:t xml:space="preserve">mail – </w:t>
       </w:r>
       <w:r>
         <w:rPr>
@@ -4831,76 +5008,29 @@
     </w:p>
     <w:p>
       <w:pPr>
-        <w:pStyle w:val="Paragraphedeliste"/>
-        <w:numPr>
-          <w:ilvl w:val="0"/>
-          <w:numId w:val="14"/>
-        </w:numPr>
-        <w:rPr>
-          <w:lang w:val="en-US"/>
-        </w:rPr>
-      </w:pPr>
-      <w:r>
-        <w:rPr>
-          <w:lang w:val="en-US"/>
-        </w:rPr>
-        <w:t>Expiration date – facultative</w:t>
-      </w:r>
-    </w:p>
-    <w:p>
-      <w:pPr>
-        <w:pStyle w:val="Paragraphedeliste"/>
-        <w:numPr>
-          <w:ilvl w:val="0"/>
-          <w:numId w:val="14"/>
-        </w:numPr>
-        <w:rPr>
-          <w:lang w:val="en-US"/>
-        </w:rPr>
-      </w:pPr>
-      <w:r>
-        <w:rPr>
-          <w:lang w:val="en-US"/>
-        </w:rPr>
-        <w:t>Is medical – obligatory but default to No</w:t>
-      </w:r>
-    </w:p>
-    <w:p>
-      <w:pPr>
-        <w:pStyle w:val="Paragraphedeliste"/>
-        <w:numPr>
-          <w:ilvl w:val="0"/>
-          <w:numId w:val="14"/>
-        </w:numPr>
-        <w:rPr>
-          <w:lang w:val="en-US"/>
-        </w:rPr>
-      </w:pPr>
-      <w:r>
-        <w:rPr>
-          <w:lang w:val="en-US"/>
-        </w:rPr>
-        <w:t>Can import from PACS – obligatory but default to No</w:t>
-      </w:r>
-    </w:p>
-    <w:p>
-      <w:pPr>
-        <w:rPr>
-          <w:lang w:val="en-US"/>
-        </w:rPr>
-      </w:pPr>
-    </w:p>
-    <w:p>
-      <w:pPr>
-        <w:rPr>
-          <w:lang w:val="en-US"/>
-        </w:rPr>
-      </w:pPr>
-      <w:r>
-        <w:rPr>
-          <w:lang w:val="en-US"/>
-        </w:rPr>
-        <w:t>Fields for account_request_info:</w:t>
+        <w:rPr>
+          <w:lang w:val="en-US"/>
+        </w:rPr>
+      </w:pPr>
+      <w:r>
+        <w:rPr>
+          <w:lang w:val="en-US"/>
+        </w:rPr>
+        <w:t xml:space="preserve">Fields for </w:t>
+      </w:r>
+      <w:proofErr w:type="spellStart"/>
+      <w:r>
+        <w:rPr>
+          <w:lang w:val="en-US"/>
+        </w:rPr>
+        <w:t>account_request_info</w:t>
+      </w:r>
+      <w:proofErr w:type="spellEnd"/>
+      <w:r>
+        <w:rPr>
+          <w:lang w:val="en-US"/>
+        </w:rPr>
+        <w:t>:</w:t>
       </w:r>
     </w:p>
     <w:p>
@@ -4910,7 +5040,7 @@
           <w:lang w:val="en-US"/>
         </w:rPr>
       </w:pPr>
-      <w:bookmarkStart w:id="22" w:name="_Toc472408770"/>
+      <w:bookmarkStart w:id="22" w:name="_Toc493256764"/>
       <w:r>
         <w:rPr>
           <w:lang w:val="en-US"/>
@@ -4920,14 +5050,29 @@
       <w:bookmarkEnd w:id="22"/>
     </w:p>
     <w:p>
-      <w:r>
-        <w:t xml:space="preserve">User’s institution – </w:t>
-      </w:r>
+      <w:proofErr w:type="spellStart"/>
+      <w:r>
+        <w:t>User’s</w:t>
+      </w:r>
+      <w:proofErr w:type="spellEnd"/>
+      <w:r>
+        <w:t xml:space="preserve"> institution – </w:t>
+      </w:r>
+      <w:proofErr w:type="spellStart"/>
       <w:r>
         <w:t>obligatory</w:t>
       </w:r>
-      <w:r>
-        <w:t xml:space="preserve"> (ex. Inria Rennes)</w:t>
+      <w:proofErr w:type="spellEnd"/>
+      <w:r>
+        <w:t xml:space="preserve"> (ex. </w:t>
+      </w:r>
+      <w:proofErr w:type="spellStart"/>
+      <w:r>
+        <w:t>Inria</w:t>
+      </w:r>
+      <w:proofErr w:type="spellEnd"/>
+      <w:r>
+        <w:t xml:space="preserve"> Rennes)</w:t>
       </w:r>
     </w:p>
     <w:p>
@@ -4937,7 +5082,7 @@
           <w:lang w:val="en-US"/>
         </w:rPr>
       </w:pPr>
-      <w:bookmarkStart w:id="23" w:name="_Toc472408771"/>
+      <w:bookmarkStart w:id="23" w:name="_Toc493256765"/>
       <w:r>
         <w:rPr>
           <w:lang w:val="en-US"/>
@@ -4990,7 +5135,7 @@
           <w:lang w:val="en-US"/>
         </w:rPr>
       </w:pPr>
-      <w:bookmarkStart w:id="24" w:name="_Toc472408772"/>
+      <w:bookmarkStart w:id="24" w:name="_Toc493256766"/>
       <w:r>
         <w:rPr>
           <w:lang w:val="en-US"/>
@@ -5043,7 +5188,7 @@
           <w:lang w:val="en-US"/>
         </w:rPr>
       </w:pPr>
-      <w:bookmarkStart w:id="25" w:name="_Toc472408773"/>
+      <w:bookmarkStart w:id="25" w:name="_Toc493256767"/>
       <w:r>
         <w:rPr>
           <w:lang w:val="en-US"/>
@@ -5070,6 +5215,7 @@
         </w:rPr>
         <w:t xml:space="preserve">. </w:t>
       </w:r>
+      <w:proofErr w:type="gramStart"/>
       <w:r>
         <w:rPr>
           <w:lang w:val="en-US"/>
@@ -5082,6 +5228,7 @@
         </w:rPr>
         <w:t>bligatory</w:t>
       </w:r>
+      <w:proofErr w:type="gramEnd"/>
     </w:p>
     <w:p>
       <w:pPr>
@@ -5090,52 +5237,192 @@
           <w:lang w:val="en-US"/>
         </w:rPr>
       </w:pPr>
-      <w:bookmarkStart w:id="26" w:name="_Toc472408774"/>
+      <w:bookmarkStart w:id="26" w:name="_Toc493256768"/>
+      <w:r>
+        <w:rPr>
+          <w:lang w:val="en-US"/>
+        </w:rPr>
+        <w:t>Contact</w:t>
+      </w:r>
+      <w:bookmarkEnd w:id="26"/>
+    </w:p>
+    <w:p>
+      <w:pPr>
+        <w:rPr>
+          <w:lang w:val="en-US"/>
+        </w:rPr>
+      </w:pPr>
+      <w:r>
+        <w:rPr>
+          <w:lang w:val="en-US"/>
+        </w:rPr>
+        <w:t xml:space="preserve">User’s contact </w:t>
+      </w:r>
+      <w:r>
+        <w:rPr>
+          <w:lang w:val="en-US"/>
+        </w:rPr>
+        <w:t xml:space="preserve">in </w:t>
+      </w:r>
+      <w:proofErr w:type="spellStart"/>
+      <w:r>
+        <w:rPr>
+          <w:lang w:val="en-US"/>
+        </w:rPr>
+        <w:t>Shanoir</w:t>
+      </w:r>
+      <w:proofErr w:type="spellEnd"/>
+      <w:r>
+        <w:rPr>
+          <w:lang w:val="en-US"/>
+        </w:rPr>
+        <w:t xml:space="preserve"> – used in case of questions (ex. Anthony Hopkins)</w:t>
+      </w:r>
+      <w:r>
+        <w:rPr>
+          <w:lang w:val="en-US"/>
+        </w:rPr>
+        <w:t xml:space="preserve">. </w:t>
+      </w:r>
+      <w:proofErr w:type="gramStart"/>
+      <w:r>
+        <w:rPr>
+          <w:lang w:val="en-US"/>
+        </w:rPr>
+        <w:t>o</w:t>
+      </w:r>
+      <w:r>
+        <w:rPr>
+          <w:lang w:val="en-US"/>
+        </w:rPr>
+        <w:t>bligatory</w:t>
+      </w:r>
+      <w:proofErr w:type="gramEnd"/>
+    </w:p>
+    <w:p>
+      <w:pPr>
+        <w:pStyle w:val="Titre3"/>
+        <w:rPr>
+          <w:lang w:val="en-US"/>
+        </w:rPr>
+      </w:pPr>
+      <w:bookmarkStart w:id="27" w:name="_Toc493256769"/>
+      <w:r>
+        <w:rPr>
+          <w:lang w:val="en-US"/>
+        </w:rPr>
+        <w:t>Work</w:t>
+      </w:r>
+      <w:bookmarkEnd w:id="27"/>
+    </w:p>
+    <w:p>
+      <w:pPr>
+        <w:rPr>
+          <w:lang w:val="en-US"/>
+        </w:rPr>
+      </w:pPr>
+      <w:r>
+        <w:rPr>
+          <w:lang w:val="en-US"/>
+        </w:rPr>
+        <w:t xml:space="preserve">“What would you like to do in </w:t>
+      </w:r>
+      <w:proofErr w:type="spellStart"/>
+      <w:r>
+        <w:rPr>
+          <w:lang w:val="en-US"/>
+        </w:rPr>
+        <w:t>Shanoir</w:t>
+      </w:r>
+      <w:proofErr w:type="spellEnd"/>
+      <w:r>
+        <w:rPr>
+          <w:lang w:val="en-US"/>
+        </w:rPr>
+        <w:t>” -&gt; to verify the suitable role for the user (ex. download and upload data, manage study)</w:t>
+      </w:r>
+      <w:r>
+        <w:rPr>
+          <w:lang w:val="en-US"/>
+        </w:rPr>
+        <w:t xml:space="preserve">. </w:t>
+      </w:r>
+      <w:proofErr w:type="gramStart"/>
+      <w:r>
+        <w:rPr>
+          <w:lang w:val="en-US"/>
+        </w:rPr>
+        <w:t>o</w:t>
+      </w:r>
+      <w:r>
+        <w:rPr>
+          <w:lang w:val="en-US"/>
+        </w:rPr>
+        <w:t>bligatory</w:t>
+      </w:r>
+      <w:proofErr w:type="gramEnd"/>
+    </w:p>
+    <w:p>
+      <w:pPr>
+        <w:rPr>
+          <w:lang w:val="en-US"/>
+        </w:rPr>
+      </w:pPr>
+    </w:p>
+    <w:p>
+      <w:pPr>
+        <w:rPr>
+          <w:lang w:val="en-US"/>
+        </w:rPr>
+      </w:pPr>
       <w:r>
         <w:rPr>
           <w:lang w:val="en-US"/>
         </w:rPr>
         <w:lastRenderedPageBreak/>
-        <w:t>Contact</w:t>
-      </w:r>
-      <w:bookmarkEnd w:id="26"/>
-    </w:p>
-    <w:p>
-      <w:pPr>
-        <w:rPr>
-          <w:lang w:val="en-US"/>
-        </w:rPr>
-      </w:pPr>
-      <w:r>
-        <w:rPr>
-          <w:lang w:val="en-US"/>
-        </w:rPr>
-        <w:t xml:space="preserve">User’s contact </w:t>
-      </w:r>
-      <w:r>
-        <w:rPr>
-          <w:lang w:val="en-US"/>
-        </w:rPr>
-        <w:t>in Shanoir – used in case of questions (ex. Anthony Hopkins)</w:t>
-      </w:r>
-      <w:r>
-        <w:rPr>
-          <w:lang w:val="en-US"/>
-        </w:rPr>
-        <w:t xml:space="preserve">. </w:t>
-      </w:r>
-      <w:r>
-        <w:rPr>
-          <w:lang w:val="en-US"/>
-        </w:rPr>
-        <w:t>o</w:t>
-      </w:r>
-      <w:r>
-        <w:rPr>
-          <w:lang w:val="en-US"/>
-        </w:rPr>
-        <w:t>bligatory</w:t>
-      </w:r>
+        <w:t>After sending the request, a confirmation appears on the screen saying that “</w:t>
+      </w:r>
+      <w:r>
+        <w:rPr>
+          <w:lang w:val="en-US"/>
+        </w:rPr>
+        <w:t>An email has been sent to the administrator who will validate your request. You will receive an email once your account activated.</w:t>
+      </w:r>
+      <w:r>
+        <w:rPr>
+          <w:lang w:val="en-US"/>
+        </w:rPr>
+        <w:t>”</w:t>
+      </w:r>
+    </w:p>
+    <w:p>
+      <w:pPr>
+        <w:rPr>
+          <w:lang w:val="en-US"/>
+        </w:rPr>
+      </w:pPr>
+      <w:r>
+        <w:rPr>
+          <w:lang w:val="en-US"/>
+        </w:rPr>
+        <w:t>User is redirected to the main page.</w:t>
+      </w:r>
+    </w:p>
+    <w:p>
+      <w:pPr>
+        <w:pStyle w:val="Titre2"/>
+        <w:rPr>
+          <w:lang w:val="en-US"/>
+        </w:rPr>
+      </w:pPr>
+      <w:bookmarkStart w:id="28" w:name="_Toc493256770"/>
+      <w:r>
+        <w:rPr>
+          <w:lang w:val="en-US"/>
+        </w:rPr>
+        <w:t>Functionalities</w:t>
+      </w:r>
+      <w:bookmarkEnd w:id="28"/>
     </w:p>
     <w:p>
       <w:pPr>
@@ -5144,122 +5431,7 @@
           <w:lang w:val="en-US"/>
         </w:rPr>
       </w:pPr>
-      <w:bookmarkStart w:id="27" w:name="_Toc472408775"/>
-      <w:r>
-        <w:rPr>
-          <w:lang w:val="en-US"/>
-        </w:rPr>
-        <w:t>Work</w:t>
-      </w:r>
-      <w:bookmarkEnd w:id="27"/>
-    </w:p>
-    <w:p>
-      <w:pPr>
-        <w:rPr>
-          <w:lang w:val="en-US"/>
-        </w:rPr>
-      </w:pPr>
-      <w:r>
-        <w:rPr>
-          <w:lang w:val="en-US"/>
-        </w:rPr>
-        <w:t>“What would you like to do in Shanoir” -&gt; to verify the suitable role for the user (ex. download and upload data, manage study)</w:t>
-      </w:r>
-      <w:r>
-        <w:rPr>
-          <w:lang w:val="en-US"/>
-        </w:rPr>
-        <w:t xml:space="preserve">. </w:t>
-      </w:r>
-      <w:r>
-        <w:rPr>
-          <w:lang w:val="en-US"/>
-        </w:rPr>
-        <w:t>o</w:t>
-      </w:r>
-      <w:r>
-        <w:rPr>
-          <w:lang w:val="en-US"/>
-        </w:rPr>
-        <w:t>bligatory</w:t>
-      </w:r>
-    </w:p>
-    <w:p>
-      <w:pPr>
-        <w:rPr>
-          <w:lang w:val="en-US"/>
-        </w:rPr>
-      </w:pPr>
-    </w:p>
-    <w:p>
-      <w:pPr>
-        <w:rPr>
-          <w:lang w:val="en-US"/>
-        </w:rPr>
-      </w:pPr>
-      <w:r>
-        <w:rPr>
-          <w:lang w:val="en-US"/>
-        </w:rPr>
-        <w:t>After sending the request, a confirmation appears on the screen saying that “</w:t>
-      </w:r>
-      <w:r>
-        <w:rPr>
-          <w:lang w:val="en-US"/>
-        </w:rPr>
-        <w:t>An email has been sent to the administrator who will validate your request. You will receive an email once your account activated.</w:t>
-      </w:r>
-      <w:r>
-        <w:rPr>
-          <w:lang w:val="en-US"/>
-        </w:rPr>
-        <w:t>”</w:t>
-      </w:r>
-    </w:p>
-    <w:p>
-      <w:pPr>
-        <w:rPr>
-          <w:lang w:val="en-US"/>
-        </w:rPr>
-      </w:pPr>
-      <w:r>
-        <w:rPr>
-          <w:lang w:val="en-US"/>
-        </w:rPr>
-        <w:t>User is redirected to the main page.</w:t>
-      </w:r>
-    </w:p>
-    <w:p>
-      <w:pPr>
-        <w:rPr>
-          <w:lang w:val="en-US"/>
-        </w:rPr>
-      </w:pPr>
-    </w:p>
-    <w:p>
-      <w:pPr>
-        <w:pStyle w:val="Titre2"/>
-        <w:rPr>
-          <w:lang w:val="en-US"/>
-        </w:rPr>
-      </w:pPr>
-      <w:bookmarkStart w:id="28" w:name="_Toc472408776"/>
-      <w:r>
-        <w:rPr>
-          <w:lang w:val="en-US"/>
-        </w:rPr>
-        <w:t>Functionalities</w:t>
-      </w:r>
-      <w:bookmarkEnd w:id="28"/>
-    </w:p>
-    <w:p>
-      <w:pPr>
-        <w:pStyle w:val="Titre3"/>
-        <w:rPr>
-          <w:lang w:val="en-US"/>
-        </w:rPr>
-      </w:pPr>
-      <w:bookmarkStart w:id="29" w:name="_Toc472408777"/>
+      <w:bookmarkStart w:id="29" w:name="_Toc493256771"/>
       <w:r>
         <w:rPr>
           <w:lang w:val="en-US"/>
@@ -5293,7 +5465,7 @@
           <w:lang w:val="en-US"/>
         </w:rPr>
       </w:pPr>
-      <w:bookmarkStart w:id="30" w:name="_Toc472408778"/>
+      <w:bookmarkStart w:id="30" w:name="_Toc493256772"/>
       <w:r>
         <w:rPr>
           <w:lang w:val="en-US"/>
@@ -5378,7 +5550,21 @@
         <w:rPr>
           <w:lang w:val="en-US"/>
         </w:rPr>
-        <w:t>, institute, service, function, study, contact, comment and team for shanoir-challenges</w:t>
+        <w:t xml:space="preserve">, institute, service, function, study, contact, comment and team for </w:t>
+      </w:r>
+      <w:proofErr w:type="spellStart"/>
+      <w:r>
+        <w:rPr>
+          <w:lang w:val="en-US"/>
+        </w:rPr>
+        <w:t>shanoir</w:t>
+      </w:r>
+      <w:proofErr w:type="spellEnd"/>
+      <w:r>
+        <w:rPr>
+          <w:lang w:val="en-US"/>
+        </w:rPr>
+        <w:t>-challenges</w:t>
       </w:r>
       <w:r>
         <w:rPr>
@@ -5404,11 +5590,33 @@
         </w:rPr>
         <w:t xml:space="preserve">Accepting the user request by the administrator and filling in the other fields (role, </w:t>
       </w:r>
-      <w:r>
-        <w:rPr>
-          <w:lang w:val="en-US"/>
-        </w:rPr>
-        <w:t>pacs import, team). The account is now active.</w:t>
+      <w:proofErr w:type="spellStart"/>
+      <w:r>
+        <w:rPr>
+          <w:lang w:val="en-US"/>
+        </w:rPr>
+        <w:t>pacs</w:t>
+      </w:r>
+      <w:proofErr w:type="spellEnd"/>
+      <w:r>
+        <w:rPr>
+          <w:lang w:val="en-US"/>
+        </w:rPr>
+        <w:t xml:space="preserve"> import, </w:t>
+      </w:r>
+      <w:proofErr w:type="gramStart"/>
+      <w:r>
+        <w:rPr>
+          <w:lang w:val="en-US"/>
+        </w:rPr>
+        <w:t>team</w:t>
+      </w:r>
+      <w:proofErr w:type="gramEnd"/>
+      <w:r>
+        <w:rPr>
+          <w:lang w:val="en-US"/>
+        </w:rPr>
+        <w:t>). The account is now active.</w:t>
       </w:r>
     </w:p>
     <w:p>
@@ -5442,7 +5650,7 @@
         </w:rPr>
         <w:t xml:space="preserve"> </w:t>
       </w:r>
-      <w:bookmarkStart w:id="31" w:name="_Toc472408779"/>
+      <w:bookmarkStart w:id="31" w:name="_Toc493256773"/>
       <w:r>
         <w:rPr>
           <w:lang w:val="en-US"/>
@@ -5488,12 +5696,14 @@
         </w:rPr>
         <w:t xml:space="preserve"> (with flag </w:t>
       </w:r>
+      <w:proofErr w:type="spellStart"/>
       <w:r>
         <w:rPr>
           <w:lang w:val="en-US"/>
         </w:rPr>
         <w:t>account_request_demand</w:t>
       </w:r>
+      <w:proofErr w:type="spellEnd"/>
       <w:r>
         <w:rPr>
           <w:lang w:val="en-US"/>
@@ -5557,12 +5767,16 @@
         </w:rPr>
         <w:t xml:space="preserve">. </w:t>
       </w:r>
+      <w:proofErr w:type="spellStart"/>
+      <w:proofErr w:type="gramStart"/>
       <w:r>
         <w:rPr>
           <w:lang w:val="en-US"/>
         </w:rPr>
         <w:t>account_request_demand</w:t>
       </w:r>
+      <w:proofErr w:type="spellEnd"/>
+      <w:proofErr w:type="gramEnd"/>
       <w:r>
         <w:rPr>
           <w:lang w:val="en-US"/>
@@ -5599,19 +5813,12 @@
     </w:p>
     <w:p>
       <w:pPr>
-        <w:rPr>
-          <w:lang w:val="en-US"/>
-        </w:rPr>
-      </w:pPr>
-    </w:p>
-    <w:p>
-      <w:pPr>
         <w:pStyle w:val="Titre3"/>
         <w:rPr>
           <w:lang w:val="en-US"/>
         </w:rPr>
       </w:pPr>
-      <w:bookmarkStart w:id="32" w:name="_Toc472408780"/>
+      <w:bookmarkStart w:id="32" w:name="_Toc493256774"/>
       <w:r>
         <w:rPr>
           <w:lang w:val="en-US"/>
@@ -5711,7 +5918,6 @@
         <w:rPr>
           <w:lang w:val="en-US"/>
         </w:rPr>
-        <w:lastRenderedPageBreak/>
         <w:t xml:space="preserve">Once clicked, a new window appears that allows to choose </w:t>
       </w:r>
       <w:r>
@@ -5725,7 +5931,21 @@
         <w:rPr>
           <w:lang w:val="en-US"/>
         </w:rPr>
-        <w:t xml:space="preserve"> (by default it is the same date) and update the account_request_info object (</w:t>
+        <w:t xml:space="preserve"> (by default it is the same date) and update the </w:t>
+      </w:r>
+      <w:proofErr w:type="spellStart"/>
+      <w:r>
+        <w:rPr>
+          <w:lang w:val="en-US"/>
+        </w:rPr>
+        <w:t>account_request_info</w:t>
+      </w:r>
+      <w:proofErr w:type="spellEnd"/>
+      <w:r>
+        <w:rPr>
+          <w:lang w:val="en-US"/>
+        </w:rPr>
+        <w:t xml:space="preserve"> object (</w:t>
       </w:r>
       <w:r>
         <w:rPr>
@@ -5800,7 +6020,77 @@
         <w:rPr>
           <w:i/>
         </w:rPr>
-        <w:t>You will receive an email once your account extended.</w:t>
+        <w:t xml:space="preserve">You </w:t>
+      </w:r>
+      <w:proofErr w:type="spellStart"/>
+      <w:r>
+        <w:rPr>
+          <w:i/>
+        </w:rPr>
+        <w:t>will</w:t>
+      </w:r>
+      <w:proofErr w:type="spellEnd"/>
+      <w:r>
+        <w:rPr>
+          <w:i/>
+        </w:rPr>
+        <w:t xml:space="preserve"> </w:t>
+      </w:r>
+      <w:proofErr w:type="spellStart"/>
+      <w:r>
+        <w:rPr>
+          <w:i/>
+        </w:rPr>
+        <w:t>receive</w:t>
+      </w:r>
+      <w:proofErr w:type="spellEnd"/>
+      <w:r>
+        <w:rPr>
+          <w:i/>
+        </w:rPr>
+        <w:t xml:space="preserve"> an email once </w:t>
+      </w:r>
+      <w:proofErr w:type="spellStart"/>
+      <w:r>
+        <w:rPr>
+          <w:i/>
+        </w:rPr>
+        <w:t>your</w:t>
+      </w:r>
+      <w:proofErr w:type="spellEnd"/>
+      <w:r>
+        <w:rPr>
+          <w:i/>
+        </w:rPr>
+        <w:t xml:space="preserve"> </w:t>
+      </w:r>
+      <w:proofErr w:type="spellStart"/>
+      <w:r>
+        <w:rPr>
+          <w:i/>
+        </w:rPr>
+        <w:t>account</w:t>
+      </w:r>
+      <w:proofErr w:type="spellEnd"/>
+      <w:r>
+        <w:rPr>
+          <w:i/>
+        </w:rPr>
+        <w:t xml:space="preserve"> </w:t>
+      </w:r>
+      <w:proofErr w:type="spellStart"/>
+      <w:r>
+        <w:rPr>
+          <w:i/>
+        </w:rPr>
+        <w:t>extended</w:t>
+      </w:r>
+      <w:proofErr w:type="spellEnd"/>
+      <w:r>
+        <w:rPr>
+          <w:i/>
+        </w:rPr>
+        <w:t>.</w:t>
       </w:r>
     </w:p>
     <w:p>
@@ -5836,7 +6126,21 @@
         <w:rPr>
           <w:lang w:val="en-US"/>
         </w:rPr>
-        <w:t>the same request (in Shanoir old there are two)</w:t>
+        <w:t xml:space="preserve">the same request (in </w:t>
+      </w:r>
+      <w:proofErr w:type="spellStart"/>
+      <w:r>
+        <w:rPr>
+          <w:lang w:val="en-US"/>
+        </w:rPr>
+        <w:t>Shanoir</w:t>
+      </w:r>
+      <w:proofErr w:type="spellEnd"/>
+      <w:r>
+        <w:rPr>
+          <w:lang w:val="en-US"/>
+        </w:rPr>
+        <w:t xml:space="preserve"> old there are two)</w:t>
       </w:r>
       <w:r>
         <w:rPr>
@@ -5856,6 +6160,7 @@
         <w:rPr>
           <w:lang w:val="en-US"/>
         </w:rPr>
+        <w:lastRenderedPageBreak/>
         <w:t>Accepting the request by administrator</w:t>
       </w:r>
     </w:p>
@@ -5936,7 +6241,21 @@
         <w:rPr>
           <w:lang w:val="en-US"/>
         </w:rPr>
-        <w:t>) as well as modifying other fields (role, expiration date etc).</w:t>
+        <w:t xml:space="preserve">) as well as modifying other fields (role, expiration date </w:t>
+      </w:r>
+      <w:proofErr w:type="spellStart"/>
+      <w:r>
+        <w:rPr>
+          <w:lang w:val="en-US"/>
+        </w:rPr>
+        <w:t>etc</w:t>
+      </w:r>
+      <w:proofErr w:type="spellEnd"/>
+      <w:r>
+        <w:rPr>
+          <w:lang w:val="en-US"/>
+        </w:rPr>
+        <w:t>).</w:t>
       </w:r>
     </w:p>
     <w:p>
@@ -5959,19 +6278,12 @@
     </w:p>
     <w:p>
       <w:pPr>
-        <w:rPr>
-          <w:lang w:val="en-US"/>
-        </w:rPr>
-      </w:pPr>
-    </w:p>
-    <w:p>
-      <w:pPr>
         <w:pStyle w:val="Titre3"/>
         <w:rPr>
           <w:lang w:val="en-US"/>
         </w:rPr>
       </w:pPr>
-      <w:bookmarkStart w:id="33" w:name="_Toc472408781"/>
+      <w:bookmarkStart w:id="33" w:name="_Toc493256775"/>
       <w:r>
         <w:rPr>
           <w:lang w:val="en-US"/>
@@ -6038,7 +6350,7 @@
           <w:lang w:val="en-US"/>
         </w:rPr>
       </w:pPr>
-      <w:bookmarkStart w:id="34" w:name="_Toc472408782"/>
+      <w:bookmarkStart w:id="34" w:name="_Toc493256776"/>
       <w:r>
         <w:rPr>
           <w:lang w:val="en-US"/>
@@ -6196,27 +6508,13 @@
     </w:p>
     <w:p>
       <w:pPr>
-        <w:rPr>
-          <w:lang w:val="en-US"/>
-        </w:rPr>
-      </w:pPr>
-    </w:p>
-    <w:p>
-      <w:pPr>
-        <w:rPr>
-          <w:lang w:val="en-US"/>
-        </w:rPr>
-      </w:pPr>
-    </w:p>
-    <w:p>
-      <w:pPr>
         <w:pStyle w:val="Titre1"/>
         <w:jc w:val="both"/>
         <w:rPr>
           <w:lang w:val="en-US"/>
         </w:rPr>
       </w:pPr>
-      <w:bookmarkStart w:id="35" w:name="_Toc472408783"/>
+      <w:bookmarkStart w:id="35" w:name="_Toc493256777"/>
       <w:r>
         <w:rPr>
           <w:lang w:val="en-US"/>
@@ -6239,7 +6537,7 @@
           <w:lang w:val="en-US"/>
         </w:rPr>
       </w:pPr>
-      <w:bookmarkStart w:id="36" w:name="_Toc472408784"/>
+      <w:bookmarkStart w:id="36" w:name="_Toc493256778"/>
       <w:r>
         <w:rPr>
           <w:lang w:val="en-US"/>
@@ -6255,26 +6553,48 @@
           <w:lang w:val="en-US"/>
         </w:rPr>
       </w:pPr>
-      <w:bookmarkStart w:id="37" w:name="_Toc472408785"/>
-      <w:r>
-        <w:rPr>
-          <w:lang w:val="en-US"/>
-        </w:rPr>
-        <w:t>Communication with other microservices</w:t>
+      <w:bookmarkStart w:id="37" w:name="_Toc493256779"/>
+      <w:r>
+        <w:rPr>
+          <w:lang w:val="en-US"/>
+        </w:rPr>
+        <w:t xml:space="preserve">Communication with other </w:t>
+      </w:r>
+      <w:proofErr w:type="spellStart"/>
+      <w:r>
+        <w:rPr>
+          <w:lang w:val="en-US"/>
+        </w:rPr>
+        <w:t>microservices</w:t>
       </w:r>
       <w:bookmarkEnd w:id="37"/>
-    </w:p>
-    <w:p>
-      <w:pPr>
-        <w:rPr>
-          <w:lang w:val="en-US"/>
-        </w:rPr>
-      </w:pPr>
-      <w:r>
-        <w:rPr>
-          <w:lang w:val="en-US"/>
-        </w:rPr>
-        <w:t xml:space="preserve">User management microservices uses </w:t>
+      <w:proofErr w:type="spellEnd"/>
+    </w:p>
+    <w:p>
+      <w:pPr>
+        <w:rPr>
+          <w:lang w:val="en-US"/>
+        </w:rPr>
+      </w:pPr>
+      <w:r>
+        <w:rPr>
+          <w:lang w:val="en-US"/>
+        </w:rPr>
+        <w:t xml:space="preserve">User management </w:t>
+      </w:r>
+      <w:proofErr w:type="spellStart"/>
+      <w:r>
+        <w:rPr>
+          <w:lang w:val="en-US"/>
+        </w:rPr>
+        <w:t>microservices</w:t>
+      </w:r>
+      <w:proofErr w:type="spellEnd"/>
+      <w:r>
+        <w:rPr>
+          <w:lang w:val="en-US"/>
+        </w:rPr>
+        <w:t xml:space="preserve"> uses </w:t>
       </w:r>
       <w:r>
         <w:rPr>
@@ -6291,17 +6611,11 @@
       </w:pPr>
       <w:r>
         <w:rPr>
-          <w:lang w:val="en-US"/>
-        </w:rPr>
-        <w:t>Bla bla bla</w:t>
-      </w:r>
-    </w:p>
-    <w:p>
-      <w:pPr>
-        <w:rPr>
-          <w:lang w:val="en-US"/>
-        </w:rPr>
-      </w:pPr>
+          <w:highlight w:val="yellow"/>
+          <w:lang w:val="en-US"/>
+        </w:rPr>
+        <w:t>TO COMPLETE</w:t>
+      </w:r>
     </w:p>
     <w:p>
       <w:pPr>
@@ -6310,27 +6624,62 @@
           <w:lang w:val="en-US"/>
         </w:rPr>
       </w:pPr>
-      <w:bookmarkStart w:id="38" w:name="_Toc472408786"/>
-      <w:r>
-        <w:rPr>
-          <w:lang w:val="en-US"/>
-        </w:rPr>
-        <w:lastRenderedPageBreak/>
-        <w:t>Communication with Shanoir</w:t>
+      <w:bookmarkStart w:id="38" w:name="_Toc493256780"/>
+      <w:r>
+        <w:rPr>
+          <w:lang w:val="en-US"/>
+        </w:rPr>
+        <w:t xml:space="preserve">Communication with </w:t>
+      </w:r>
+      <w:proofErr w:type="spellStart"/>
+      <w:r>
+        <w:rPr>
+          <w:lang w:val="en-US"/>
+        </w:rPr>
+        <w:t>Shanoir</w:t>
       </w:r>
       <w:bookmarkEnd w:id="38"/>
-    </w:p>
-    <w:p>
-      <w:pPr>
-        <w:rPr>
-          <w:lang w:val="en-US"/>
-        </w:rPr>
-      </w:pPr>
-      <w:r>
-        <w:rPr>
-          <w:lang w:val="en-US"/>
-        </w:rPr>
-        <w:t xml:space="preserve">Every time a request is sent from Shanoir, it arrives via MQ to Shanoir-NG. </w:t>
+      <w:proofErr w:type="spellEnd"/>
+    </w:p>
+    <w:p>
+      <w:pPr>
+        <w:rPr>
+          <w:lang w:val="en-US"/>
+        </w:rPr>
+      </w:pPr>
+      <w:r>
+        <w:rPr>
+          <w:lang w:val="en-US"/>
+        </w:rPr>
+        <w:t xml:space="preserve">Every time a request is sent from </w:t>
+      </w:r>
+      <w:proofErr w:type="spellStart"/>
+      <w:r>
+        <w:rPr>
+          <w:lang w:val="en-US"/>
+        </w:rPr>
+        <w:t>Shanoir</w:t>
+      </w:r>
+      <w:proofErr w:type="spellEnd"/>
+      <w:r>
+        <w:rPr>
+          <w:lang w:val="en-US"/>
+        </w:rPr>
+        <w:t xml:space="preserve">, it arrives via MQ to </w:t>
+      </w:r>
+      <w:proofErr w:type="spellStart"/>
+      <w:r>
+        <w:rPr>
+          <w:lang w:val="en-US"/>
+        </w:rPr>
+        <w:t>Shanoir</w:t>
+      </w:r>
+      <w:proofErr w:type="spellEnd"/>
+      <w:r>
+        <w:rPr>
+          <w:lang w:val="en-US"/>
+        </w:rPr>
+        <w:t xml:space="preserve">-NG. </w:t>
       </w:r>
     </w:p>
     <w:sectPr>
@@ -9621,7 +9970,7 @@
 </file>
 
 <file path=customXml/itemProps1.xml><?xml version="1.0" encoding="utf-8"?>
-<ds:datastoreItem xmlns:ds="http://schemas.openxmlformats.org/officeDocument/2006/customXml" ds:itemID="{BC0DBC0A-195A-403D-8E16-8D4EA08D8BAC}">
+<ds:datastoreItem xmlns:ds="http://schemas.openxmlformats.org/officeDocument/2006/customXml" ds:itemID="{B4B6DBAC-C9E2-41C6-92D4-03FEA37264B9}">
   <ds:schemaRefs>
     <ds:schemaRef ds:uri="http://schemas.openxmlformats.org/officeDocument/2006/bibliography"/>
   </ds:schemaRefs>

</xml_diff>